<commit_message>
fixed template variable error
</commit_message>
<xml_diff>
--- a/Modèle CDC.docx
+++ b/Modèle CDC.docx
@@ -83,7 +83,29 @@
         <w:rPr>
           <w:color w:val="339933"/>
         </w:rPr>
-        <w:t>{project_name}</w:t>
+        <w:t>{</w:t>
+      </w:r>
+      <w:proofErr w:type="spellStart"/>
+      <w:proofErr w:type="gramStart"/>
+      <w:r>
+        <w:rPr>
+          <w:color w:val="339933"/>
+        </w:rPr>
+        <w:t>project</w:t>
+      </w:r>
+      <w:proofErr w:type="gramEnd"/>
+      <w:r>
+        <w:rPr>
+          <w:color w:val="339933"/>
+        </w:rPr>
+        <w:t>_name</w:t>
+      </w:r>
+      <w:proofErr w:type="spellEnd"/>
+      <w:r>
+        <w:rPr>
+          <w:color w:val="339933"/>
+        </w:rPr>
+        <w:t>}</w:t>
       </w:r>
     </w:p>
     <w:p>
@@ -105,7 +127,27 @@
           <w:sz w:val="30"/>
           <w:u w:val="single"/>
         </w:rPr>
-        <w:t>{version}</w:t>
+        <w:t>{</w:t>
+      </w:r>
+      <w:proofErr w:type="gramStart"/>
+      <w:r>
+        <w:rPr>
+          <w:rFonts w:ascii="Arial"/>
+          <w:b/>
+          <w:sz w:val="30"/>
+          <w:u w:val="single"/>
+        </w:rPr>
+        <w:t>version</w:t>
+      </w:r>
+      <w:proofErr w:type="gramEnd"/>
+      <w:r>
+        <w:rPr>
+          <w:rFonts w:ascii="Arial"/>
+          <w:b/>
+          <w:sz w:val="30"/>
+          <w:u w:val="single"/>
+        </w:rPr>
+        <w:t>}</w:t>
       </w:r>
     </w:p>
     <w:p>
@@ -149,7 +191,38 @@
           <w:sz w:val="52"/>
           <w:szCs w:val="52"/>
         </w:rPr>
-        <w:t>{client_name}</w:t>
+        <w:t>{</w:t>
+      </w:r>
+      <w:proofErr w:type="spellStart"/>
+      <w:proofErr w:type="gramStart"/>
+      <w:r>
+        <w:rPr>
+          <w:rFonts w:ascii="Arial"/>
+          <w:b/>
+          <w:sz w:val="52"/>
+          <w:szCs w:val="52"/>
+        </w:rPr>
+        <w:t>client</w:t>
+      </w:r>
+      <w:proofErr w:type="gramEnd"/>
+      <w:r>
+        <w:rPr>
+          <w:rFonts w:ascii="Arial"/>
+          <w:b/>
+          <w:sz w:val="52"/>
+          <w:szCs w:val="52"/>
+        </w:rPr>
+        <w:t>_name</w:t>
+      </w:r>
+      <w:proofErr w:type="spellEnd"/>
+      <w:r>
+        <w:rPr>
+          <w:rFonts w:ascii="Arial"/>
+          <w:b/>
+          <w:sz w:val="52"/>
+          <w:szCs w:val="52"/>
+        </w:rPr>
+        <w:t>}</w:t>
       </w:r>
     </w:p>
     <w:p>
@@ -2418,19 +2491,47 @@
         <w:rPr>
           <w:rFonts w:ascii="Trebuchet MS" w:hAnsi="Trebuchet MS"/>
         </w:rPr>
-        <w:t>{client_name}</w:t>
-      </w:r>
-      <w:r>
-        <w:rPr>
-          <w:rFonts w:ascii="Trebuchet MS" w:hAnsi="Trebuchet MS"/>
-        </w:rPr>
-        <w:t xml:space="preserve"> </w:t>
-      </w:r>
-      <w:r>
-        <w:rPr>
-          <w:rFonts w:ascii="Trebuchet MS" w:hAnsi="Trebuchet MS"/>
-        </w:rPr>
-        <w:t>{context_description}</w:t>
+        <w:t>{</w:t>
+      </w:r>
+      <w:proofErr w:type="spellStart"/>
+      <w:r>
+        <w:rPr>
+          <w:rFonts w:ascii="Trebuchet MS" w:hAnsi="Trebuchet MS"/>
+        </w:rPr>
+        <w:t>client_name</w:t>
+      </w:r>
+      <w:proofErr w:type="spellEnd"/>
+      <w:r>
+        <w:rPr>
+          <w:rFonts w:ascii="Trebuchet MS" w:hAnsi="Trebuchet MS"/>
+        </w:rPr>
+        <w:t>}</w:t>
+      </w:r>
+      <w:r>
+        <w:rPr>
+          <w:rFonts w:ascii="Trebuchet MS" w:hAnsi="Trebuchet MS"/>
+        </w:rPr>
+        <w:t xml:space="preserve"> </w:t>
+      </w:r>
+      <w:r>
+        <w:rPr>
+          <w:rFonts w:ascii="Trebuchet MS" w:hAnsi="Trebuchet MS"/>
+        </w:rPr>
+        <w:t>{</w:t>
+      </w:r>
+      <w:proofErr w:type="spellStart"/>
+      <w:r>
+        <w:rPr>
+          <w:rFonts w:ascii="Trebuchet MS" w:hAnsi="Trebuchet MS"/>
+        </w:rPr>
+        <w:t>context_description</w:t>
+      </w:r>
+      <w:proofErr w:type="spellEnd"/>
+      <w:r>
+        <w:rPr>
+          <w:rFonts w:ascii="Trebuchet MS" w:hAnsi="Trebuchet MS"/>
+        </w:rPr>
+        <w:t>}</w:t>
       </w:r>
       <w:r>
         <w:rPr>
@@ -2492,7 +2593,32 @@
           <w:rFonts w:eastAsia="Arial" w:cs="Arial"/>
           <w:spacing w:val="-2"/>
         </w:rPr>
-        <w:t>{project_description}</w:t>
+        <w:t>{</w:t>
+      </w:r>
+      <w:proofErr w:type="spellStart"/>
+      <w:proofErr w:type="gramStart"/>
+      <w:r>
+        <w:rPr>
+          <w:rFonts w:eastAsia="Arial" w:cs="Arial"/>
+          <w:spacing w:val="-2"/>
+        </w:rPr>
+        <w:t>project</w:t>
+      </w:r>
+      <w:proofErr w:type="gramEnd"/>
+      <w:r>
+        <w:rPr>
+          <w:rFonts w:eastAsia="Arial" w:cs="Arial"/>
+          <w:spacing w:val="-2"/>
+        </w:rPr>
+        <w:t>_description</w:t>
+      </w:r>
+      <w:proofErr w:type="spellEnd"/>
+      <w:r>
+        <w:rPr>
+          <w:rFonts w:eastAsia="Arial" w:cs="Arial"/>
+          <w:spacing w:val="-2"/>
+        </w:rPr>
+        <w:t>}</w:t>
       </w:r>
       <w:r>
         <w:rPr>
@@ -2558,7 +2684,29 @@
         <w:rPr>
           <w:rFonts w:eastAsia="Arial" w:cs="Arial"/>
         </w:rPr>
-        <w:t>{target_audience}</w:t>
+        <w:t>{</w:t>
+      </w:r>
+      <w:proofErr w:type="spellStart"/>
+      <w:proofErr w:type="gramStart"/>
+      <w:r>
+        <w:rPr>
+          <w:rFonts w:eastAsia="Arial" w:cs="Arial"/>
+        </w:rPr>
+        <w:t>target</w:t>
+      </w:r>
+      <w:proofErr w:type="gramEnd"/>
+      <w:r>
+        <w:rPr>
+          <w:rFonts w:eastAsia="Arial" w:cs="Arial"/>
+        </w:rPr>
+        <w:t>_audience</w:t>
+      </w:r>
+      <w:proofErr w:type="spellEnd"/>
+      <w:r>
+        <w:rPr>
+          <w:rFonts w:eastAsia="Arial" w:cs="Arial"/>
+        </w:rPr>
+        <w:t>}</w:t>
       </w:r>
       <w:r>
         <w:rPr>
@@ -2625,7 +2773,29 @@
         <w:rPr>
           <w:rFonts w:eastAsia="Arial" w:cs="Arial"/>
         </w:rPr>
-        <w:t>{solution_approach}</w:t>
+        <w:t>{</w:t>
+      </w:r>
+      <w:proofErr w:type="spellStart"/>
+      <w:proofErr w:type="gramStart"/>
+      <w:r>
+        <w:rPr>
+          <w:rFonts w:eastAsia="Arial" w:cs="Arial"/>
+        </w:rPr>
+        <w:t>solution</w:t>
+      </w:r>
+      <w:proofErr w:type="gramEnd"/>
+      <w:r>
+        <w:rPr>
+          <w:rFonts w:eastAsia="Arial" w:cs="Arial"/>
+        </w:rPr>
+        <w:t>_approach</w:t>
+      </w:r>
+      <w:proofErr w:type="spellEnd"/>
+      <w:r>
+        <w:rPr>
+          <w:rFonts w:eastAsia="Arial" w:cs="Arial"/>
+        </w:rPr>
+        <w:t>}</w:t>
       </w:r>
       <w:r>
         <w:rPr>
@@ -2868,13 +3038,45 @@
           <w:bCs/>
           <w:spacing w:val="-4"/>
         </w:rPr>
-        <w:t>{actor_name}</w:t>
-      </w:r>
-      <w:r>
-        <w:rPr>
+        <w:t>{</w:t>
+      </w:r>
+      <w:proofErr w:type="spellStart"/>
+      <w:r>
+        <w:rPr>
+          <w:b/>
+          <w:bCs/>
           <w:spacing w:val="-4"/>
         </w:rPr>
-        <w:t xml:space="preserve"> : {actor_description}</w:t>
+        <w:t>actor_name</w:t>
+      </w:r>
+      <w:proofErr w:type="spellEnd"/>
+      <w:r>
+        <w:rPr>
+          <w:b/>
+          <w:bCs/>
+          <w:spacing w:val="-4"/>
+        </w:rPr>
+        <w:t>}</w:t>
+      </w:r>
+      <w:r>
+        <w:rPr>
+          <w:spacing w:val="-4"/>
+        </w:rPr>
+        <w:t xml:space="preserve"> : {</w:t>
+      </w:r>
+      <w:proofErr w:type="spellStart"/>
+      <w:r>
+        <w:rPr>
+          <w:spacing w:val="-4"/>
+        </w:rPr>
+        <w:t>actor_description</w:t>
+      </w:r>
+      <w:proofErr w:type="spellEnd"/>
+      <w:r>
+        <w:rPr>
+          <w:spacing w:val="-4"/>
+        </w:rPr>
+        <w:t>}</w:t>
       </w:r>
     </w:p>
     <w:p>
@@ -2890,7 +3092,21 @@
         <w:rPr>
           <w:spacing w:val="-4"/>
         </w:rPr>
-        <w:t>{/system_actors}</w:t>
+        <w:t>{/</w:t>
+      </w:r>
+      <w:proofErr w:type="spellStart"/>
+      <w:r>
+        <w:rPr>
+          <w:spacing w:val="-4"/>
+        </w:rPr>
+        <w:t>system_actors</w:t>
+      </w:r>
+      <w:proofErr w:type="spellEnd"/>
+      <w:r>
+        <w:rPr>
+          <w:spacing w:val="-4"/>
+        </w:rPr>
+        <w:t>}</w:t>
       </w:r>
     </w:p>
     <w:p>
@@ -3097,14 +3313,50 @@
           <w:bCs/>
           <w:w w:val="90"/>
         </w:rPr>
-        <w:t>{component_name}</w:t>
-      </w:r>
-      <w:r>
-        <w:rPr>
-          <w:rFonts w:ascii="Trebuchet MS" w:hAnsi="Trebuchet MS"/>
+        <w:t>{</w:t>
+      </w:r>
+      <w:proofErr w:type="spellStart"/>
+      <w:r>
+        <w:rPr>
+          <w:rFonts w:ascii="Trebuchet MS" w:hAnsi="Trebuchet MS"/>
+          <w:b/>
+          <w:bCs/>
           <w:w w:val="90"/>
         </w:rPr>
-        <w:t xml:space="preserve"> : {component_description}</w:t>
+        <w:t>component_name</w:t>
+      </w:r>
+      <w:proofErr w:type="spellEnd"/>
+      <w:r>
+        <w:rPr>
+          <w:rFonts w:ascii="Trebuchet MS" w:hAnsi="Trebuchet MS"/>
+          <w:b/>
+          <w:bCs/>
+          <w:w w:val="90"/>
+        </w:rPr>
+        <w:t>}</w:t>
+      </w:r>
+      <w:r>
+        <w:rPr>
+          <w:rFonts w:ascii="Trebuchet MS" w:hAnsi="Trebuchet MS"/>
+          <w:w w:val="90"/>
+        </w:rPr>
+        <w:t xml:space="preserve"> : {</w:t>
+      </w:r>
+      <w:proofErr w:type="spellStart"/>
+      <w:r>
+        <w:rPr>
+          <w:rFonts w:ascii="Trebuchet MS" w:hAnsi="Trebuchet MS"/>
+          <w:w w:val="90"/>
+        </w:rPr>
+        <w:t>component_description</w:t>
+      </w:r>
+      <w:proofErr w:type="spellEnd"/>
+      <w:r>
+        <w:rPr>
+          <w:rFonts w:ascii="Trebuchet MS" w:hAnsi="Trebuchet MS"/>
+          <w:w w:val="90"/>
+        </w:rPr>
+        <w:t>}</w:t>
       </w:r>
     </w:p>
     <w:p>
@@ -3122,7 +3374,23 @@
           <w:rFonts w:ascii="Trebuchet MS" w:hAnsi="Trebuchet MS"/>
           <w:w w:val="90"/>
         </w:rPr>
-        <w:t>{/architecture_components}</w:t>
+        <w:t>{/</w:t>
+      </w:r>
+      <w:proofErr w:type="spellStart"/>
+      <w:r>
+        <w:rPr>
+          <w:rFonts w:ascii="Trebuchet MS" w:hAnsi="Trebuchet MS"/>
+          <w:w w:val="90"/>
+        </w:rPr>
+        <w:t>architecture_components</w:t>
+      </w:r>
+      <w:proofErr w:type="spellEnd"/>
+      <w:r>
+        <w:rPr>
+          <w:rFonts w:ascii="Trebuchet MS" w:hAnsi="Trebuchet MS"/>
+          <w:w w:val="90"/>
+        </w:rPr>
+        <w:t>}</w:t>
       </w:r>
     </w:p>
     <w:p>
@@ -3146,7 +3414,7 @@
           <w:noProof/>
         </w:rPr>
         <w:drawing>
-          <wp:anchor distT="0" distB="0" distL="0" distR="0" simplePos="0" relativeHeight="251646464" behindDoc="0" locked="0" layoutInCell="1" allowOverlap="1" wp14:anchorId="6B21C482" wp14:editId="097C9F3F">
+          <wp:anchor distT="0" distB="0" distL="0" distR="0" simplePos="0" relativeHeight="251645440" behindDoc="0" locked="0" layoutInCell="1" allowOverlap="1" wp14:anchorId="6B21C482" wp14:editId="097C9F3F">
             <wp:simplePos x="0" y="0"/>
             <wp:positionH relativeFrom="page">
               <wp:posOffset>752440</wp:posOffset>
@@ -3438,7 +3706,23 @@
           <w:b/>
           <w:sz w:val="24"/>
         </w:rPr>
-        <w:t>## Module : {module_name}</w:t>
+        <w:t>## Module : {</w:t>
+      </w:r>
+      <w:proofErr w:type="spellStart"/>
+      <w:r>
+        <w:rPr>
+          <w:b/>
+          <w:sz w:val="24"/>
+        </w:rPr>
+        <w:t>module_name</w:t>
+      </w:r>
+      <w:proofErr w:type="spellEnd"/>
+      <w:r>
+        <w:rPr>
+          <w:b/>
+          <w:sz w:val="24"/>
+        </w:rPr>
+        <w:t>}</w:t>
       </w:r>
     </w:p>
     <w:p>
@@ -3474,7 +3758,23 @@
           <w:bCs/>
           <w:sz w:val="24"/>
         </w:rPr>
-        <w:t>### {submodule_name}</w:t>
+        <w:t>### {</w:t>
+      </w:r>
+      <w:proofErr w:type="spellStart"/>
+      <w:r>
+        <w:rPr>
+          <w:bCs/>
+          <w:sz w:val="24"/>
+        </w:rPr>
+        <w:t>submodule_name</w:t>
+      </w:r>
+      <w:proofErr w:type="spellEnd"/>
+      <w:r>
+        <w:rPr>
+          <w:bCs/>
+          <w:sz w:val="24"/>
+        </w:rPr>
+        <w:t>}</w:t>
       </w:r>
     </w:p>
     <w:p>
@@ -3519,7 +3819,21 @@
         <w:rPr>
           <w:rFonts w:ascii="Trebuchet MS" w:hAnsi="Trebuchet MS"/>
         </w:rPr>
-        <w:t>#### Fonctionnalité : {feature_name}</w:t>
+        <w:t>#### Fonctionnalité : {</w:t>
+      </w:r>
+      <w:proofErr w:type="spellStart"/>
+      <w:r>
+        <w:rPr>
+          <w:rFonts w:ascii="Trebuchet MS" w:hAnsi="Trebuchet MS"/>
+        </w:rPr>
+        <w:t>feature_name</w:t>
+      </w:r>
+      <w:proofErr w:type="spellEnd"/>
+      <w:r>
+        <w:rPr>
+          <w:rFonts w:ascii="Trebuchet MS" w:hAnsi="Trebuchet MS"/>
+        </w:rPr>
+        <w:t>}</w:t>
       </w:r>
     </w:p>
     <w:p>
@@ -3535,7 +3849,29 @@
         <w:rPr>
           <w:rFonts w:ascii="Trebuchet MS" w:hAnsi="Trebuchet MS"/>
         </w:rPr>
-        <w:t>{feature_description}</w:t>
+        <w:t>{</w:t>
+      </w:r>
+      <w:proofErr w:type="spellStart"/>
+      <w:proofErr w:type="gramStart"/>
+      <w:r>
+        <w:rPr>
+          <w:rFonts w:ascii="Trebuchet MS" w:hAnsi="Trebuchet MS"/>
+        </w:rPr>
+        <w:t>feature</w:t>
+      </w:r>
+      <w:proofErr w:type="gramEnd"/>
+      <w:r>
+        <w:rPr>
+          <w:rFonts w:ascii="Trebuchet MS" w:hAnsi="Trebuchet MS"/>
+        </w:rPr>
+        <w:t>_description</w:t>
+      </w:r>
+      <w:proofErr w:type="spellEnd"/>
+      <w:r>
+        <w:rPr>
+          <w:rFonts w:ascii="Trebuchet MS" w:hAnsi="Trebuchet MS"/>
+        </w:rPr>
+        <w:t>}</w:t>
       </w:r>
       <w:r>
         <w:rPr>
@@ -3571,7 +3907,25 @@
           <w:b/>
           <w:bCs/>
         </w:rPr>
-        <w:t>Cas d'Utilisation : {feature_name}</w:t>
+        <w:t>Cas d'Utilisation : {</w:t>
+      </w:r>
+      <w:proofErr w:type="spellStart"/>
+      <w:r>
+        <w:rPr>
+          <w:rFonts w:ascii="Trebuchet MS" w:hAnsi="Trebuchet MS"/>
+          <w:b/>
+          <w:bCs/>
+        </w:rPr>
+        <w:t>feature_name</w:t>
+      </w:r>
+      <w:proofErr w:type="spellEnd"/>
+      <w:r>
+        <w:rPr>
+          <w:rFonts w:ascii="Trebuchet MS" w:hAnsi="Trebuchet MS"/>
+          <w:b/>
+          <w:bCs/>
+        </w:rPr>
+        <w:t>}</w:t>
       </w:r>
     </w:p>
     <w:tbl>
@@ -3656,7 +4010,32 @@
                 <w:rFonts w:ascii="Gill Sans MT"/>
                 <w:b/>
               </w:rPr>
-              <w:t>{use_case.use_case_name}</w:t>
+              <w:t>{</w:t>
+            </w:r>
+            <w:proofErr w:type="spellStart"/>
+            <w:proofErr w:type="gramStart"/>
+            <w:r>
+              <w:rPr>
+                <w:rFonts w:ascii="Gill Sans MT"/>
+                <w:b/>
+              </w:rPr>
+              <w:t>use_case.use</w:t>
+            </w:r>
+            <w:proofErr w:type="gramEnd"/>
+            <w:r>
+              <w:rPr>
+                <w:rFonts w:ascii="Gill Sans MT"/>
+                <w:b/>
+              </w:rPr>
+              <w:t>_case_name</w:t>
+            </w:r>
+            <w:proofErr w:type="spellEnd"/>
+            <w:r>
+              <w:rPr>
+                <w:rFonts w:ascii="Gill Sans MT"/>
+                <w:b/>
+              </w:rPr>
+              <w:t>}</w:t>
             </w:r>
           </w:p>
         </w:tc>
@@ -3696,7 +4075,29 @@
               <w:rPr>
                 <w:spacing w:val="-2"/>
               </w:rPr>
-              <w:t>{use_case.actors}</w:t>
+              <w:t>{</w:t>
+            </w:r>
+            <w:proofErr w:type="spellStart"/>
+            <w:proofErr w:type="gramStart"/>
+            <w:r>
+              <w:rPr>
+                <w:spacing w:val="-2"/>
+              </w:rPr>
+              <w:t>use</w:t>
+            </w:r>
+            <w:proofErr w:type="gramEnd"/>
+            <w:r>
+              <w:rPr>
+                <w:spacing w:val="-2"/>
+              </w:rPr>
+              <w:t>_case.actors</w:t>
+            </w:r>
+            <w:proofErr w:type="spellEnd"/>
+            <w:r>
+              <w:rPr>
+                <w:spacing w:val="-2"/>
+              </w:rPr>
+              <w:t>}</w:t>
             </w:r>
           </w:p>
         </w:tc>
@@ -3736,7 +4137,29 @@
               <w:rPr>
                 <w:spacing w:val="-2"/>
               </w:rPr>
-              <w:t>{use_case.objective}</w:t>
+              <w:t>{</w:t>
+            </w:r>
+            <w:proofErr w:type="spellStart"/>
+            <w:proofErr w:type="gramStart"/>
+            <w:r>
+              <w:rPr>
+                <w:spacing w:val="-2"/>
+              </w:rPr>
+              <w:t>use</w:t>
+            </w:r>
+            <w:proofErr w:type="gramEnd"/>
+            <w:r>
+              <w:rPr>
+                <w:spacing w:val="-2"/>
+              </w:rPr>
+              <w:t>_case.objective</w:t>
+            </w:r>
+            <w:proofErr w:type="spellEnd"/>
+            <w:r>
+              <w:rPr>
+                <w:spacing w:val="-2"/>
+              </w:rPr>
+              <w:t>}</w:t>
             </w:r>
           </w:p>
         </w:tc>
@@ -3776,7 +4199,29 @@
               <w:rPr>
                 <w:w w:val="90"/>
               </w:rPr>
-              <w:t>{use_case.environment}</w:t>
+              <w:t>{</w:t>
+            </w:r>
+            <w:proofErr w:type="spellStart"/>
+            <w:proofErr w:type="gramStart"/>
+            <w:r>
+              <w:rPr>
+                <w:w w:val="90"/>
+              </w:rPr>
+              <w:t>use</w:t>
+            </w:r>
+            <w:proofErr w:type="gramEnd"/>
+            <w:r>
+              <w:rPr>
+                <w:w w:val="90"/>
+              </w:rPr>
+              <w:t>_case.environment</w:t>
+            </w:r>
+            <w:proofErr w:type="spellEnd"/>
+            <w:r>
+              <w:rPr>
+                <w:w w:val="90"/>
+              </w:rPr>
+              <w:t>}</w:t>
             </w:r>
           </w:p>
         </w:tc>
@@ -3813,7 +4258,20 @@
               <w:spacing w:before="96"/>
             </w:pPr>
             <w:r>
-              <w:t>{use_case.preconditions}</w:t>
+              <w:t>{</w:t>
+            </w:r>
+            <w:proofErr w:type="spellStart"/>
+            <w:proofErr w:type="gramStart"/>
+            <w:r>
+              <w:t>use</w:t>
+            </w:r>
+            <w:proofErr w:type="gramEnd"/>
+            <w:r>
+              <w:t>_case.preconditions</w:t>
+            </w:r>
+            <w:proofErr w:type="spellEnd"/>
+            <w:r>
+              <w:t>}</w:t>
             </w:r>
             <w:r>
               <w:rPr>
@@ -3859,7 +4317,29 @@
               <w:rPr>
                 <w:spacing w:val="-2"/>
               </w:rPr>
-              <w:t>{use_case.postconditions}</w:t>
+              <w:t>{</w:t>
+            </w:r>
+            <w:proofErr w:type="spellStart"/>
+            <w:proofErr w:type="gramStart"/>
+            <w:r>
+              <w:rPr>
+                <w:spacing w:val="-2"/>
+              </w:rPr>
+              <w:t>use</w:t>
+            </w:r>
+            <w:proofErr w:type="gramEnd"/>
+            <w:r>
+              <w:rPr>
+                <w:spacing w:val="-2"/>
+              </w:rPr>
+              <w:t>_case.postconditions</w:t>
+            </w:r>
+            <w:proofErr w:type="spellEnd"/>
+            <w:r>
+              <w:rPr>
+                <w:spacing w:val="-2"/>
+              </w:rPr>
+              <w:t>}</w:t>
             </w:r>
             <w:r>
               <w:rPr>
@@ -3924,7 +4404,15 @@
               <w:ind w:left="0"/>
             </w:pPr>
             <w:r>
-              <w:t>{#use_case.main_scenario_steps}</w:t>
+              <w:t>{#use_</w:t>
+            </w:r>
+            <w:proofErr w:type="gramStart"/>
+            <w:r>
+              <w:t>case.main</w:t>
+            </w:r>
+            <w:proofErr w:type="gramEnd"/>
+            <w:r>
+              <w:t>_scenario_steps}</w:t>
             </w:r>
           </w:p>
         </w:tc>
@@ -3937,7 +4425,41 @@
               <w:pStyle w:val="TableParagraph"/>
             </w:pPr>
             <w:r>
-              <w:t>{step_number}. {step_description} {/use_case.main_scenario_steps}</w:t>
+              <w:t>{</w:t>
+            </w:r>
+            <w:proofErr w:type="spellStart"/>
+            <w:proofErr w:type="gramStart"/>
+            <w:r>
+              <w:t>step</w:t>
+            </w:r>
+            <w:proofErr w:type="gramEnd"/>
+            <w:r>
+              <w:t>_number</w:t>
+            </w:r>
+            <w:proofErr w:type="spellEnd"/>
+            <w:r>
+              <w:t>}. {</w:t>
+            </w:r>
+            <w:proofErr w:type="spellStart"/>
+            <w:proofErr w:type="gramStart"/>
+            <w:r>
+              <w:t>step</w:t>
+            </w:r>
+            <w:proofErr w:type="gramEnd"/>
+            <w:r>
+              <w:t>_description</w:t>
+            </w:r>
+            <w:proofErr w:type="spellEnd"/>
+            <w:r>
+              <w:t>} {/</w:t>
+            </w:r>
+            <w:proofErr w:type="spellStart"/>
+            <w:r>
+              <w:t>use_case.main_scenario_steps</w:t>
+            </w:r>
+            <w:proofErr w:type="spellEnd"/>
+            <w:r>
+              <w:t>}</w:t>
             </w:r>
           </w:p>
         </w:tc>
@@ -4005,7 +4527,15 @@
               <w:ind w:left="0"/>
             </w:pPr>
             <w:r>
-              <w:t>{#use_case.alternative_scenarios}</w:t>
+              <w:t>{#use_</w:t>
+            </w:r>
+            <w:proofErr w:type="gramStart"/>
+            <w:r>
+              <w:t>case.alternative</w:t>
+            </w:r>
+            <w:proofErr w:type="gramEnd"/>
+            <w:r>
+              <w:t>_scenarios}</w:t>
             </w:r>
           </w:p>
         </w:tc>
@@ -4020,7 +4550,41 @@
               <w:ind w:right="362"/>
             </w:pPr>
             <w:r>
-              <w:t>{alt_step_number}. {alt_description} {/use_case.alternative_scenarios}</w:t>
+              <w:t>{</w:t>
+            </w:r>
+            <w:proofErr w:type="spellStart"/>
+            <w:proofErr w:type="gramStart"/>
+            <w:r>
+              <w:t>alt</w:t>
+            </w:r>
+            <w:proofErr w:type="gramEnd"/>
+            <w:r>
+              <w:t>_step_number</w:t>
+            </w:r>
+            <w:proofErr w:type="spellEnd"/>
+            <w:r>
+              <w:t>}. {</w:t>
+            </w:r>
+            <w:proofErr w:type="spellStart"/>
+            <w:proofErr w:type="gramStart"/>
+            <w:r>
+              <w:t>alt</w:t>
+            </w:r>
+            <w:proofErr w:type="gramEnd"/>
+            <w:r>
+              <w:t>_description</w:t>
+            </w:r>
+            <w:proofErr w:type="spellEnd"/>
+            <w:r>
+              <w:t>} {/</w:t>
+            </w:r>
+            <w:proofErr w:type="spellStart"/>
+            <w:r>
+              <w:t>use_case.alternative_scenarios</w:t>
+            </w:r>
+            <w:proofErr w:type="spellEnd"/>
+            <w:r>
+              <w:t>}</w:t>
             </w:r>
           </w:p>
         </w:tc>
@@ -4048,7 +4612,21 @@
         <w:rPr>
           <w:rFonts w:ascii="Trebuchet MS" w:hAnsi="Trebuchet MS"/>
         </w:rPr>
-        <w:t>{/features}</w:t>
+        <w:t>{/</w:t>
+      </w:r>
+      <w:proofErr w:type="spellStart"/>
+      <w:r>
+        <w:rPr>
+          <w:rFonts w:ascii="Trebuchet MS" w:hAnsi="Trebuchet MS"/>
+        </w:rPr>
+        <w:t>features</w:t>
+      </w:r>
+      <w:proofErr w:type="spellEnd"/>
+      <w:r>
+        <w:rPr>
+          <w:rFonts w:ascii="Trebuchet MS" w:hAnsi="Trebuchet MS"/>
+        </w:rPr>
+        <w:t>}</w:t>
       </w:r>
     </w:p>
     <w:p>
@@ -4064,7 +4642,21 @@
         <w:rPr>
           <w:rFonts w:ascii="Trebuchet MS" w:hAnsi="Trebuchet MS"/>
         </w:rPr>
-        <w:t>{/submodules}</w:t>
+        <w:t>{/</w:t>
+      </w:r>
+      <w:proofErr w:type="spellStart"/>
+      <w:r>
+        <w:rPr>
+          <w:rFonts w:ascii="Trebuchet MS" w:hAnsi="Trebuchet MS"/>
+        </w:rPr>
+        <w:t>submodules</w:t>
+      </w:r>
+      <w:proofErr w:type="spellEnd"/>
+      <w:r>
+        <w:rPr>
+          <w:rFonts w:ascii="Trebuchet MS" w:hAnsi="Trebuchet MS"/>
+        </w:rPr>
+        <w:t>}</w:t>
       </w:r>
     </w:p>
     <w:p>
@@ -4076,12 +4668,6 @@
           <w:rFonts w:ascii="Trebuchet MS" w:hAnsi="Trebuchet MS"/>
         </w:rPr>
       </w:pPr>
-      <w:r>
-        <w:rPr>
-          <w:rFonts w:ascii="Trebuchet MS" w:hAnsi="Trebuchet MS"/>
-        </w:rPr>
-        <w:t>{/functional_modules}</w:t>
-      </w:r>
     </w:p>
     <w:p>
       <w:pPr>
@@ -4210,6 +4796,7 @@
       <w:r>
         <w:t>{#security_items} * {</w:t>
       </w:r>
+      <w:proofErr w:type="spellStart"/>
       <w:r>
         <w:rPr>
           <w:b/>
@@ -4217,8 +4804,25 @@
         </w:rPr>
         <w:t>item_title</w:t>
       </w:r>
-      <w:r>
-        <w:t>} : {item_description} {/security_items}</w:t>
+      <w:proofErr w:type="spellEnd"/>
+      <w:r>
+        <w:t>} : {</w:t>
+      </w:r>
+      <w:proofErr w:type="spellStart"/>
+      <w:r>
+        <w:t>item_description</w:t>
+      </w:r>
+      <w:proofErr w:type="spellEnd"/>
+      <w:r>
+        <w:t>} {/</w:t>
+      </w:r>
+      <w:proofErr w:type="spellStart"/>
+      <w:r>
+        <w:t>security_items</w:t>
+      </w:r>
+      <w:proofErr w:type="spellEnd"/>
+      <w:r>
+        <w:t>}</w:t>
       </w:r>
       <w:r>
         <w:t>.</w:t>
@@ -4280,17 +4884,47 @@
         </w:rPr>
         <w:t>{#confidentiality_items} * {</w:t>
       </w:r>
+      <w:proofErr w:type="spellStart"/>
       <w:r>
         <w:rPr>
           <w:b/>
         </w:rPr>
         <w:t>item_title</w:t>
       </w:r>
-      <w:r>
-        <w:rPr>
-          <w:bCs/>
-        </w:rPr>
-        <w:t>} : {item_description} {/confidentiality_items}</w:t>
+      <w:proofErr w:type="spellEnd"/>
+      <w:r>
+        <w:rPr>
+          <w:bCs/>
+        </w:rPr>
+        <w:t>} : {</w:t>
+      </w:r>
+      <w:proofErr w:type="spellStart"/>
+      <w:r>
+        <w:rPr>
+          <w:bCs/>
+        </w:rPr>
+        <w:t>item_description</w:t>
+      </w:r>
+      <w:proofErr w:type="spellEnd"/>
+      <w:r>
+        <w:rPr>
+          <w:bCs/>
+        </w:rPr>
+        <w:t>} {/</w:t>
+      </w:r>
+      <w:proofErr w:type="spellStart"/>
+      <w:r>
+        <w:rPr>
+          <w:bCs/>
+        </w:rPr>
+        <w:t>confidentiality_items</w:t>
+      </w:r>
+      <w:proofErr w:type="spellEnd"/>
+      <w:r>
+        <w:rPr>
+          <w:bCs/>
+        </w:rPr>
+        <w:t>}</w:t>
       </w:r>
       <w:r>
         <w:rPr>
@@ -4360,17 +4994,47 @@
         </w:rPr>
         <w:t>{#robustness_items} * {</w:t>
       </w:r>
+      <w:proofErr w:type="spellStart"/>
       <w:r>
         <w:rPr>
           <w:b/>
         </w:rPr>
         <w:t>item_title</w:t>
       </w:r>
-      <w:r>
-        <w:rPr>
-          <w:bCs/>
-        </w:rPr>
-        <w:t>} : {item_description} {/robustness_items}</w:t>
+      <w:proofErr w:type="spellEnd"/>
+      <w:r>
+        <w:rPr>
+          <w:bCs/>
+        </w:rPr>
+        <w:t>} : {</w:t>
+      </w:r>
+      <w:proofErr w:type="spellStart"/>
+      <w:r>
+        <w:rPr>
+          <w:bCs/>
+        </w:rPr>
+        <w:t>item_description</w:t>
+      </w:r>
+      <w:proofErr w:type="spellEnd"/>
+      <w:r>
+        <w:rPr>
+          <w:bCs/>
+        </w:rPr>
+        <w:t>} {/</w:t>
+      </w:r>
+      <w:proofErr w:type="spellStart"/>
+      <w:r>
+        <w:rPr>
+          <w:bCs/>
+        </w:rPr>
+        <w:t>robustness_items</w:t>
+      </w:r>
+      <w:proofErr w:type="spellEnd"/>
+      <w:r>
+        <w:rPr>
+          <w:bCs/>
+        </w:rPr>
+        <w:t>}</w:t>
       </w:r>
       <w:r>
         <w:rPr>
@@ -4470,6 +5134,7 @@
         </w:rPr>
         <w:t>{#scalability_items} * {</w:t>
       </w:r>
+      <w:proofErr w:type="spellStart"/>
       <w:r>
         <w:rPr>
           <w:rFonts w:ascii="Arial" w:eastAsia="Arial" w:hAnsi="Arial" w:cs="Arial"/>
@@ -4477,12 +5142,45 @@
         </w:rPr>
         <w:t>item_title</w:t>
       </w:r>
+      <w:proofErr w:type="spellEnd"/>
       <w:r>
         <w:rPr>
           <w:rFonts w:ascii="Arial" w:eastAsia="Arial" w:hAnsi="Arial" w:cs="Arial"/>
           <w:bCs/>
         </w:rPr>
-        <w:t>} : {item_description} {/scalability_items}</w:t>
+        <w:t>} : {</w:t>
+      </w:r>
+      <w:proofErr w:type="spellStart"/>
+      <w:r>
+        <w:rPr>
+          <w:rFonts w:ascii="Arial" w:eastAsia="Arial" w:hAnsi="Arial" w:cs="Arial"/>
+          <w:bCs/>
+        </w:rPr>
+        <w:t>item_description</w:t>
+      </w:r>
+      <w:proofErr w:type="spellEnd"/>
+      <w:r>
+        <w:rPr>
+          <w:rFonts w:ascii="Arial" w:eastAsia="Arial" w:hAnsi="Arial" w:cs="Arial"/>
+          <w:bCs/>
+        </w:rPr>
+        <w:t>} {/</w:t>
+      </w:r>
+      <w:proofErr w:type="spellStart"/>
+      <w:r>
+        <w:rPr>
+          <w:rFonts w:ascii="Arial" w:eastAsia="Arial" w:hAnsi="Arial" w:cs="Arial"/>
+          <w:bCs/>
+        </w:rPr>
+        <w:t>scalability_items</w:t>
+      </w:r>
+      <w:proofErr w:type="spellEnd"/>
+      <w:r>
+        <w:rPr>
+          <w:rFonts w:ascii="Arial" w:eastAsia="Arial" w:hAnsi="Arial" w:cs="Arial"/>
+          <w:bCs/>
+        </w:rPr>
+        <w:t>}</w:t>
       </w:r>
       <w:r>
         <w:rPr>
@@ -4550,17 +5248,47 @@
         </w:rPr>
         <w:t>{#ergonomics_items} * {</w:t>
       </w:r>
+      <w:proofErr w:type="spellStart"/>
       <w:r>
         <w:rPr>
           <w:b/>
         </w:rPr>
         <w:t>item_title</w:t>
       </w:r>
-      <w:r>
-        <w:rPr>
-          <w:bCs/>
-        </w:rPr>
-        <w:t>} : {item_description} {/ergonomics_items}</w:t>
+      <w:proofErr w:type="spellEnd"/>
+      <w:r>
+        <w:rPr>
+          <w:bCs/>
+        </w:rPr>
+        <w:t>} : {</w:t>
+      </w:r>
+      <w:proofErr w:type="spellStart"/>
+      <w:r>
+        <w:rPr>
+          <w:bCs/>
+        </w:rPr>
+        <w:t>item_description</w:t>
+      </w:r>
+      <w:proofErr w:type="spellEnd"/>
+      <w:r>
+        <w:rPr>
+          <w:bCs/>
+        </w:rPr>
+        <w:t>} {/</w:t>
+      </w:r>
+      <w:proofErr w:type="spellStart"/>
+      <w:r>
+        <w:rPr>
+          <w:bCs/>
+        </w:rPr>
+        <w:t>ergonomics_items</w:t>
+      </w:r>
+      <w:proofErr w:type="spellEnd"/>
+      <w:r>
+        <w:rPr>
+          <w:bCs/>
+        </w:rPr>
+        <w:t>}</w:t>
       </w:r>
       <w:r>
         <w:rPr>
@@ -4625,17 +5353,47 @@
         </w:rPr>
         <w:t>{#reliability_items} * {</w:t>
       </w:r>
+      <w:proofErr w:type="spellStart"/>
       <w:r>
         <w:rPr>
           <w:b/>
         </w:rPr>
         <w:t>item_title</w:t>
       </w:r>
-      <w:r>
-        <w:rPr>
-          <w:bCs/>
-        </w:rPr>
-        <w:t>} : {item_description} {/reliability_items}</w:t>
+      <w:proofErr w:type="spellEnd"/>
+      <w:r>
+        <w:rPr>
+          <w:bCs/>
+        </w:rPr>
+        <w:t>} : {</w:t>
+      </w:r>
+      <w:proofErr w:type="spellStart"/>
+      <w:r>
+        <w:rPr>
+          <w:bCs/>
+        </w:rPr>
+        <w:t>item_description</w:t>
+      </w:r>
+      <w:proofErr w:type="spellEnd"/>
+      <w:r>
+        <w:rPr>
+          <w:bCs/>
+        </w:rPr>
+        <w:t>} {/</w:t>
+      </w:r>
+      <w:proofErr w:type="spellStart"/>
+      <w:r>
+        <w:rPr>
+          <w:bCs/>
+        </w:rPr>
+        <w:t>reliability_items</w:t>
+      </w:r>
+      <w:proofErr w:type="spellEnd"/>
+      <w:r>
+        <w:rPr>
+          <w:bCs/>
+        </w:rPr>
+        <w:t>}</w:t>
       </w:r>
       <w:r>
         <w:rPr>
@@ -4748,17 +5506,47 @@
         </w:rPr>
         <w:t>{#kpi_items} * {</w:t>
       </w:r>
+      <w:proofErr w:type="spellStart"/>
       <w:r>
         <w:rPr>
           <w:b/>
         </w:rPr>
         <w:t>item_title</w:t>
       </w:r>
-      <w:r>
-        <w:rPr>
-          <w:bCs/>
-        </w:rPr>
-        <w:t>} : {item_description} {/kpi_items}</w:t>
+      <w:proofErr w:type="spellEnd"/>
+      <w:r>
+        <w:rPr>
+          <w:bCs/>
+        </w:rPr>
+        <w:t>} : {</w:t>
+      </w:r>
+      <w:proofErr w:type="spellStart"/>
+      <w:r>
+        <w:rPr>
+          <w:bCs/>
+        </w:rPr>
+        <w:t>item_description</w:t>
+      </w:r>
+      <w:proofErr w:type="spellEnd"/>
+      <w:r>
+        <w:rPr>
+          <w:bCs/>
+        </w:rPr>
+        <w:t>} {/</w:t>
+      </w:r>
+      <w:proofErr w:type="spellStart"/>
+      <w:r>
+        <w:rPr>
+          <w:bCs/>
+        </w:rPr>
+        <w:t>kpi_items</w:t>
+      </w:r>
+      <w:proofErr w:type="spellEnd"/>
+      <w:r>
+        <w:rPr>
+          <w:bCs/>
+        </w:rPr>
+        <w:t>}</w:t>
       </w:r>
       <w:r>
         <w:rPr>
@@ -4833,6 +5621,7 @@
         </w:rPr>
         <w:t>{#technical_constraints_items} * {</w:t>
       </w:r>
+      <w:proofErr w:type="spellStart"/>
       <w:r>
         <w:rPr>
           <w:rFonts w:eastAsia="Trebuchet MS" w:cs="Trebuchet MS"/>
@@ -4840,12 +5629,45 @@
         </w:rPr>
         <w:t>item_title</w:t>
       </w:r>
+      <w:proofErr w:type="spellEnd"/>
       <w:r>
         <w:rPr>
           <w:rFonts w:eastAsia="Trebuchet MS" w:cs="Trebuchet MS"/>
           <w:bCs/>
         </w:rPr>
-        <w:t>} : {item_description} {/technical_constraints_items}</w:t>
+        <w:t>} : {</w:t>
+      </w:r>
+      <w:proofErr w:type="spellStart"/>
+      <w:r>
+        <w:rPr>
+          <w:rFonts w:eastAsia="Trebuchet MS" w:cs="Trebuchet MS"/>
+          <w:bCs/>
+        </w:rPr>
+        <w:t>item_description</w:t>
+      </w:r>
+      <w:proofErr w:type="spellEnd"/>
+      <w:r>
+        <w:rPr>
+          <w:rFonts w:eastAsia="Trebuchet MS" w:cs="Trebuchet MS"/>
+          <w:bCs/>
+        </w:rPr>
+        <w:t>} {/</w:t>
+      </w:r>
+      <w:proofErr w:type="spellStart"/>
+      <w:r>
+        <w:rPr>
+          <w:rFonts w:eastAsia="Trebuchet MS" w:cs="Trebuchet MS"/>
+          <w:bCs/>
+        </w:rPr>
+        <w:t>technical_constraints_items</w:t>
+      </w:r>
+      <w:proofErr w:type="spellEnd"/>
+      <w:r>
+        <w:rPr>
+          <w:rFonts w:eastAsia="Trebuchet MS" w:cs="Trebuchet MS"/>
+          <w:bCs/>
+        </w:rPr>
+        <w:t>}</w:t>
       </w:r>
       <w:r>
         <w:rPr>
@@ -4980,6 +5802,7 @@
         </w:rPr>
         <w:t>{#conception_items} * {</w:t>
       </w:r>
+      <w:proofErr w:type="spellStart"/>
       <w:r>
         <w:rPr>
           <w:rFonts w:eastAsia="Trebuchet MS" w:cs="Trebuchet MS"/>
@@ -4987,12 +5810,45 @@
         </w:rPr>
         <w:t>item_name</w:t>
       </w:r>
+      <w:proofErr w:type="spellEnd"/>
       <w:r>
         <w:rPr>
           <w:rFonts w:eastAsia="Trebuchet MS" w:cs="Trebuchet MS"/>
           <w:bCs/>
         </w:rPr>
-        <w:t>} : {item_description} {/conception_items}</w:t>
+        <w:t>} : {</w:t>
+      </w:r>
+      <w:proofErr w:type="spellStart"/>
+      <w:r>
+        <w:rPr>
+          <w:rFonts w:eastAsia="Trebuchet MS" w:cs="Trebuchet MS"/>
+          <w:bCs/>
+        </w:rPr>
+        <w:t>item_description</w:t>
+      </w:r>
+      <w:proofErr w:type="spellEnd"/>
+      <w:r>
+        <w:rPr>
+          <w:rFonts w:eastAsia="Trebuchet MS" w:cs="Trebuchet MS"/>
+          <w:bCs/>
+        </w:rPr>
+        <w:t>} {/</w:t>
+      </w:r>
+      <w:proofErr w:type="spellStart"/>
+      <w:r>
+        <w:rPr>
+          <w:rFonts w:eastAsia="Trebuchet MS" w:cs="Trebuchet MS"/>
+          <w:bCs/>
+        </w:rPr>
+        <w:t>conception_items</w:t>
+      </w:r>
+      <w:proofErr w:type="spellEnd"/>
+      <w:r>
+        <w:rPr>
+          <w:rFonts w:eastAsia="Trebuchet MS" w:cs="Trebuchet MS"/>
+          <w:bCs/>
+        </w:rPr>
+        <w:t>}</w:t>
       </w:r>
     </w:p>
     <w:p>
@@ -5082,17 +5938,47 @@
         </w:rPr>
         <w:t>{#planning_items} * {</w:t>
       </w:r>
+      <w:proofErr w:type="spellStart"/>
       <w:r>
         <w:rPr>
           <w:b/>
         </w:rPr>
         <w:t>item_name</w:t>
       </w:r>
-      <w:r>
-        <w:rPr>
-          <w:bCs/>
-        </w:rPr>
-        <w:t>} : {item_description} {/planning_items}</w:t>
+      <w:proofErr w:type="spellEnd"/>
+      <w:r>
+        <w:rPr>
+          <w:bCs/>
+        </w:rPr>
+        <w:t>} : {</w:t>
+      </w:r>
+      <w:proofErr w:type="spellStart"/>
+      <w:r>
+        <w:rPr>
+          <w:bCs/>
+        </w:rPr>
+        <w:t>item_description</w:t>
+      </w:r>
+      <w:proofErr w:type="spellEnd"/>
+      <w:r>
+        <w:rPr>
+          <w:bCs/>
+        </w:rPr>
+        <w:t>} {/</w:t>
+      </w:r>
+      <w:proofErr w:type="spellStart"/>
+      <w:r>
+        <w:rPr>
+          <w:bCs/>
+        </w:rPr>
+        <w:t>planning_items</w:t>
+      </w:r>
+      <w:proofErr w:type="spellEnd"/>
+      <w:r>
+        <w:rPr>
+          <w:bCs/>
+        </w:rPr>
+        <w:t>}</w:t>
       </w:r>
       <w:r>
         <w:rPr>
@@ -5161,7 +6047,29 @@
         <w:rPr>
           <w:bCs/>
         </w:rPr>
-        <w:t>{progiciel_description}</w:t>
+        <w:t>{</w:t>
+      </w:r>
+      <w:proofErr w:type="spellStart"/>
+      <w:proofErr w:type="gramStart"/>
+      <w:r>
+        <w:rPr>
+          <w:bCs/>
+        </w:rPr>
+        <w:t>progiciel</w:t>
+      </w:r>
+      <w:proofErr w:type="gramEnd"/>
+      <w:r>
+        <w:rPr>
+          <w:bCs/>
+        </w:rPr>
+        <w:t>_description</w:t>
+      </w:r>
+      <w:proofErr w:type="spellEnd"/>
+      <w:r>
+        <w:rPr>
+          <w:bCs/>
+        </w:rPr>
+        <w:t>}</w:t>
       </w:r>
     </w:p>
     <w:p>
@@ -5232,14 +6140,62 @@
           <w:rFonts w:eastAsia="Trebuchet MS" w:cs="Trebuchet MS"/>
           <w:b/>
         </w:rPr>
-        <w:t>{item_name}</w:t>
-      </w:r>
+        <w:t>{</w:t>
+      </w:r>
+      <w:proofErr w:type="spellStart"/>
       <w:r>
         <w:rPr>
           <w:rFonts w:eastAsia="Trebuchet MS" w:cs="Trebuchet MS"/>
-          <w:bCs/>
-        </w:rPr>
-        <w:t xml:space="preserve"> : {item_description} {/training_items}</w:t>
+          <w:b/>
+        </w:rPr>
+        <w:t>item_name</w:t>
+      </w:r>
+      <w:proofErr w:type="spellEnd"/>
+      <w:r>
+        <w:rPr>
+          <w:rFonts w:eastAsia="Trebuchet MS" w:cs="Trebuchet MS"/>
+          <w:b/>
+        </w:rPr>
+        <w:t>}</w:t>
+      </w:r>
+      <w:r>
+        <w:rPr>
+          <w:rFonts w:eastAsia="Trebuchet MS" w:cs="Trebuchet MS"/>
+          <w:bCs/>
+        </w:rPr>
+        <w:t xml:space="preserve"> : {</w:t>
+      </w:r>
+      <w:proofErr w:type="spellStart"/>
+      <w:r>
+        <w:rPr>
+          <w:rFonts w:eastAsia="Trebuchet MS" w:cs="Trebuchet MS"/>
+          <w:bCs/>
+        </w:rPr>
+        <w:t>item_description</w:t>
+      </w:r>
+      <w:proofErr w:type="spellEnd"/>
+      <w:r>
+        <w:rPr>
+          <w:rFonts w:eastAsia="Trebuchet MS" w:cs="Trebuchet MS"/>
+          <w:bCs/>
+        </w:rPr>
+        <w:t>} {/</w:t>
+      </w:r>
+      <w:proofErr w:type="spellStart"/>
+      <w:r>
+        <w:rPr>
+          <w:rFonts w:eastAsia="Trebuchet MS" w:cs="Trebuchet MS"/>
+          <w:bCs/>
+        </w:rPr>
+        <w:t>training_items</w:t>
+      </w:r>
+      <w:proofErr w:type="spellEnd"/>
+      <w:r>
+        <w:rPr>
+          <w:rFonts w:eastAsia="Trebuchet MS" w:cs="Trebuchet MS"/>
+          <w:bCs/>
+        </w:rPr>
+        <w:t>}</w:t>
       </w:r>
       <w:r>
         <w:rPr>
@@ -5305,13 +6261,55 @@
         <w:rPr>
           <w:b/>
         </w:rPr>
-        <w:t>{item_name}</w:t>
-      </w:r>
-      <w:r>
-        <w:rPr>
-          <w:bCs/>
-        </w:rPr>
-        <w:t xml:space="preserve"> : {item_description} {/usage_doc_items}</w:t>
+        <w:t>{</w:t>
+      </w:r>
+      <w:proofErr w:type="spellStart"/>
+      <w:r>
+        <w:rPr>
+          <w:b/>
+        </w:rPr>
+        <w:t>item_name</w:t>
+      </w:r>
+      <w:proofErr w:type="spellEnd"/>
+      <w:r>
+        <w:rPr>
+          <w:b/>
+        </w:rPr>
+        <w:t>}</w:t>
+      </w:r>
+      <w:r>
+        <w:rPr>
+          <w:bCs/>
+        </w:rPr>
+        <w:t xml:space="preserve"> : {</w:t>
+      </w:r>
+      <w:proofErr w:type="spellStart"/>
+      <w:r>
+        <w:rPr>
+          <w:bCs/>
+        </w:rPr>
+        <w:t>item_description</w:t>
+      </w:r>
+      <w:proofErr w:type="spellEnd"/>
+      <w:r>
+        <w:rPr>
+          <w:bCs/>
+        </w:rPr>
+        <w:t>} {/</w:t>
+      </w:r>
+      <w:proofErr w:type="spellStart"/>
+      <w:r>
+        <w:rPr>
+          <w:bCs/>
+        </w:rPr>
+        <w:t>usage_doc_items</w:t>
+      </w:r>
+      <w:proofErr w:type="spellEnd"/>
+      <w:r>
+        <w:rPr>
+          <w:bCs/>
+        </w:rPr>
+        <w:t>}</w:t>
       </w:r>
     </w:p>
     <w:p>
@@ -5822,7 +6820,15 @@
               <w:t xml:space="preserve"> </w:t>
             </w:r>
             <w:r>
-              <w:t>{client_name}</w:t>
+              <w:t>{</w:t>
+            </w:r>
+            <w:proofErr w:type="spellStart"/>
+            <w:r>
+              <w:t>client_name</w:t>
+            </w:r>
+            <w:proofErr w:type="spellEnd"/>
+            <w:r>
+              <w:t>}</w:t>
             </w:r>
           </w:p>
         </w:tc>

</xml_diff>

<commit_message>
fixed error in the template
</commit_message>
<xml_diff>
--- a/Modèle CDC.docx
+++ b/Modèle CDC.docx
@@ -83,29 +83,7 @@
         <w:rPr>
           <w:color w:val="339933"/>
         </w:rPr>
-        <w:t>{</w:t>
-      </w:r>
-      <w:proofErr w:type="spellStart"/>
-      <w:proofErr w:type="gramStart"/>
-      <w:r>
-        <w:rPr>
-          <w:color w:val="339933"/>
-        </w:rPr>
-        <w:t>project</w:t>
-      </w:r>
-      <w:proofErr w:type="gramEnd"/>
-      <w:r>
-        <w:rPr>
-          <w:color w:val="339933"/>
-        </w:rPr>
-        <w:t>_name</w:t>
-      </w:r>
-      <w:proofErr w:type="spellEnd"/>
-      <w:r>
-        <w:rPr>
-          <w:color w:val="339933"/>
-        </w:rPr>
-        <w:t>}</w:t>
+        <w:t>{project_name}</w:t>
       </w:r>
     </w:p>
     <w:p>
@@ -127,27 +105,7 @@
           <w:sz w:val="30"/>
           <w:u w:val="single"/>
         </w:rPr>
-        <w:t>{</w:t>
-      </w:r>
-      <w:proofErr w:type="gramStart"/>
-      <w:r>
-        <w:rPr>
-          <w:rFonts w:ascii="Arial"/>
-          <w:b/>
-          <w:sz w:val="30"/>
-          <w:u w:val="single"/>
-        </w:rPr>
-        <w:t>version</w:t>
-      </w:r>
-      <w:proofErr w:type="gramEnd"/>
-      <w:r>
-        <w:rPr>
-          <w:rFonts w:ascii="Arial"/>
-          <w:b/>
-          <w:sz w:val="30"/>
-          <w:u w:val="single"/>
-        </w:rPr>
-        <w:t>}</w:t>
+        <w:t>{version}</w:t>
       </w:r>
     </w:p>
     <w:p>
@@ -191,38 +149,7 @@
           <w:sz w:val="52"/>
           <w:szCs w:val="52"/>
         </w:rPr>
-        <w:t>{</w:t>
-      </w:r>
-      <w:proofErr w:type="spellStart"/>
-      <w:proofErr w:type="gramStart"/>
-      <w:r>
-        <w:rPr>
-          <w:rFonts w:ascii="Arial"/>
-          <w:b/>
-          <w:sz w:val="52"/>
-          <w:szCs w:val="52"/>
-        </w:rPr>
-        <w:t>client</w:t>
-      </w:r>
-      <w:proofErr w:type="gramEnd"/>
-      <w:r>
-        <w:rPr>
-          <w:rFonts w:ascii="Arial"/>
-          <w:b/>
-          <w:sz w:val="52"/>
-          <w:szCs w:val="52"/>
-        </w:rPr>
-        <w:t>_name</w:t>
-      </w:r>
-      <w:proofErr w:type="spellEnd"/>
-      <w:r>
-        <w:rPr>
-          <w:rFonts w:ascii="Arial"/>
-          <w:b/>
-          <w:sz w:val="52"/>
-          <w:szCs w:val="52"/>
-        </w:rPr>
-        <w:t>}</w:t>
+        <w:t>{client_name}</w:t>
       </w:r>
     </w:p>
     <w:p>
@@ -2491,47 +2418,19 @@
         <w:rPr>
           <w:rFonts w:ascii="Trebuchet MS" w:hAnsi="Trebuchet MS"/>
         </w:rPr>
-        <w:t>{</w:t>
-      </w:r>
-      <w:proofErr w:type="spellStart"/>
-      <w:r>
-        <w:rPr>
-          <w:rFonts w:ascii="Trebuchet MS" w:hAnsi="Trebuchet MS"/>
-        </w:rPr>
-        <w:t>client_name</w:t>
-      </w:r>
-      <w:proofErr w:type="spellEnd"/>
-      <w:r>
-        <w:rPr>
-          <w:rFonts w:ascii="Trebuchet MS" w:hAnsi="Trebuchet MS"/>
-        </w:rPr>
-        <w:t>}</w:t>
-      </w:r>
-      <w:r>
-        <w:rPr>
-          <w:rFonts w:ascii="Trebuchet MS" w:hAnsi="Trebuchet MS"/>
-        </w:rPr>
-        <w:t xml:space="preserve"> </w:t>
-      </w:r>
-      <w:r>
-        <w:rPr>
-          <w:rFonts w:ascii="Trebuchet MS" w:hAnsi="Trebuchet MS"/>
-        </w:rPr>
-        <w:t>{</w:t>
-      </w:r>
-      <w:proofErr w:type="spellStart"/>
-      <w:r>
-        <w:rPr>
-          <w:rFonts w:ascii="Trebuchet MS" w:hAnsi="Trebuchet MS"/>
-        </w:rPr>
-        <w:t>context_description</w:t>
-      </w:r>
-      <w:proofErr w:type="spellEnd"/>
-      <w:r>
-        <w:rPr>
-          <w:rFonts w:ascii="Trebuchet MS" w:hAnsi="Trebuchet MS"/>
-        </w:rPr>
-        <w:t>}</w:t>
+        <w:t>{client_name}</w:t>
+      </w:r>
+      <w:r>
+        <w:rPr>
+          <w:rFonts w:ascii="Trebuchet MS" w:hAnsi="Trebuchet MS"/>
+        </w:rPr>
+        <w:t xml:space="preserve"> </w:t>
+      </w:r>
+      <w:r>
+        <w:rPr>
+          <w:rFonts w:ascii="Trebuchet MS" w:hAnsi="Trebuchet MS"/>
+        </w:rPr>
+        <w:t>{context_description}</w:t>
       </w:r>
       <w:r>
         <w:rPr>
@@ -2593,32 +2492,7 @@
           <w:rFonts w:eastAsia="Arial" w:cs="Arial"/>
           <w:spacing w:val="-2"/>
         </w:rPr>
-        <w:t>{</w:t>
-      </w:r>
-      <w:proofErr w:type="spellStart"/>
-      <w:proofErr w:type="gramStart"/>
-      <w:r>
-        <w:rPr>
-          <w:rFonts w:eastAsia="Arial" w:cs="Arial"/>
-          <w:spacing w:val="-2"/>
-        </w:rPr>
-        <w:t>project</w:t>
-      </w:r>
-      <w:proofErr w:type="gramEnd"/>
-      <w:r>
-        <w:rPr>
-          <w:rFonts w:eastAsia="Arial" w:cs="Arial"/>
-          <w:spacing w:val="-2"/>
-        </w:rPr>
-        <w:t>_description</w:t>
-      </w:r>
-      <w:proofErr w:type="spellEnd"/>
-      <w:r>
-        <w:rPr>
-          <w:rFonts w:eastAsia="Arial" w:cs="Arial"/>
-          <w:spacing w:val="-2"/>
-        </w:rPr>
-        <w:t>}</w:t>
+        <w:t>{project_description}</w:t>
       </w:r>
       <w:r>
         <w:rPr>
@@ -2684,29 +2558,7 @@
         <w:rPr>
           <w:rFonts w:eastAsia="Arial" w:cs="Arial"/>
         </w:rPr>
-        <w:t>{</w:t>
-      </w:r>
-      <w:proofErr w:type="spellStart"/>
-      <w:proofErr w:type="gramStart"/>
-      <w:r>
-        <w:rPr>
-          <w:rFonts w:eastAsia="Arial" w:cs="Arial"/>
-        </w:rPr>
-        <w:t>target</w:t>
-      </w:r>
-      <w:proofErr w:type="gramEnd"/>
-      <w:r>
-        <w:rPr>
-          <w:rFonts w:eastAsia="Arial" w:cs="Arial"/>
-        </w:rPr>
-        <w:t>_audience</w:t>
-      </w:r>
-      <w:proofErr w:type="spellEnd"/>
-      <w:r>
-        <w:rPr>
-          <w:rFonts w:eastAsia="Arial" w:cs="Arial"/>
-        </w:rPr>
-        <w:t>}</w:t>
+        <w:t>{target_audience}</w:t>
       </w:r>
       <w:r>
         <w:rPr>
@@ -2773,29 +2625,7 @@
         <w:rPr>
           <w:rFonts w:eastAsia="Arial" w:cs="Arial"/>
         </w:rPr>
-        <w:t>{</w:t>
-      </w:r>
-      <w:proofErr w:type="spellStart"/>
-      <w:proofErr w:type="gramStart"/>
-      <w:r>
-        <w:rPr>
-          <w:rFonts w:eastAsia="Arial" w:cs="Arial"/>
-        </w:rPr>
-        <w:t>solution</w:t>
-      </w:r>
-      <w:proofErr w:type="gramEnd"/>
-      <w:r>
-        <w:rPr>
-          <w:rFonts w:eastAsia="Arial" w:cs="Arial"/>
-        </w:rPr>
-        <w:t>_approach</w:t>
-      </w:r>
-      <w:proofErr w:type="spellEnd"/>
-      <w:r>
-        <w:rPr>
-          <w:rFonts w:eastAsia="Arial" w:cs="Arial"/>
-        </w:rPr>
-        <w:t>}</w:t>
+        <w:t>{solution_approach}</w:t>
       </w:r>
       <w:r>
         <w:rPr>
@@ -3038,45 +2868,13 @@
           <w:bCs/>
           <w:spacing w:val="-4"/>
         </w:rPr>
-        <w:t>{</w:t>
-      </w:r>
-      <w:proofErr w:type="spellStart"/>
-      <w:r>
-        <w:rPr>
-          <w:b/>
-          <w:bCs/>
+        <w:t>{actor_name}</w:t>
+      </w:r>
+      <w:r>
+        <w:rPr>
           <w:spacing w:val="-4"/>
         </w:rPr>
-        <w:t>actor_name</w:t>
-      </w:r>
-      <w:proofErr w:type="spellEnd"/>
-      <w:r>
-        <w:rPr>
-          <w:b/>
-          <w:bCs/>
-          <w:spacing w:val="-4"/>
-        </w:rPr>
-        <w:t>}</w:t>
-      </w:r>
-      <w:r>
-        <w:rPr>
-          <w:spacing w:val="-4"/>
-        </w:rPr>
-        <w:t xml:space="preserve"> : {</w:t>
-      </w:r>
-      <w:proofErr w:type="spellStart"/>
-      <w:r>
-        <w:rPr>
-          <w:spacing w:val="-4"/>
-        </w:rPr>
-        <w:t>actor_description</w:t>
-      </w:r>
-      <w:proofErr w:type="spellEnd"/>
-      <w:r>
-        <w:rPr>
-          <w:spacing w:val="-4"/>
-        </w:rPr>
-        <w:t>}</w:t>
+        <w:t xml:space="preserve"> : {actor_description}</w:t>
       </w:r>
     </w:p>
     <w:p>
@@ -3092,21 +2890,7 @@
         <w:rPr>
           <w:spacing w:val="-4"/>
         </w:rPr>
-        <w:t>{/</w:t>
-      </w:r>
-      <w:proofErr w:type="spellStart"/>
-      <w:r>
-        <w:rPr>
-          <w:spacing w:val="-4"/>
-        </w:rPr>
-        <w:t>system_actors</w:t>
-      </w:r>
-      <w:proofErr w:type="spellEnd"/>
-      <w:r>
-        <w:rPr>
-          <w:spacing w:val="-4"/>
-        </w:rPr>
-        <w:t>}</w:t>
+        <w:t>{/system_actors}</w:t>
       </w:r>
     </w:p>
     <w:p>
@@ -3313,50 +3097,14 @@
           <w:bCs/>
           <w:w w:val="90"/>
         </w:rPr>
-        <w:t>{</w:t>
-      </w:r>
-      <w:proofErr w:type="spellStart"/>
-      <w:r>
-        <w:rPr>
-          <w:rFonts w:ascii="Trebuchet MS" w:hAnsi="Trebuchet MS"/>
-          <w:b/>
-          <w:bCs/>
+        <w:t>{component_name}</w:t>
+      </w:r>
+      <w:r>
+        <w:rPr>
+          <w:rFonts w:ascii="Trebuchet MS" w:hAnsi="Trebuchet MS"/>
           <w:w w:val="90"/>
         </w:rPr>
-        <w:t>component_name</w:t>
-      </w:r>
-      <w:proofErr w:type="spellEnd"/>
-      <w:r>
-        <w:rPr>
-          <w:rFonts w:ascii="Trebuchet MS" w:hAnsi="Trebuchet MS"/>
-          <w:b/>
-          <w:bCs/>
-          <w:w w:val="90"/>
-        </w:rPr>
-        <w:t>}</w:t>
-      </w:r>
-      <w:r>
-        <w:rPr>
-          <w:rFonts w:ascii="Trebuchet MS" w:hAnsi="Trebuchet MS"/>
-          <w:w w:val="90"/>
-        </w:rPr>
-        <w:t xml:space="preserve"> : {</w:t>
-      </w:r>
-      <w:proofErr w:type="spellStart"/>
-      <w:r>
-        <w:rPr>
-          <w:rFonts w:ascii="Trebuchet MS" w:hAnsi="Trebuchet MS"/>
-          <w:w w:val="90"/>
-        </w:rPr>
-        <w:t>component_description</w:t>
-      </w:r>
-      <w:proofErr w:type="spellEnd"/>
-      <w:r>
-        <w:rPr>
-          <w:rFonts w:ascii="Trebuchet MS" w:hAnsi="Trebuchet MS"/>
-          <w:w w:val="90"/>
-        </w:rPr>
-        <w:t>}</w:t>
+        <w:t xml:space="preserve"> : {component_description}</w:t>
       </w:r>
     </w:p>
     <w:p>
@@ -3374,23 +3122,7 @@
           <w:rFonts w:ascii="Trebuchet MS" w:hAnsi="Trebuchet MS"/>
           <w:w w:val="90"/>
         </w:rPr>
-        <w:t>{/</w:t>
-      </w:r>
-      <w:proofErr w:type="spellStart"/>
-      <w:r>
-        <w:rPr>
-          <w:rFonts w:ascii="Trebuchet MS" w:hAnsi="Trebuchet MS"/>
-          <w:w w:val="90"/>
-        </w:rPr>
-        <w:t>architecture_components</w:t>
-      </w:r>
-      <w:proofErr w:type="spellEnd"/>
-      <w:r>
-        <w:rPr>
-          <w:rFonts w:ascii="Trebuchet MS" w:hAnsi="Trebuchet MS"/>
-          <w:w w:val="90"/>
-        </w:rPr>
-        <w:t>}</w:t>
+        <w:t>{/architecture_components}</w:t>
       </w:r>
     </w:p>
     <w:p>
@@ -3414,7 +3146,7 @@
           <w:noProof/>
         </w:rPr>
         <w:drawing>
-          <wp:anchor distT="0" distB="0" distL="0" distR="0" simplePos="0" relativeHeight="251645440" behindDoc="0" locked="0" layoutInCell="1" allowOverlap="1" wp14:anchorId="6B21C482" wp14:editId="097C9F3F">
+          <wp:anchor distT="0" distB="0" distL="0" distR="0" simplePos="0" relativeHeight="251646464" behindDoc="0" locked="0" layoutInCell="1" allowOverlap="1" wp14:anchorId="6B21C482" wp14:editId="097C9F3F">
             <wp:simplePos x="0" y="0"/>
             <wp:positionH relativeFrom="page">
               <wp:posOffset>752440</wp:posOffset>
@@ -3706,17 +3438,15 @@
           <w:b/>
           <w:sz w:val="24"/>
         </w:rPr>
-        <w:t>## Module : {</w:t>
-      </w:r>
-      <w:proofErr w:type="spellStart"/>
+        <w:t>{#</w:t>
+      </w:r>
       <w:r>
         <w:rPr>
           <w:b/>
           <w:sz w:val="24"/>
         </w:rPr>
-        <w:t>module_name</w:t>
-      </w:r>
-      <w:proofErr w:type="spellEnd"/>
+        <w:t>functional_modules</w:t>
+      </w:r>
       <w:r>
         <w:rPr>
           <w:b/>
@@ -3740,7 +3470,7 @@
           <w:b/>
           <w:sz w:val="24"/>
         </w:rPr>
-        <w:t>{#submodules}</w:t>
+        <w:t>## Module : {module_name}</w:t>
       </w:r>
     </w:p>
     <w:p>
@@ -3749,32 +3479,16 @@
         <w:spacing w:before="118"/>
         <w:ind w:left="720"/>
         <w:rPr>
-          <w:bCs/>
+          <w:b/>
           <w:sz w:val="24"/>
         </w:rPr>
       </w:pPr>
       <w:r>
         <w:rPr>
-          <w:bCs/>
+          <w:b/>
           <w:sz w:val="24"/>
         </w:rPr>
-        <w:t>### {</w:t>
-      </w:r>
-      <w:proofErr w:type="spellStart"/>
-      <w:r>
-        <w:rPr>
-          <w:bCs/>
-          <w:sz w:val="24"/>
-        </w:rPr>
-        <w:t>submodule_name</w:t>
-      </w:r>
-      <w:proofErr w:type="spellEnd"/>
-      <w:r>
-        <w:rPr>
-          <w:bCs/>
-          <w:sz w:val="24"/>
-        </w:rPr>
-        <w:t>}</w:t>
+        <w:t>{#submodules}</w:t>
       </w:r>
     </w:p>
     <w:p>
@@ -3792,7 +3506,7 @@
           <w:bCs/>
           <w:sz w:val="24"/>
         </w:rPr>
-        <w:t>{#features}</w:t>
+        <w:t>### {submodule_name}</w:t>
       </w:r>
     </w:p>
     <w:p>
@@ -3801,6 +3515,24 @@
         <w:spacing w:before="118"/>
         <w:ind w:left="720"/>
         <w:rPr>
+          <w:bCs/>
+          <w:sz w:val="24"/>
+        </w:rPr>
+      </w:pPr>
+      <w:r>
+        <w:rPr>
+          <w:bCs/>
+          <w:sz w:val="24"/>
+        </w:rPr>
+        <w:t>{#features}</w:t>
+      </w:r>
+    </w:p>
+    <w:p>
+      <w:pPr>
+        <w:pStyle w:val="Corpsdetexte"/>
+        <w:spacing w:before="118"/>
+        <w:ind w:left="720"/>
+        <w:rPr>
           <w:b/>
           <w:sz w:val="24"/>
         </w:rPr>
@@ -3819,21 +3551,7 @@
         <w:rPr>
           <w:rFonts w:ascii="Trebuchet MS" w:hAnsi="Trebuchet MS"/>
         </w:rPr>
-        <w:t>#### Fonctionnalité : {</w:t>
-      </w:r>
-      <w:proofErr w:type="spellStart"/>
-      <w:r>
-        <w:rPr>
-          <w:rFonts w:ascii="Trebuchet MS" w:hAnsi="Trebuchet MS"/>
-        </w:rPr>
-        <w:t>feature_name</w:t>
-      </w:r>
-      <w:proofErr w:type="spellEnd"/>
-      <w:r>
-        <w:rPr>
-          <w:rFonts w:ascii="Trebuchet MS" w:hAnsi="Trebuchet MS"/>
-        </w:rPr>
-        <w:t>}</w:t>
+        <w:t>#### Fonctionnalité : {feature_name}</w:t>
       </w:r>
     </w:p>
     <w:p>
@@ -3849,29 +3567,7 @@
         <w:rPr>
           <w:rFonts w:ascii="Trebuchet MS" w:hAnsi="Trebuchet MS"/>
         </w:rPr>
-        <w:t>{</w:t>
-      </w:r>
-      <w:proofErr w:type="spellStart"/>
-      <w:proofErr w:type="gramStart"/>
-      <w:r>
-        <w:rPr>
-          <w:rFonts w:ascii="Trebuchet MS" w:hAnsi="Trebuchet MS"/>
-        </w:rPr>
-        <w:t>feature</w:t>
-      </w:r>
-      <w:proofErr w:type="gramEnd"/>
-      <w:r>
-        <w:rPr>
-          <w:rFonts w:ascii="Trebuchet MS" w:hAnsi="Trebuchet MS"/>
-        </w:rPr>
-        <w:t>_description</w:t>
-      </w:r>
-      <w:proofErr w:type="spellEnd"/>
-      <w:r>
-        <w:rPr>
-          <w:rFonts w:ascii="Trebuchet MS" w:hAnsi="Trebuchet MS"/>
-        </w:rPr>
-        <w:t>}</w:t>
+        <w:t>{feature_description}</w:t>
       </w:r>
       <w:r>
         <w:rPr>
@@ -3907,25 +3603,7 @@
           <w:b/>
           <w:bCs/>
         </w:rPr>
-        <w:t>Cas d'Utilisation : {</w:t>
-      </w:r>
-      <w:proofErr w:type="spellStart"/>
-      <w:r>
-        <w:rPr>
-          <w:rFonts w:ascii="Trebuchet MS" w:hAnsi="Trebuchet MS"/>
-          <w:b/>
-          <w:bCs/>
-        </w:rPr>
-        <w:t>feature_name</w:t>
-      </w:r>
-      <w:proofErr w:type="spellEnd"/>
-      <w:r>
-        <w:rPr>
-          <w:rFonts w:ascii="Trebuchet MS" w:hAnsi="Trebuchet MS"/>
-          <w:b/>
-          <w:bCs/>
-        </w:rPr>
-        <w:t>}</w:t>
+        <w:t>Cas d'Utilisation : {feature_name}</w:t>
       </w:r>
     </w:p>
     <w:tbl>
@@ -4010,32 +3688,7 @@
                 <w:rFonts w:ascii="Gill Sans MT"/>
                 <w:b/>
               </w:rPr>
-              <w:t>{</w:t>
-            </w:r>
-            <w:proofErr w:type="spellStart"/>
-            <w:proofErr w:type="gramStart"/>
-            <w:r>
-              <w:rPr>
-                <w:rFonts w:ascii="Gill Sans MT"/>
-                <w:b/>
-              </w:rPr>
-              <w:t>use_case.use</w:t>
-            </w:r>
-            <w:proofErr w:type="gramEnd"/>
-            <w:r>
-              <w:rPr>
-                <w:rFonts w:ascii="Gill Sans MT"/>
-                <w:b/>
-              </w:rPr>
-              <w:t>_case_name</w:t>
-            </w:r>
-            <w:proofErr w:type="spellEnd"/>
-            <w:r>
-              <w:rPr>
-                <w:rFonts w:ascii="Gill Sans MT"/>
-                <w:b/>
-              </w:rPr>
-              <w:t>}</w:t>
+              <w:t>{use_case.use_case_name}</w:t>
             </w:r>
           </w:p>
         </w:tc>
@@ -4075,29 +3728,7 @@
               <w:rPr>
                 <w:spacing w:val="-2"/>
               </w:rPr>
-              <w:t>{</w:t>
-            </w:r>
-            <w:proofErr w:type="spellStart"/>
-            <w:proofErr w:type="gramStart"/>
-            <w:r>
-              <w:rPr>
-                <w:spacing w:val="-2"/>
-              </w:rPr>
-              <w:t>use</w:t>
-            </w:r>
-            <w:proofErr w:type="gramEnd"/>
-            <w:r>
-              <w:rPr>
-                <w:spacing w:val="-2"/>
-              </w:rPr>
-              <w:t>_case.actors</w:t>
-            </w:r>
-            <w:proofErr w:type="spellEnd"/>
-            <w:r>
-              <w:rPr>
-                <w:spacing w:val="-2"/>
-              </w:rPr>
-              <w:t>}</w:t>
+              <w:t>{use_case.actors}</w:t>
             </w:r>
           </w:p>
         </w:tc>
@@ -4137,29 +3768,7 @@
               <w:rPr>
                 <w:spacing w:val="-2"/>
               </w:rPr>
-              <w:t>{</w:t>
-            </w:r>
-            <w:proofErr w:type="spellStart"/>
-            <w:proofErr w:type="gramStart"/>
-            <w:r>
-              <w:rPr>
-                <w:spacing w:val="-2"/>
-              </w:rPr>
-              <w:t>use</w:t>
-            </w:r>
-            <w:proofErr w:type="gramEnd"/>
-            <w:r>
-              <w:rPr>
-                <w:spacing w:val="-2"/>
-              </w:rPr>
-              <w:t>_case.objective</w:t>
-            </w:r>
-            <w:proofErr w:type="spellEnd"/>
-            <w:r>
-              <w:rPr>
-                <w:spacing w:val="-2"/>
-              </w:rPr>
-              <w:t>}</w:t>
+              <w:t>{use_case.objective}</w:t>
             </w:r>
           </w:p>
         </w:tc>
@@ -4199,29 +3808,7 @@
               <w:rPr>
                 <w:w w:val="90"/>
               </w:rPr>
-              <w:t>{</w:t>
-            </w:r>
-            <w:proofErr w:type="spellStart"/>
-            <w:proofErr w:type="gramStart"/>
-            <w:r>
-              <w:rPr>
-                <w:w w:val="90"/>
-              </w:rPr>
-              <w:t>use</w:t>
-            </w:r>
-            <w:proofErr w:type="gramEnd"/>
-            <w:r>
-              <w:rPr>
-                <w:w w:val="90"/>
-              </w:rPr>
-              <w:t>_case.environment</w:t>
-            </w:r>
-            <w:proofErr w:type="spellEnd"/>
-            <w:r>
-              <w:rPr>
-                <w:w w:val="90"/>
-              </w:rPr>
-              <w:t>}</w:t>
+              <w:t>{use_case.environment}</w:t>
             </w:r>
           </w:p>
         </w:tc>
@@ -4258,20 +3845,7 @@
               <w:spacing w:before="96"/>
             </w:pPr>
             <w:r>
-              <w:t>{</w:t>
-            </w:r>
-            <w:proofErr w:type="spellStart"/>
-            <w:proofErr w:type="gramStart"/>
-            <w:r>
-              <w:t>use</w:t>
-            </w:r>
-            <w:proofErr w:type="gramEnd"/>
-            <w:r>
-              <w:t>_case.preconditions</w:t>
-            </w:r>
-            <w:proofErr w:type="spellEnd"/>
-            <w:r>
-              <w:t>}</w:t>
+              <w:t>{use_case.preconditions}</w:t>
             </w:r>
             <w:r>
               <w:rPr>
@@ -4317,29 +3891,7 @@
               <w:rPr>
                 <w:spacing w:val="-2"/>
               </w:rPr>
-              <w:t>{</w:t>
-            </w:r>
-            <w:proofErr w:type="spellStart"/>
-            <w:proofErr w:type="gramStart"/>
-            <w:r>
-              <w:rPr>
-                <w:spacing w:val="-2"/>
-              </w:rPr>
-              <w:t>use</w:t>
-            </w:r>
-            <w:proofErr w:type="gramEnd"/>
-            <w:r>
-              <w:rPr>
-                <w:spacing w:val="-2"/>
-              </w:rPr>
-              <w:t>_case.postconditions</w:t>
-            </w:r>
-            <w:proofErr w:type="spellEnd"/>
-            <w:r>
-              <w:rPr>
-                <w:spacing w:val="-2"/>
-              </w:rPr>
-              <w:t>}</w:t>
+              <w:t>{use_case.postconditions}</w:t>
             </w:r>
             <w:r>
               <w:rPr>
@@ -4404,15 +3956,7 @@
               <w:ind w:left="0"/>
             </w:pPr>
             <w:r>
-              <w:t>{#use_</w:t>
-            </w:r>
-            <w:proofErr w:type="gramStart"/>
-            <w:r>
-              <w:t>case.main</w:t>
-            </w:r>
-            <w:proofErr w:type="gramEnd"/>
-            <w:r>
-              <w:t>_scenario_steps}</w:t>
+              <w:t>{#use_case.main_scenario_steps}</w:t>
             </w:r>
           </w:p>
         </w:tc>
@@ -4425,41 +3969,7 @@
               <w:pStyle w:val="TableParagraph"/>
             </w:pPr>
             <w:r>
-              <w:t>{</w:t>
-            </w:r>
-            <w:proofErr w:type="spellStart"/>
-            <w:proofErr w:type="gramStart"/>
-            <w:r>
-              <w:t>step</w:t>
-            </w:r>
-            <w:proofErr w:type="gramEnd"/>
-            <w:r>
-              <w:t>_number</w:t>
-            </w:r>
-            <w:proofErr w:type="spellEnd"/>
-            <w:r>
-              <w:t>}. {</w:t>
-            </w:r>
-            <w:proofErr w:type="spellStart"/>
-            <w:proofErr w:type="gramStart"/>
-            <w:r>
-              <w:t>step</w:t>
-            </w:r>
-            <w:proofErr w:type="gramEnd"/>
-            <w:r>
-              <w:t>_description</w:t>
-            </w:r>
-            <w:proofErr w:type="spellEnd"/>
-            <w:r>
-              <w:t>} {/</w:t>
-            </w:r>
-            <w:proofErr w:type="spellStart"/>
-            <w:r>
-              <w:t>use_case.main_scenario_steps</w:t>
-            </w:r>
-            <w:proofErr w:type="spellEnd"/>
-            <w:r>
-              <w:t>}</w:t>
+              <w:t>{step_number}. {step_description} {/use_case.main_scenario_steps}</w:t>
             </w:r>
           </w:p>
         </w:tc>
@@ -4527,15 +4037,7 @@
               <w:ind w:left="0"/>
             </w:pPr>
             <w:r>
-              <w:t>{#use_</w:t>
-            </w:r>
-            <w:proofErr w:type="gramStart"/>
-            <w:r>
-              <w:t>case.alternative</w:t>
-            </w:r>
-            <w:proofErr w:type="gramEnd"/>
-            <w:r>
-              <w:t>_scenarios}</w:t>
+              <w:t>{#use_case.alternative_scenarios}</w:t>
             </w:r>
           </w:p>
         </w:tc>
@@ -4550,41 +4052,7 @@
               <w:ind w:right="362"/>
             </w:pPr>
             <w:r>
-              <w:t>{</w:t>
-            </w:r>
-            <w:proofErr w:type="spellStart"/>
-            <w:proofErr w:type="gramStart"/>
-            <w:r>
-              <w:t>alt</w:t>
-            </w:r>
-            <w:proofErr w:type="gramEnd"/>
-            <w:r>
-              <w:t>_step_number</w:t>
-            </w:r>
-            <w:proofErr w:type="spellEnd"/>
-            <w:r>
-              <w:t>}. {</w:t>
-            </w:r>
-            <w:proofErr w:type="spellStart"/>
-            <w:proofErr w:type="gramStart"/>
-            <w:r>
-              <w:t>alt</w:t>
-            </w:r>
-            <w:proofErr w:type="gramEnd"/>
-            <w:r>
-              <w:t>_description</w:t>
-            </w:r>
-            <w:proofErr w:type="spellEnd"/>
-            <w:r>
-              <w:t>} {/</w:t>
-            </w:r>
-            <w:proofErr w:type="spellStart"/>
-            <w:r>
-              <w:t>use_case.alternative_scenarios</w:t>
-            </w:r>
-            <w:proofErr w:type="spellEnd"/>
-            <w:r>
-              <w:t>}</w:t>
+              <w:t>{alt_step_number}. {alt_description} {/use_case.alternative_scenarios}</w:t>
             </w:r>
           </w:p>
         </w:tc>
@@ -4612,21 +4080,7 @@
         <w:rPr>
           <w:rFonts w:ascii="Trebuchet MS" w:hAnsi="Trebuchet MS"/>
         </w:rPr>
-        <w:t>{/</w:t>
-      </w:r>
-      <w:proofErr w:type="spellStart"/>
-      <w:r>
-        <w:rPr>
-          <w:rFonts w:ascii="Trebuchet MS" w:hAnsi="Trebuchet MS"/>
-        </w:rPr>
-        <w:t>features</w:t>
-      </w:r>
-      <w:proofErr w:type="spellEnd"/>
-      <w:r>
-        <w:rPr>
-          <w:rFonts w:ascii="Trebuchet MS" w:hAnsi="Trebuchet MS"/>
-        </w:rPr>
-        <w:t>}</w:t>
+        <w:t>{/features}</w:t>
       </w:r>
     </w:p>
     <w:p>
@@ -4642,21 +4096,23 @@
         <w:rPr>
           <w:rFonts w:ascii="Trebuchet MS" w:hAnsi="Trebuchet MS"/>
         </w:rPr>
-        <w:t>{/</w:t>
-      </w:r>
-      <w:proofErr w:type="spellStart"/>
-      <w:r>
-        <w:rPr>
-          <w:rFonts w:ascii="Trebuchet MS" w:hAnsi="Trebuchet MS"/>
-        </w:rPr>
-        <w:t>submodules</w:t>
-      </w:r>
-      <w:proofErr w:type="spellEnd"/>
-      <w:r>
-        <w:rPr>
-          <w:rFonts w:ascii="Trebuchet MS" w:hAnsi="Trebuchet MS"/>
-        </w:rPr>
-        <w:t>}</w:t>
+        <w:t>{/submodules}</w:t>
+      </w:r>
+    </w:p>
+    <w:p>
+      <w:pPr>
+        <w:pStyle w:val="Corpsdetexte"/>
+        <w:spacing w:before="98"/>
+        <w:ind w:firstLine="720"/>
+        <w:rPr>
+          <w:rFonts w:ascii="Trebuchet MS" w:hAnsi="Trebuchet MS"/>
+        </w:rPr>
+      </w:pPr>
+      <w:r>
+        <w:rPr>
+          <w:rFonts w:ascii="Trebuchet MS" w:hAnsi="Trebuchet MS"/>
+        </w:rPr>
+        <w:t>{/functional_modules}</w:t>
       </w:r>
     </w:p>
     <w:p>
@@ -4729,7 +4185,6 @@
         <w:rPr>
           <w:color w:val="339933"/>
         </w:rPr>
-        <w:lastRenderedPageBreak/>
         <w:t xml:space="preserve">Exigences non </w:t>
       </w:r>
       <w:bookmarkEnd w:id="8"/>
@@ -4796,7 +4251,6 @@
       <w:r>
         <w:t>{#security_items} * {</w:t>
       </w:r>
-      <w:proofErr w:type="spellStart"/>
       <w:r>
         <w:rPr>
           <w:b/>
@@ -4804,25 +4258,8 @@
         </w:rPr>
         <w:t>item_title</w:t>
       </w:r>
-      <w:proofErr w:type="spellEnd"/>
-      <w:r>
-        <w:t>} : {</w:t>
-      </w:r>
-      <w:proofErr w:type="spellStart"/>
-      <w:r>
-        <w:t>item_description</w:t>
-      </w:r>
-      <w:proofErr w:type="spellEnd"/>
-      <w:r>
-        <w:t>} {/</w:t>
-      </w:r>
-      <w:proofErr w:type="spellStart"/>
-      <w:r>
-        <w:t>security_items</w:t>
-      </w:r>
-      <w:proofErr w:type="spellEnd"/>
-      <w:r>
-        <w:t>}</w:t>
+      <w:r>
+        <w:t>} : {item_description} {/security_items}</w:t>
       </w:r>
       <w:r>
         <w:t>.</w:t>
@@ -4884,47 +4321,17 @@
         </w:rPr>
         <w:t>{#confidentiality_items} * {</w:t>
       </w:r>
-      <w:proofErr w:type="spellStart"/>
       <w:r>
         <w:rPr>
           <w:b/>
         </w:rPr>
         <w:t>item_title</w:t>
       </w:r>
-      <w:proofErr w:type="spellEnd"/>
       <w:r>
         <w:rPr>
           <w:bCs/>
         </w:rPr>
-        <w:t>} : {</w:t>
-      </w:r>
-      <w:proofErr w:type="spellStart"/>
-      <w:r>
-        <w:rPr>
-          <w:bCs/>
-        </w:rPr>
-        <w:t>item_description</w:t>
-      </w:r>
-      <w:proofErr w:type="spellEnd"/>
-      <w:r>
-        <w:rPr>
-          <w:bCs/>
-        </w:rPr>
-        <w:t>} {/</w:t>
-      </w:r>
-      <w:proofErr w:type="spellStart"/>
-      <w:r>
-        <w:rPr>
-          <w:bCs/>
-        </w:rPr>
-        <w:t>confidentiality_items</w:t>
-      </w:r>
-      <w:proofErr w:type="spellEnd"/>
-      <w:r>
-        <w:rPr>
-          <w:bCs/>
-        </w:rPr>
-        <w:t>}</w:t>
+        <w:t>} : {item_description} {/confidentiality_items}</w:t>
       </w:r>
       <w:r>
         <w:rPr>
@@ -4994,47 +4401,17 @@
         </w:rPr>
         <w:t>{#robustness_items} * {</w:t>
       </w:r>
-      <w:proofErr w:type="spellStart"/>
       <w:r>
         <w:rPr>
           <w:b/>
         </w:rPr>
         <w:t>item_title</w:t>
       </w:r>
-      <w:proofErr w:type="spellEnd"/>
       <w:r>
         <w:rPr>
           <w:bCs/>
         </w:rPr>
-        <w:t>} : {</w:t>
-      </w:r>
-      <w:proofErr w:type="spellStart"/>
-      <w:r>
-        <w:rPr>
-          <w:bCs/>
-        </w:rPr>
-        <w:t>item_description</w:t>
-      </w:r>
-      <w:proofErr w:type="spellEnd"/>
-      <w:r>
-        <w:rPr>
-          <w:bCs/>
-        </w:rPr>
-        <w:t>} {/</w:t>
-      </w:r>
-      <w:proofErr w:type="spellStart"/>
-      <w:r>
-        <w:rPr>
-          <w:bCs/>
-        </w:rPr>
-        <w:t>robustness_items</w:t>
-      </w:r>
-      <w:proofErr w:type="spellEnd"/>
-      <w:r>
-        <w:rPr>
-          <w:bCs/>
-        </w:rPr>
-        <w:t>}</w:t>
+        <w:t>} : {item_description} {/robustness_items}</w:t>
       </w:r>
       <w:r>
         <w:rPr>
@@ -5134,7 +4511,6 @@
         </w:rPr>
         <w:t>{#scalability_items} * {</w:t>
       </w:r>
-      <w:proofErr w:type="spellStart"/>
       <w:r>
         <w:rPr>
           <w:rFonts w:ascii="Arial" w:eastAsia="Arial" w:hAnsi="Arial" w:cs="Arial"/>
@@ -5142,45 +4518,12 @@
         </w:rPr>
         <w:t>item_title</w:t>
       </w:r>
-      <w:proofErr w:type="spellEnd"/>
       <w:r>
         <w:rPr>
           <w:rFonts w:ascii="Arial" w:eastAsia="Arial" w:hAnsi="Arial" w:cs="Arial"/>
           <w:bCs/>
         </w:rPr>
-        <w:t>} : {</w:t>
-      </w:r>
-      <w:proofErr w:type="spellStart"/>
-      <w:r>
-        <w:rPr>
-          <w:rFonts w:ascii="Arial" w:eastAsia="Arial" w:hAnsi="Arial" w:cs="Arial"/>
-          <w:bCs/>
-        </w:rPr>
-        <w:t>item_description</w:t>
-      </w:r>
-      <w:proofErr w:type="spellEnd"/>
-      <w:r>
-        <w:rPr>
-          <w:rFonts w:ascii="Arial" w:eastAsia="Arial" w:hAnsi="Arial" w:cs="Arial"/>
-          <w:bCs/>
-        </w:rPr>
-        <w:t>} {/</w:t>
-      </w:r>
-      <w:proofErr w:type="spellStart"/>
-      <w:r>
-        <w:rPr>
-          <w:rFonts w:ascii="Arial" w:eastAsia="Arial" w:hAnsi="Arial" w:cs="Arial"/>
-          <w:bCs/>
-        </w:rPr>
-        <w:t>scalability_items</w:t>
-      </w:r>
-      <w:proofErr w:type="spellEnd"/>
-      <w:r>
-        <w:rPr>
-          <w:rFonts w:ascii="Arial" w:eastAsia="Arial" w:hAnsi="Arial" w:cs="Arial"/>
-          <w:bCs/>
-        </w:rPr>
-        <w:t>}</w:t>
+        <w:t>} : {item_description} {/scalability_items}</w:t>
       </w:r>
       <w:r>
         <w:rPr>
@@ -5248,47 +4591,17 @@
         </w:rPr>
         <w:t>{#ergonomics_items} * {</w:t>
       </w:r>
-      <w:proofErr w:type="spellStart"/>
       <w:r>
         <w:rPr>
           <w:b/>
         </w:rPr>
         <w:t>item_title</w:t>
       </w:r>
-      <w:proofErr w:type="spellEnd"/>
       <w:r>
         <w:rPr>
           <w:bCs/>
         </w:rPr>
-        <w:t>} : {</w:t>
-      </w:r>
-      <w:proofErr w:type="spellStart"/>
-      <w:r>
-        <w:rPr>
-          <w:bCs/>
-        </w:rPr>
-        <w:t>item_description</w:t>
-      </w:r>
-      <w:proofErr w:type="spellEnd"/>
-      <w:r>
-        <w:rPr>
-          <w:bCs/>
-        </w:rPr>
-        <w:t>} {/</w:t>
-      </w:r>
-      <w:proofErr w:type="spellStart"/>
-      <w:r>
-        <w:rPr>
-          <w:bCs/>
-        </w:rPr>
-        <w:t>ergonomics_items</w:t>
-      </w:r>
-      <w:proofErr w:type="spellEnd"/>
-      <w:r>
-        <w:rPr>
-          <w:bCs/>
-        </w:rPr>
-        <w:t>}</w:t>
+        <w:t>} : {item_description} {/ergonomics_items}</w:t>
       </w:r>
       <w:r>
         <w:rPr>
@@ -5353,47 +4666,17 @@
         </w:rPr>
         <w:t>{#reliability_items} * {</w:t>
       </w:r>
-      <w:proofErr w:type="spellStart"/>
       <w:r>
         <w:rPr>
           <w:b/>
         </w:rPr>
         <w:t>item_title</w:t>
       </w:r>
-      <w:proofErr w:type="spellEnd"/>
       <w:r>
         <w:rPr>
           <w:bCs/>
         </w:rPr>
-        <w:t>} : {</w:t>
-      </w:r>
-      <w:proofErr w:type="spellStart"/>
-      <w:r>
-        <w:rPr>
-          <w:bCs/>
-        </w:rPr>
-        <w:t>item_description</w:t>
-      </w:r>
-      <w:proofErr w:type="spellEnd"/>
-      <w:r>
-        <w:rPr>
-          <w:bCs/>
-        </w:rPr>
-        <w:t>} {/</w:t>
-      </w:r>
-      <w:proofErr w:type="spellStart"/>
-      <w:r>
-        <w:rPr>
-          <w:bCs/>
-        </w:rPr>
-        <w:t>reliability_items</w:t>
-      </w:r>
-      <w:proofErr w:type="spellEnd"/>
-      <w:r>
-        <w:rPr>
-          <w:bCs/>
-        </w:rPr>
-        <w:t>}</w:t>
+        <w:t>} : {item_description} {/reliability_items}</w:t>
       </w:r>
       <w:r>
         <w:rPr>
@@ -5506,47 +4789,17 @@
         </w:rPr>
         <w:t>{#kpi_items} * {</w:t>
       </w:r>
-      <w:proofErr w:type="spellStart"/>
       <w:r>
         <w:rPr>
           <w:b/>
         </w:rPr>
         <w:t>item_title</w:t>
       </w:r>
-      <w:proofErr w:type="spellEnd"/>
       <w:r>
         <w:rPr>
           <w:bCs/>
         </w:rPr>
-        <w:t>} : {</w:t>
-      </w:r>
-      <w:proofErr w:type="spellStart"/>
-      <w:r>
-        <w:rPr>
-          <w:bCs/>
-        </w:rPr>
-        <w:t>item_description</w:t>
-      </w:r>
-      <w:proofErr w:type="spellEnd"/>
-      <w:r>
-        <w:rPr>
-          <w:bCs/>
-        </w:rPr>
-        <w:t>} {/</w:t>
-      </w:r>
-      <w:proofErr w:type="spellStart"/>
-      <w:r>
-        <w:rPr>
-          <w:bCs/>
-        </w:rPr>
-        <w:t>kpi_items</w:t>
-      </w:r>
-      <w:proofErr w:type="spellEnd"/>
-      <w:r>
-        <w:rPr>
-          <w:bCs/>
-        </w:rPr>
-        <w:t>}</w:t>
+        <w:t>} : {item_description} {/kpi_items}</w:t>
       </w:r>
       <w:r>
         <w:rPr>
@@ -5621,7 +4874,6 @@
         </w:rPr>
         <w:t>{#technical_constraints_items} * {</w:t>
       </w:r>
-      <w:proofErr w:type="spellStart"/>
       <w:r>
         <w:rPr>
           <w:rFonts w:eastAsia="Trebuchet MS" w:cs="Trebuchet MS"/>
@@ -5629,45 +4881,12 @@
         </w:rPr>
         <w:t>item_title</w:t>
       </w:r>
-      <w:proofErr w:type="spellEnd"/>
       <w:r>
         <w:rPr>
           <w:rFonts w:eastAsia="Trebuchet MS" w:cs="Trebuchet MS"/>
           <w:bCs/>
         </w:rPr>
-        <w:t>} : {</w:t>
-      </w:r>
-      <w:proofErr w:type="spellStart"/>
-      <w:r>
-        <w:rPr>
-          <w:rFonts w:eastAsia="Trebuchet MS" w:cs="Trebuchet MS"/>
-          <w:bCs/>
-        </w:rPr>
-        <w:t>item_description</w:t>
-      </w:r>
-      <w:proofErr w:type="spellEnd"/>
-      <w:r>
-        <w:rPr>
-          <w:rFonts w:eastAsia="Trebuchet MS" w:cs="Trebuchet MS"/>
-          <w:bCs/>
-        </w:rPr>
-        <w:t>} {/</w:t>
-      </w:r>
-      <w:proofErr w:type="spellStart"/>
-      <w:r>
-        <w:rPr>
-          <w:rFonts w:eastAsia="Trebuchet MS" w:cs="Trebuchet MS"/>
-          <w:bCs/>
-        </w:rPr>
-        <w:t>technical_constraints_items</w:t>
-      </w:r>
-      <w:proofErr w:type="spellEnd"/>
-      <w:r>
-        <w:rPr>
-          <w:rFonts w:eastAsia="Trebuchet MS" w:cs="Trebuchet MS"/>
-          <w:bCs/>
-        </w:rPr>
-        <w:t>}</w:t>
+        <w:t>} : {item_description} {/technical_constraints_items}</w:t>
       </w:r>
       <w:r>
         <w:rPr>
@@ -5802,7 +5021,6 @@
         </w:rPr>
         <w:t>{#conception_items} * {</w:t>
       </w:r>
-      <w:proofErr w:type="spellStart"/>
       <w:r>
         <w:rPr>
           <w:rFonts w:eastAsia="Trebuchet MS" w:cs="Trebuchet MS"/>
@@ -5810,45 +5028,12 @@
         </w:rPr>
         <w:t>item_name</w:t>
       </w:r>
-      <w:proofErr w:type="spellEnd"/>
       <w:r>
         <w:rPr>
           <w:rFonts w:eastAsia="Trebuchet MS" w:cs="Trebuchet MS"/>
           <w:bCs/>
         </w:rPr>
-        <w:t>} : {</w:t>
-      </w:r>
-      <w:proofErr w:type="spellStart"/>
-      <w:r>
-        <w:rPr>
-          <w:rFonts w:eastAsia="Trebuchet MS" w:cs="Trebuchet MS"/>
-          <w:bCs/>
-        </w:rPr>
-        <w:t>item_description</w:t>
-      </w:r>
-      <w:proofErr w:type="spellEnd"/>
-      <w:r>
-        <w:rPr>
-          <w:rFonts w:eastAsia="Trebuchet MS" w:cs="Trebuchet MS"/>
-          <w:bCs/>
-        </w:rPr>
-        <w:t>} {/</w:t>
-      </w:r>
-      <w:proofErr w:type="spellStart"/>
-      <w:r>
-        <w:rPr>
-          <w:rFonts w:eastAsia="Trebuchet MS" w:cs="Trebuchet MS"/>
-          <w:bCs/>
-        </w:rPr>
-        <w:t>conception_items</w:t>
-      </w:r>
-      <w:proofErr w:type="spellEnd"/>
-      <w:r>
-        <w:rPr>
-          <w:rFonts w:eastAsia="Trebuchet MS" w:cs="Trebuchet MS"/>
-          <w:bCs/>
-        </w:rPr>
-        <w:t>}</w:t>
+        <w:t>} : {item_description} {/conception_items}</w:t>
       </w:r>
     </w:p>
     <w:p>
@@ -5938,47 +5123,17 @@
         </w:rPr>
         <w:t>{#planning_items} * {</w:t>
       </w:r>
-      <w:proofErr w:type="spellStart"/>
       <w:r>
         <w:rPr>
           <w:b/>
         </w:rPr>
         <w:t>item_name</w:t>
       </w:r>
-      <w:proofErr w:type="spellEnd"/>
       <w:r>
         <w:rPr>
           <w:bCs/>
         </w:rPr>
-        <w:t>} : {</w:t>
-      </w:r>
-      <w:proofErr w:type="spellStart"/>
-      <w:r>
-        <w:rPr>
-          <w:bCs/>
-        </w:rPr>
-        <w:t>item_description</w:t>
-      </w:r>
-      <w:proofErr w:type="spellEnd"/>
-      <w:r>
-        <w:rPr>
-          <w:bCs/>
-        </w:rPr>
-        <w:t>} {/</w:t>
-      </w:r>
-      <w:proofErr w:type="spellStart"/>
-      <w:r>
-        <w:rPr>
-          <w:bCs/>
-        </w:rPr>
-        <w:t>planning_items</w:t>
-      </w:r>
-      <w:proofErr w:type="spellEnd"/>
-      <w:r>
-        <w:rPr>
-          <w:bCs/>
-        </w:rPr>
-        <w:t>}</w:t>
+        <w:t>} : {item_description} {/planning_items}</w:t>
       </w:r>
       <w:r>
         <w:rPr>
@@ -6047,29 +5202,7 @@
         <w:rPr>
           <w:bCs/>
         </w:rPr>
-        <w:t>{</w:t>
-      </w:r>
-      <w:proofErr w:type="spellStart"/>
-      <w:proofErr w:type="gramStart"/>
-      <w:r>
-        <w:rPr>
-          <w:bCs/>
-        </w:rPr>
-        <w:t>progiciel</w:t>
-      </w:r>
-      <w:proofErr w:type="gramEnd"/>
-      <w:r>
-        <w:rPr>
-          <w:bCs/>
-        </w:rPr>
-        <w:t>_description</w:t>
-      </w:r>
-      <w:proofErr w:type="spellEnd"/>
-      <w:r>
-        <w:rPr>
-          <w:bCs/>
-        </w:rPr>
-        <w:t>}</w:t>
+        <w:t>{progiciel_description}</w:t>
       </w:r>
     </w:p>
     <w:p>
@@ -6140,62 +5273,14 @@
           <w:rFonts w:eastAsia="Trebuchet MS" w:cs="Trebuchet MS"/>
           <w:b/>
         </w:rPr>
-        <w:t>{</w:t>
-      </w:r>
-      <w:proofErr w:type="spellStart"/>
-      <w:r>
-        <w:rPr>
-          <w:rFonts w:eastAsia="Trebuchet MS" w:cs="Trebuchet MS"/>
-          <w:b/>
-        </w:rPr>
-        <w:t>item_name</w:t>
-      </w:r>
-      <w:proofErr w:type="spellEnd"/>
-      <w:r>
-        <w:rPr>
-          <w:rFonts w:eastAsia="Trebuchet MS" w:cs="Trebuchet MS"/>
-          <w:b/>
-        </w:rPr>
-        <w:t>}</w:t>
+        <w:t>{item_name}</w:t>
       </w:r>
       <w:r>
         <w:rPr>
           <w:rFonts w:eastAsia="Trebuchet MS" w:cs="Trebuchet MS"/>
           <w:bCs/>
         </w:rPr>
-        <w:t xml:space="preserve"> : {</w:t>
-      </w:r>
-      <w:proofErr w:type="spellStart"/>
-      <w:r>
-        <w:rPr>
-          <w:rFonts w:eastAsia="Trebuchet MS" w:cs="Trebuchet MS"/>
-          <w:bCs/>
-        </w:rPr>
-        <w:t>item_description</w:t>
-      </w:r>
-      <w:proofErr w:type="spellEnd"/>
-      <w:r>
-        <w:rPr>
-          <w:rFonts w:eastAsia="Trebuchet MS" w:cs="Trebuchet MS"/>
-          <w:bCs/>
-        </w:rPr>
-        <w:t>} {/</w:t>
-      </w:r>
-      <w:proofErr w:type="spellStart"/>
-      <w:r>
-        <w:rPr>
-          <w:rFonts w:eastAsia="Trebuchet MS" w:cs="Trebuchet MS"/>
-          <w:bCs/>
-        </w:rPr>
-        <w:t>training_items</w:t>
-      </w:r>
-      <w:proofErr w:type="spellEnd"/>
-      <w:r>
-        <w:rPr>
-          <w:rFonts w:eastAsia="Trebuchet MS" w:cs="Trebuchet MS"/>
-          <w:bCs/>
-        </w:rPr>
-        <w:t>}</w:t>
+        <w:t xml:space="preserve"> : {item_description} {/training_items}</w:t>
       </w:r>
       <w:r>
         <w:rPr>
@@ -6261,55 +5346,13 @@
         <w:rPr>
           <w:b/>
         </w:rPr>
-        <w:t>{</w:t>
-      </w:r>
-      <w:proofErr w:type="spellStart"/>
-      <w:r>
-        <w:rPr>
-          <w:b/>
-        </w:rPr>
-        <w:t>item_name</w:t>
-      </w:r>
-      <w:proofErr w:type="spellEnd"/>
-      <w:r>
-        <w:rPr>
-          <w:b/>
-        </w:rPr>
-        <w:t>}</w:t>
+        <w:t>{item_name}</w:t>
       </w:r>
       <w:r>
         <w:rPr>
           <w:bCs/>
         </w:rPr>
-        <w:t xml:space="preserve"> : {</w:t>
-      </w:r>
-      <w:proofErr w:type="spellStart"/>
-      <w:r>
-        <w:rPr>
-          <w:bCs/>
-        </w:rPr>
-        <w:t>item_description</w:t>
-      </w:r>
-      <w:proofErr w:type="spellEnd"/>
-      <w:r>
-        <w:rPr>
-          <w:bCs/>
-        </w:rPr>
-        <w:t>} {/</w:t>
-      </w:r>
-      <w:proofErr w:type="spellStart"/>
-      <w:r>
-        <w:rPr>
-          <w:bCs/>
-        </w:rPr>
-        <w:t>usage_doc_items</w:t>
-      </w:r>
-      <w:proofErr w:type="spellEnd"/>
-      <w:r>
-        <w:rPr>
-          <w:bCs/>
-        </w:rPr>
-        <w:t>}</w:t>
+        <w:t xml:space="preserve"> : {item_description} {/usage_doc_items}</w:t>
       </w:r>
     </w:p>
     <w:p>
@@ -6820,15 +5863,7 @@
               <w:t xml:space="preserve"> </w:t>
             </w:r>
             <w:r>
-              <w:t>{</w:t>
-            </w:r>
-            <w:proofErr w:type="spellStart"/>
-            <w:r>
-              <w:t>client_name</w:t>
-            </w:r>
-            <w:proofErr w:type="spellEnd"/>
-            <w:r>
-              <w:t>}</w:t>
+              <w:t>{client_name}</w:t>
             </w:r>
           </w:p>
         </w:tc>

</xml_diff>

<commit_message>
fixed minor bug in cdc template
</commit_message>
<xml_diff>
--- a/Modèle CDC.docx
+++ b/Modèle CDC.docx
@@ -83,7 +83,29 @@
         <w:rPr>
           <w:color w:val="339933"/>
         </w:rPr>
-        <w:t>{project_name}</w:t>
+        <w:t>{</w:t>
+      </w:r>
+      <w:proofErr w:type="spellStart"/>
+      <w:proofErr w:type="gramStart"/>
+      <w:r>
+        <w:rPr>
+          <w:color w:val="339933"/>
+        </w:rPr>
+        <w:t>project</w:t>
+      </w:r>
+      <w:proofErr w:type="gramEnd"/>
+      <w:r>
+        <w:rPr>
+          <w:color w:val="339933"/>
+        </w:rPr>
+        <w:t>_name</w:t>
+      </w:r>
+      <w:proofErr w:type="spellEnd"/>
+      <w:r>
+        <w:rPr>
+          <w:color w:val="339933"/>
+        </w:rPr>
+        <w:t>}</w:t>
       </w:r>
     </w:p>
     <w:p>
@@ -105,7 +127,27 @@
           <w:sz w:val="30"/>
           <w:u w:val="single"/>
         </w:rPr>
-        <w:t>{version}</w:t>
+        <w:t>{</w:t>
+      </w:r>
+      <w:proofErr w:type="gramStart"/>
+      <w:r>
+        <w:rPr>
+          <w:rFonts w:ascii="Arial"/>
+          <w:b/>
+          <w:sz w:val="30"/>
+          <w:u w:val="single"/>
+        </w:rPr>
+        <w:t>version</w:t>
+      </w:r>
+      <w:proofErr w:type="gramEnd"/>
+      <w:r>
+        <w:rPr>
+          <w:rFonts w:ascii="Arial"/>
+          <w:b/>
+          <w:sz w:val="30"/>
+          <w:u w:val="single"/>
+        </w:rPr>
+        <w:t>}</w:t>
       </w:r>
     </w:p>
     <w:p>
@@ -149,7 +191,38 @@
           <w:sz w:val="52"/>
           <w:szCs w:val="52"/>
         </w:rPr>
-        <w:t>{client_name}</w:t>
+        <w:t>{</w:t>
+      </w:r>
+      <w:proofErr w:type="spellStart"/>
+      <w:proofErr w:type="gramStart"/>
+      <w:r>
+        <w:rPr>
+          <w:rFonts w:ascii="Arial"/>
+          <w:b/>
+          <w:sz w:val="52"/>
+          <w:szCs w:val="52"/>
+        </w:rPr>
+        <w:t>client</w:t>
+      </w:r>
+      <w:proofErr w:type="gramEnd"/>
+      <w:r>
+        <w:rPr>
+          <w:rFonts w:ascii="Arial"/>
+          <w:b/>
+          <w:sz w:val="52"/>
+          <w:szCs w:val="52"/>
+        </w:rPr>
+        <w:t>_name</w:t>
+      </w:r>
+      <w:proofErr w:type="spellEnd"/>
+      <w:r>
+        <w:rPr>
+          <w:rFonts w:ascii="Arial"/>
+          <w:b/>
+          <w:sz w:val="52"/>
+          <w:szCs w:val="52"/>
+        </w:rPr>
+        <w:t>}</w:t>
       </w:r>
     </w:p>
     <w:p>
@@ -814,13 +887,7 @@
               <w:rPr>
                 <w:spacing w:val="-2"/>
               </w:rPr>
-              <w:t>proje</w:t>
-            </w:r>
-            <w:r>
-              <w:rPr>
-                <w:spacing w:val="-2"/>
-              </w:rPr>
-              <w:t>t</w:t>
+              <w:t>projet</w:t>
             </w:r>
             <w:r>
               <w:rPr>
@@ -2229,13 +2296,7 @@
               <w:rPr>
                 <w:spacing w:val="-2"/>
               </w:rPr>
-              <w:t>d’exploitati</w:t>
-            </w:r>
-            <w:r>
-              <w:rPr>
-                <w:spacing w:val="-2"/>
-              </w:rPr>
-              <w:t>on</w:t>
+              <w:t>d’exploitation</w:t>
             </w:r>
             <w:r>
               <w:rPr>
@@ -2417,8 +2478,28 @@
       <w:r>
         <w:rPr>
           <w:rFonts w:ascii="Trebuchet MS" w:hAnsi="Trebuchet MS"/>
-        </w:rPr>
-        <w:t>{client_name}</w:t>
+          <w:b/>
+          <w:bCs/>
+        </w:rPr>
+        <w:t>{</w:t>
+      </w:r>
+      <w:proofErr w:type="spellStart"/>
+      <w:r>
+        <w:rPr>
+          <w:rFonts w:ascii="Trebuchet MS" w:hAnsi="Trebuchet MS"/>
+          <w:b/>
+          <w:bCs/>
+        </w:rPr>
+        <w:t>client_name</w:t>
+      </w:r>
+      <w:proofErr w:type="spellEnd"/>
+      <w:r>
+        <w:rPr>
+          <w:rFonts w:ascii="Trebuchet MS" w:hAnsi="Trebuchet MS"/>
+          <w:b/>
+          <w:bCs/>
+        </w:rPr>
+        <w:t>}</w:t>
       </w:r>
       <w:r>
         <w:rPr>
@@ -2430,7 +2511,21 @@
         <w:rPr>
           <w:rFonts w:ascii="Trebuchet MS" w:hAnsi="Trebuchet MS"/>
         </w:rPr>
-        <w:t>{context_description}</w:t>
+        <w:t>{</w:t>
+      </w:r>
+      <w:proofErr w:type="spellStart"/>
+      <w:r>
+        <w:rPr>
+          <w:rFonts w:ascii="Trebuchet MS" w:hAnsi="Trebuchet MS"/>
+        </w:rPr>
+        <w:t>context_description</w:t>
+      </w:r>
+      <w:proofErr w:type="spellEnd"/>
+      <w:r>
+        <w:rPr>
+          <w:rFonts w:ascii="Trebuchet MS" w:hAnsi="Trebuchet MS"/>
+        </w:rPr>
+        <w:t>}</w:t>
       </w:r>
       <w:r>
         <w:rPr>
@@ -2492,7 +2587,32 @@
           <w:rFonts w:eastAsia="Arial" w:cs="Arial"/>
           <w:spacing w:val="-2"/>
         </w:rPr>
-        <w:t>{project_description}</w:t>
+        <w:t>{</w:t>
+      </w:r>
+      <w:proofErr w:type="spellStart"/>
+      <w:proofErr w:type="gramStart"/>
+      <w:r>
+        <w:rPr>
+          <w:rFonts w:eastAsia="Arial" w:cs="Arial"/>
+          <w:spacing w:val="-2"/>
+        </w:rPr>
+        <w:t>project</w:t>
+      </w:r>
+      <w:proofErr w:type="gramEnd"/>
+      <w:r>
+        <w:rPr>
+          <w:rFonts w:eastAsia="Arial" w:cs="Arial"/>
+          <w:spacing w:val="-2"/>
+        </w:rPr>
+        <w:t>_description</w:t>
+      </w:r>
+      <w:proofErr w:type="spellEnd"/>
+      <w:r>
+        <w:rPr>
+          <w:rFonts w:eastAsia="Arial" w:cs="Arial"/>
+          <w:spacing w:val="-2"/>
+        </w:rPr>
+        <w:t>}</w:t>
       </w:r>
       <w:r>
         <w:rPr>
@@ -2558,7 +2678,29 @@
         <w:rPr>
           <w:rFonts w:eastAsia="Arial" w:cs="Arial"/>
         </w:rPr>
-        <w:t>{target_audience}</w:t>
+        <w:t>{</w:t>
+      </w:r>
+      <w:proofErr w:type="spellStart"/>
+      <w:proofErr w:type="gramStart"/>
+      <w:r>
+        <w:rPr>
+          <w:rFonts w:eastAsia="Arial" w:cs="Arial"/>
+        </w:rPr>
+        <w:t>target</w:t>
+      </w:r>
+      <w:proofErr w:type="gramEnd"/>
+      <w:r>
+        <w:rPr>
+          <w:rFonts w:eastAsia="Arial" w:cs="Arial"/>
+        </w:rPr>
+        <w:t>_audience</w:t>
+      </w:r>
+      <w:proofErr w:type="spellEnd"/>
+      <w:r>
+        <w:rPr>
+          <w:rFonts w:eastAsia="Arial" w:cs="Arial"/>
+        </w:rPr>
+        <w:t>}</w:t>
       </w:r>
       <w:r>
         <w:rPr>
@@ -2625,7 +2767,29 @@
         <w:rPr>
           <w:rFonts w:eastAsia="Arial" w:cs="Arial"/>
         </w:rPr>
-        <w:t>{solution_approach}</w:t>
+        <w:t>{</w:t>
+      </w:r>
+      <w:proofErr w:type="spellStart"/>
+      <w:proofErr w:type="gramStart"/>
+      <w:r>
+        <w:rPr>
+          <w:rFonts w:eastAsia="Arial" w:cs="Arial"/>
+        </w:rPr>
+        <w:t>solution</w:t>
+      </w:r>
+      <w:proofErr w:type="gramEnd"/>
+      <w:r>
+        <w:rPr>
+          <w:rFonts w:eastAsia="Arial" w:cs="Arial"/>
+        </w:rPr>
+        <w:t>_approach</w:t>
+      </w:r>
+      <w:proofErr w:type="spellEnd"/>
+      <w:r>
+        <w:rPr>
+          <w:rFonts w:eastAsia="Arial" w:cs="Arial"/>
+        </w:rPr>
+        <w:t>}</w:t>
       </w:r>
       <w:r>
         <w:rPr>
@@ -2868,13 +3032,45 @@
           <w:bCs/>
           <w:spacing w:val="-4"/>
         </w:rPr>
-        <w:t>{actor_name}</w:t>
-      </w:r>
-      <w:r>
-        <w:rPr>
+        <w:t>{</w:t>
+      </w:r>
+      <w:proofErr w:type="spellStart"/>
+      <w:r>
+        <w:rPr>
+          <w:b/>
+          <w:bCs/>
           <w:spacing w:val="-4"/>
         </w:rPr>
-        <w:t xml:space="preserve"> : {actor_description}</w:t>
+        <w:t>actor_name</w:t>
+      </w:r>
+      <w:proofErr w:type="spellEnd"/>
+      <w:r>
+        <w:rPr>
+          <w:b/>
+          <w:bCs/>
+          <w:spacing w:val="-4"/>
+        </w:rPr>
+        <w:t>}</w:t>
+      </w:r>
+      <w:r>
+        <w:rPr>
+          <w:spacing w:val="-4"/>
+        </w:rPr>
+        <w:t xml:space="preserve"> : {</w:t>
+      </w:r>
+      <w:proofErr w:type="spellStart"/>
+      <w:r>
+        <w:rPr>
+          <w:spacing w:val="-4"/>
+        </w:rPr>
+        <w:t>actor_description</w:t>
+      </w:r>
+      <w:proofErr w:type="spellEnd"/>
+      <w:r>
+        <w:rPr>
+          <w:spacing w:val="-4"/>
+        </w:rPr>
+        <w:t>}</w:t>
       </w:r>
     </w:p>
     <w:p>
@@ -2890,7 +3086,21 @@
         <w:rPr>
           <w:spacing w:val="-4"/>
         </w:rPr>
-        <w:t>{/system_actors}</w:t>
+        <w:t>{/</w:t>
+      </w:r>
+      <w:proofErr w:type="spellStart"/>
+      <w:r>
+        <w:rPr>
+          <w:spacing w:val="-4"/>
+        </w:rPr>
+        <w:t>system_actors</w:t>
+      </w:r>
+      <w:proofErr w:type="spellEnd"/>
+      <w:r>
+        <w:rPr>
+          <w:spacing w:val="-4"/>
+        </w:rPr>
+        <w:t>}</w:t>
       </w:r>
     </w:p>
     <w:p>
@@ -2916,13 +3126,7 @@
           <w:color w:val="339933"/>
         </w:rPr>
         <w:lastRenderedPageBreak/>
-        <w:t>A</w:t>
-      </w:r>
-      <w:r>
-        <w:rPr>
-          <w:color w:val="339933"/>
-        </w:rPr>
-        <w:t xml:space="preserve">rchitecture </w:t>
+        <w:t xml:space="preserve">Architecture </w:t>
       </w:r>
       <w:bookmarkEnd w:id="5"/>
       <w:r>
@@ -3097,14 +3301,50 @@
           <w:bCs/>
           <w:w w:val="90"/>
         </w:rPr>
-        <w:t>{component_name}</w:t>
-      </w:r>
-      <w:r>
-        <w:rPr>
-          <w:rFonts w:ascii="Trebuchet MS" w:hAnsi="Trebuchet MS"/>
+        <w:t>{</w:t>
+      </w:r>
+      <w:proofErr w:type="spellStart"/>
+      <w:r>
+        <w:rPr>
+          <w:rFonts w:ascii="Trebuchet MS" w:hAnsi="Trebuchet MS"/>
+          <w:b/>
+          <w:bCs/>
           <w:w w:val="90"/>
         </w:rPr>
-        <w:t xml:space="preserve"> : {component_description}</w:t>
+        <w:t>component_name</w:t>
+      </w:r>
+      <w:proofErr w:type="spellEnd"/>
+      <w:r>
+        <w:rPr>
+          <w:rFonts w:ascii="Trebuchet MS" w:hAnsi="Trebuchet MS"/>
+          <w:b/>
+          <w:bCs/>
+          <w:w w:val="90"/>
+        </w:rPr>
+        <w:t>}</w:t>
+      </w:r>
+      <w:r>
+        <w:rPr>
+          <w:rFonts w:ascii="Trebuchet MS" w:hAnsi="Trebuchet MS"/>
+          <w:w w:val="90"/>
+        </w:rPr>
+        <w:t xml:space="preserve"> : {</w:t>
+      </w:r>
+      <w:proofErr w:type="spellStart"/>
+      <w:r>
+        <w:rPr>
+          <w:rFonts w:ascii="Trebuchet MS" w:hAnsi="Trebuchet MS"/>
+          <w:w w:val="90"/>
+        </w:rPr>
+        <w:t>component_description</w:t>
+      </w:r>
+      <w:proofErr w:type="spellEnd"/>
+      <w:r>
+        <w:rPr>
+          <w:rFonts w:ascii="Trebuchet MS" w:hAnsi="Trebuchet MS"/>
+          <w:w w:val="90"/>
+        </w:rPr>
+        <w:t>}</w:t>
       </w:r>
     </w:p>
     <w:p>
@@ -3122,7 +3362,23 @@
           <w:rFonts w:ascii="Trebuchet MS" w:hAnsi="Trebuchet MS"/>
           <w:w w:val="90"/>
         </w:rPr>
-        <w:t>{/architecture_components}</w:t>
+        <w:t>{/</w:t>
+      </w:r>
+      <w:proofErr w:type="spellStart"/>
+      <w:r>
+        <w:rPr>
+          <w:rFonts w:ascii="Trebuchet MS" w:hAnsi="Trebuchet MS"/>
+          <w:w w:val="90"/>
+        </w:rPr>
+        <w:t>architecture_components</w:t>
+      </w:r>
+      <w:proofErr w:type="spellEnd"/>
+      <w:r>
+        <w:rPr>
+          <w:rFonts w:ascii="Trebuchet MS" w:hAnsi="Trebuchet MS"/>
+          <w:w w:val="90"/>
+        </w:rPr>
+        <w:t>}</w:t>
       </w:r>
     </w:p>
     <w:p>
@@ -3204,14 +3460,7 @@
           <w:rFonts w:ascii="Trebuchet MS" w:hAnsi="Trebuchet MS"/>
           <w:w w:val="90"/>
         </w:rPr>
-        <w:t>.</w:t>
-      </w:r>
-      <w:r>
-        <w:rPr>
-          <w:rFonts w:ascii="Trebuchet MS" w:hAnsi="Trebuchet MS"/>
-          <w:w w:val="90"/>
-        </w:rPr>
-        <w:t xml:space="preserve"> </w:t>
+        <w:t xml:space="preserve">. </w:t>
       </w:r>
       <w:r>
         <w:rPr>
@@ -3470,7 +3719,23 @@
           <w:b/>
           <w:sz w:val="24"/>
         </w:rPr>
-        <w:t>## Module : {module_name}</w:t>
+        <w:t>## Module : {</w:t>
+      </w:r>
+      <w:proofErr w:type="spellStart"/>
+      <w:r>
+        <w:rPr>
+          <w:b/>
+          <w:sz w:val="24"/>
+        </w:rPr>
+        <w:t>module_name</w:t>
+      </w:r>
+      <w:proofErr w:type="spellEnd"/>
+      <w:r>
+        <w:rPr>
+          <w:b/>
+          <w:sz w:val="24"/>
+        </w:rPr>
+        <w:t>}</w:t>
       </w:r>
     </w:p>
     <w:p>
@@ -3497,16 +3762,41 @@
         <w:spacing w:before="118"/>
         <w:ind w:left="720"/>
         <w:rPr>
-          <w:bCs/>
+          <w:b/>
           <w:sz w:val="24"/>
         </w:rPr>
       </w:pPr>
       <w:r>
         <w:rPr>
-          <w:bCs/>
+          <w:b/>
           <w:sz w:val="24"/>
         </w:rPr>
-        <w:t>### {submodule_name}</w:t>
+        <w:t>{</w:t>
+      </w:r>
+      <w:proofErr w:type="spellStart"/>
+      <w:proofErr w:type="gramStart"/>
+      <w:r>
+        <w:rPr>
+          <w:b/>
+          <w:sz w:val="24"/>
+        </w:rPr>
+        <w:t>submodule</w:t>
+      </w:r>
+      <w:proofErr w:type="gramEnd"/>
+      <w:r>
+        <w:rPr>
+          <w:b/>
+          <w:sz w:val="24"/>
+        </w:rPr>
+        <w:t>_name</w:t>
+      </w:r>
+      <w:proofErr w:type="spellEnd"/>
+      <w:r>
+        <w:rPr>
+          <w:b/>
+          <w:sz w:val="24"/>
+        </w:rPr>
+        <w:t>}</w:t>
       </w:r>
     </w:p>
     <w:p>
@@ -3515,13 +3805,13 @@
         <w:spacing w:before="118"/>
         <w:ind w:left="720"/>
         <w:rPr>
-          <w:bCs/>
+          <w:b/>
           <w:sz w:val="24"/>
         </w:rPr>
       </w:pPr>
       <w:r>
         <w:rPr>
-          <w:bCs/>
+          <w:b/>
           <w:sz w:val="24"/>
         </w:rPr>
         <w:t>{#features}</w:t>
@@ -3551,7 +3841,21 @@
         <w:rPr>
           <w:rFonts w:ascii="Trebuchet MS" w:hAnsi="Trebuchet MS"/>
         </w:rPr>
-        <w:t>#### Fonctionnalité : {feature_name}</w:t>
+        <w:t xml:space="preserve"> Fonctionnalité : {</w:t>
+      </w:r>
+      <w:proofErr w:type="spellStart"/>
+      <w:r>
+        <w:rPr>
+          <w:rFonts w:ascii="Trebuchet MS" w:hAnsi="Trebuchet MS"/>
+        </w:rPr>
+        <w:t>feature_name</w:t>
+      </w:r>
+      <w:proofErr w:type="spellEnd"/>
+      <w:r>
+        <w:rPr>
+          <w:rFonts w:ascii="Trebuchet MS" w:hAnsi="Trebuchet MS"/>
+        </w:rPr>
+        <w:t>}</w:t>
       </w:r>
     </w:p>
     <w:p>
@@ -3567,7 +3871,29 @@
         <w:rPr>
           <w:rFonts w:ascii="Trebuchet MS" w:hAnsi="Trebuchet MS"/>
         </w:rPr>
-        <w:t>{feature_description}</w:t>
+        <w:t>{</w:t>
+      </w:r>
+      <w:proofErr w:type="spellStart"/>
+      <w:proofErr w:type="gramStart"/>
+      <w:r>
+        <w:rPr>
+          <w:rFonts w:ascii="Trebuchet MS" w:hAnsi="Trebuchet MS"/>
+        </w:rPr>
+        <w:t>feature</w:t>
+      </w:r>
+      <w:proofErr w:type="gramEnd"/>
+      <w:r>
+        <w:rPr>
+          <w:rFonts w:ascii="Trebuchet MS" w:hAnsi="Trebuchet MS"/>
+        </w:rPr>
+        <w:t>_description</w:t>
+      </w:r>
+      <w:proofErr w:type="spellEnd"/>
+      <w:r>
+        <w:rPr>
+          <w:rFonts w:ascii="Trebuchet MS" w:hAnsi="Trebuchet MS"/>
+        </w:rPr>
+        <w:t>}</w:t>
       </w:r>
       <w:r>
         <w:rPr>
@@ -3603,7 +3929,25 @@
           <w:b/>
           <w:bCs/>
         </w:rPr>
-        <w:t>Cas d'Utilisation : {feature_name}</w:t>
+        <w:t>Cas d'Utilisation : {</w:t>
+      </w:r>
+      <w:proofErr w:type="spellStart"/>
+      <w:r>
+        <w:rPr>
+          <w:rFonts w:ascii="Trebuchet MS" w:hAnsi="Trebuchet MS"/>
+          <w:b/>
+          <w:bCs/>
+        </w:rPr>
+        <w:t>feature_name</w:t>
+      </w:r>
+      <w:proofErr w:type="spellEnd"/>
+      <w:r>
+        <w:rPr>
+          <w:rFonts w:ascii="Trebuchet MS" w:hAnsi="Trebuchet MS"/>
+          <w:b/>
+          <w:bCs/>
+        </w:rPr>
+        <w:t>}</w:t>
       </w:r>
     </w:p>
     <w:tbl>
@@ -3688,7 +4032,32 @@
                 <w:rFonts w:ascii="Gill Sans MT"/>
                 <w:b/>
               </w:rPr>
-              <w:t>{use_case.use_case_name}</w:t>
+              <w:t>{</w:t>
+            </w:r>
+            <w:proofErr w:type="spellStart"/>
+            <w:proofErr w:type="gramStart"/>
+            <w:r>
+              <w:rPr>
+                <w:rFonts w:ascii="Gill Sans MT"/>
+                <w:b/>
+              </w:rPr>
+              <w:t>use_case.use</w:t>
+            </w:r>
+            <w:proofErr w:type="gramEnd"/>
+            <w:r>
+              <w:rPr>
+                <w:rFonts w:ascii="Gill Sans MT"/>
+                <w:b/>
+              </w:rPr>
+              <w:t>_case_name</w:t>
+            </w:r>
+            <w:proofErr w:type="spellEnd"/>
+            <w:r>
+              <w:rPr>
+                <w:rFonts w:ascii="Gill Sans MT"/>
+                <w:b/>
+              </w:rPr>
+              <w:t>}</w:t>
             </w:r>
           </w:p>
         </w:tc>
@@ -3728,7 +4097,29 @@
               <w:rPr>
                 <w:spacing w:val="-2"/>
               </w:rPr>
-              <w:t>{use_case.actors}</w:t>
+              <w:t>{</w:t>
+            </w:r>
+            <w:proofErr w:type="spellStart"/>
+            <w:proofErr w:type="gramStart"/>
+            <w:r>
+              <w:rPr>
+                <w:spacing w:val="-2"/>
+              </w:rPr>
+              <w:t>use</w:t>
+            </w:r>
+            <w:proofErr w:type="gramEnd"/>
+            <w:r>
+              <w:rPr>
+                <w:spacing w:val="-2"/>
+              </w:rPr>
+              <w:t>_case.actors</w:t>
+            </w:r>
+            <w:proofErr w:type="spellEnd"/>
+            <w:r>
+              <w:rPr>
+                <w:spacing w:val="-2"/>
+              </w:rPr>
+              <w:t>}</w:t>
             </w:r>
           </w:p>
         </w:tc>
@@ -3768,7 +4159,29 @@
               <w:rPr>
                 <w:spacing w:val="-2"/>
               </w:rPr>
-              <w:t>{use_case.objective}</w:t>
+              <w:t>{</w:t>
+            </w:r>
+            <w:proofErr w:type="spellStart"/>
+            <w:proofErr w:type="gramStart"/>
+            <w:r>
+              <w:rPr>
+                <w:spacing w:val="-2"/>
+              </w:rPr>
+              <w:t>use</w:t>
+            </w:r>
+            <w:proofErr w:type="gramEnd"/>
+            <w:r>
+              <w:rPr>
+                <w:spacing w:val="-2"/>
+              </w:rPr>
+              <w:t>_case.objective</w:t>
+            </w:r>
+            <w:proofErr w:type="spellEnd"/>
+            <w:r>
+              <w:rPr>
+                <w:spacing w:val="-2"/>
+              </w:rPr>
+              <w:t>}</w:t>
             </w:r>
           </w:p>
         </w:tc>
@@ -3808,7 +4221,29 @@
               <w:rPr>
                 <w:w w:val="90"/>
               </w:rPr>
-              <w:t>{use_case.environment}</w:t>
+              <w:t>{</w:t>
+            </w:r>
+            <w:proofErr w:type="spellStart"/>
+            <w:proofErr w:type="gramStart"/>
+            <w:r>
+              <w:rPr>
+                <w:w w:val="90"/>
+              </w:rPr>
+              <w:t>use</w:t>
+            </w:r>
+            <w:proofErr w:type="gramEnd"/>
+            <w:r>
+              <w:rPr>
+                <w:w w:val="90"/>
+              </w:rPr>
+              <w:t>_case.environment</w:t>
+            </w:r>
+            <w:proofErr w:type="spellEnd"/>
+            <w:r>
+              <w:rPr>
+                <w:w w:val="90"/>
+              </w:rPr>
+              <w:t>}</w:t>
             </w:r>
           </w:p>
         </w:tc>
@@ -3845,7 +4280,20 @@
               <w:spacing w:before="96"/>
             </w:pPr>
             <w:r>
-              <w:t>{use_case.preconditions}</w:t>
+              <w:t>{</w:t>
+            </w:r>
+            <w:proofErr w:type="spellStart"/>
+            <w:proofErr w:type="gramStart"/>
+            <w:r>
+              <w:t>use</w:t>
+            </w:r>
+            <w:proofErr w:type="gramEnd"/>
+            <w:r>
+              <w:t>_case.preconditions</w:t>
+            </w:r>
+            <w:proofErr w:type="spellEnd"/>
+            <w:r>
+              <w:t>}</w:t>
             </w:r>
             <w:r>
               <w:rPr>
@@ -3891,7 +4339,29 @@
               <w:rPr>
                 <w:spacing w:val="-2"/>
               </w:rPr>
-              <w:t>{use_case.postconditions}</w:t>
+              <w:t>{</w:t>
+            </w:r>
+            <w:proofErr w:type="spellStart"/>
+            <w:proofErr w:type="gramStart"/>
+            <w:r>
+              <w:rPr>
+                <w:spacing w:val="-2"/>
+              </w:rPr>
+              <w:t>use</w:t>
+            </w:r>
+            <w:proofErr w:type="gramEnd"/>
+            <w:r>
+              <w:rPr>
+                <w:spacing w:val="-2"/>
+              </w:rPr>
+              <w:t>_case.postconditions</w:t>
+            </w:r>
+            <w:proofErr w:type="spellEnd"/>
+            <w:r>
+              <w:rPr>
+                <w:spacing w:val="-2"/>
+              </w:rPr>
+              <w:t>}</w:t>
             </w:r>
             <w:r>
               <w:rPr>
@@ -3956,7 +4426,15 @@
               <w:ind w:left="0"/>
             </w:pPr>
             <w:r>
-              <w:t>{#use_case.main_scenario_steps}</w:t>
+              <w:t>{#use_</w:t>
+            </w:r>
+            <w:proofErr w:type="gramStart"/>
+            <w:r>
+              <w:t>case.main</w:t>
+            </w:r>
+            <w:proofErr w:type="gramEnd"/>
+            <w:r>
+              <w:t>_scenario_steps}</w:t>
             </w:r>
           </w:p>
         </w:tc>
@@ -3969,7 +4447,41 @@
               <w:pStyle w:val="TableParagraph"/>
             </w:pPr>
             <w:r>
-              <w:t>{step_number}. {step_description} {/use_case.main_scenario_steps}</w:t>
+              <w:t>{</w:t>
+            </w:r>
+            <w:proofErr w:type="spellStart"/>
+            <w:proofErr w:type="gramStart"/>
+            <w:r>
+              <w:t>step</w:t>
+            </w:r>
+            <w:proofErr w:type="gramEnd"/>
+            <w:r>
+              <w:t>_number</w:t>
+            </w:r>
+            <w:proofErr w:type="spellEnd"/>
+            <w:r>
+              <w:t>}. {</w:t>
+            </w:r>
+            <w:proofErr w:type="spellStart"/>
+            <w:proofErr w:type="gramStart"/>
+            <w:r>
+              <w:t>step</w:t>
+            </w:r>
+            <w:proofErr w:type="gramEnd"/>
+            <w:r>
+              <w:t>_description</w:t>
+            </w:r>
+            <w:proofErr w:type="spellEnd"/>
+            <w:r>
+              <w:t>} {/</w:t>
+            </w:r>
+            <w:proofErr w:type="spellStart"/>
+            <w:r>
+              <w:t>use_case.main_scenario_steps</w:t>
+            </w:r>
+            <w:proofErr w:type="spellEnd"/>
+            <w:r>
+              <w:t>}</w:t>
             </w:r>
           </w:p>
         </w:tc>
@@ -4037,7 +4549,15 @@
               <w:ind w:left="0"/>
             </w:pPr>
             <w:r>
-              <w:t>{#use_case.alternative_scenarios}</w:t>
+              <w:t>{#use_</w:t>
+            </w:r>
+            <w:proofErr w:type="gramStart"/>
+            <w:r>
+              <w:t>case.alternative</w:t>
+            </w:r>
+            <w:proofErr w:type="gramEnd"/>
+            <w:r>
+              <w:t>_scenarios}</w:t>
             </w:r>
           </w:p>
         </w:tc>
@@ -4052,7 +4572,41 @@
               <w:ind w:right="362"/>
             </w:pPr>
             <w:r>
-              <w:t>{alt_step_number}. {alt_description} {/use_case.alternative_scenarios}</w:t>
+              <w:t>{</w:t>
+            </w:r>
+            <w:proofErr w:type="spellStart"/>
+            <w:proofErr w:type="gramStart"/>
+            <w:r>
+              <w:t>alt</w:t>
+            </w:r>
+            <w:proofErr w:type="gramEnd"/>
+            <w:r>
+              <w:t>_step_number</w:t>
+            </w:r>
+            <w:proofErr w:type="spellEnd"/>
+            <w:r>
+              <w:t>}. {</w:t>
+            </w:r>
+            <w:proofErr w:type="spellStart"/>
+            <w:proofErr w:type="gramStart"/>
+            <w:r>
+              <w:t>alt</w:t>
+            </w:r>
+            <w:proofErr w:type="gramEnd"/>
+            <w:r>
+              <w:t>_description</w:t>
+            </w:r>
+            <w:proofErr w:type="spellEnd"/>
+            <w:r>
+              <w:t>} {/</w:t>
+            </w:r>
+            <w:proofErr w:type="spellStart"/>
+            <w:r>
+              <w:t>use_case.alternative_scenarios</w:t>
+            </w:r>
+            <w:proofErr w:type="spellEnd"/>
+            <w:r>
+              <w:t>}</w:t>
             </w:r>
           </w:p>
         </w:tc>
@@ -4080,7 +4634,21 @@
         <w:rPr>
           <w:rFonts w:ascii="Trebuchet MS" w:hAnsi="Trebuchet MS"/>
         </w:rPr>
-        <w:t>{/features}</w:t>
+        <w:t>{/</w:t>
+      </w:r>
+      <w:proofErr w:type="spellStart"/>
+      <w:r>
+        <w:rPr>
+          <w:rFonts w:ascii="Trebuchet MS" w:hAnsi="Trebuchet MS"/>
+        </w:rPr>
+        <w:t>features</w:t>
+      </w:r>
+      <w:proofErr w:type="spellEnd"/>
+      <w:r>
+        <w:rPr>
+          <w:rFonts w:ascii="Trebuchet MS" w:hAnsi="Trebuchet MS"/>
+        </w:rPr>
+        <w:t>}</w:t>
       </w:r>
     </w:p>
     <w:p>
@@ -4096,7 +4664,21 @@
         <w:rPr>
           <w:rFonts w:ascii="Trebuchet MS" w:hAnsi="Trebuchet MS"/>
         </w:rPr>
-        <w:t>{/submodules}</w:t>
+        <w:t>{/</w:t>
+      </w:r>
+      <w:proofErr w:type="spellStart"/>
+      <w:r>
+        <w:rPr>
+          <w:rFonts w:ascii="Trebuchet MS" w:hAnsi="Trebuchet MS"/>
+        </w:rPr>
+        <w:t>submodules</w:t>
+      </w:r>
+      <w:proofErr w:type="spellEnd"/>
+      <w:r>
+        <w:rPr>
+          <w:rFonts w:ascii="Trebuchet MS" w:hAnsi="Trebuchet MS"/>
+        </w:rPr>
+        <w:t>}</w:t>
       </w:r>
     </w:p>
     <w:p>
@@ -4112,7 +4694,21 @@
         <w:rPr>
           <w:rFonts w:ascii="Trebuchet MS" w:hAnsi="Trebuchet MS"/>
         </w:rPr>
-        <w:t>{/functional_modules}</w:t>
+        <w:t>{/</w:t>
+      </w:r>
+      <w:proofErr w:type="spellStart"/>
+      <w:r>
+        <w:rPr>
+          <w:rFonts w:ascii="Trebuchet MS" w:hAnsi="Trebuchet MS"/>
+        </w:rPr>
+        <w:t>functional_modules</w:t>
+      </w:r>
+      <w:proofErr w:type="spellEnd"/>
+      <w:r>
+        <w:rPr>
+          <w:rFonts w:ascii="Trebuchet MS" w:hAnsi="Trebuchet MS"/>
+        </w:rPr>
+        <w:t>}</w:t>
       </w:r>
     </w:p>
     <w:p>
@@ -4249,17 +4845,81 @@
         <w:jc w:val="both"/>
       </w:pPr>
       <w:r>
-        <w:t>{#security_items} * {</w:t>
-      </w:r>
-      <w:r>
-        <w:rPr>
-          <w:b/>
-          <w:bCs/>
-        </w:rPr>
-        <w:t>item_title</w:t>
-      </w:r>
-      <w:r>
-        <w:t>} : {item_description} {/security_items}</w:t>
+        <w:t xml:space="preserve">{#security_items} </w:t>
+      </w:r>
+    </w:p>
+    <w:p>
+      <w:pPr>
+        <w:pStyle w:val="Corpsdetexte"/>
+        <w:numPr>
+          <w:ilvl w:val="0"/>
+          <w:numId w:val="6"/>
+        </w:numPr>
+        <w:spacing w:before="251" w:line="345" w:lineRule="auto"/>
+        <w:ind w:right="240"/>
+        <w:jc w:val="both"/>
+      </w:pPr>
+      <w:r>
+        <w:rPr>
+          <w:b/>
+          <w:bCs/>
+        </w:rPr>
+        <w:t>{</w:t>
+      </w:r>
+      <w:proofErr w:type="spellStart"/>
+      <w:proofErr w:type="gramStart"/>
+      <w:r>
+        <w:rPr>
+          <w:b/>
+          <w:bCs/>
+        </w:rPr>
+        <w:t>item</w:t>
+      </w:r>
+      <w:proofErr w:type="gramEnd"/>
+      <w:r>
+        <w:rPr>
+          <w:b/>
+          <w:bCs/>
+        </w:rPr>
+        <w:t>_title</w:t>
+      </w:r>
+      <w:proofErr w:type="spellEnd"/>
+      <w:r>
+        <w:rPr>
+          <w:b/>
+          <w:bCs/>
+        </w:rPr>
+        <w:t>}</w:t>
+      </w:r>
+      <w:r>
+        <w:t xml:space="preserve"> : {</w:t>
+      </w:r>
+      <w:proofErr w:type="spellStart"/>
+      <w:r>
+        <w:t>item_description</w:t>
+      </w:r>
+      <w:proofErr w:type="spellEnd"/>
+      <w:r>
+        <w:t xml:space="preserve">} </w:t>
+      </w:r>
+    </w:p>
+    <w:p>
+      <w:pPr>
+        <w:pStyle w:val="Corpsdetexte"/>
+        <w:spacing w:before="251" w:line="345" w:lineRule="auto"/>
+        <w:ind w:left="720" w:right="240"/>
+        <w:jc w:val="both"/>
+      </w:pPr>
+      <w:r>
+        <w:t>{/</w:t>
+      </w:r>
+      <w:proofErr w:type="spellStart"/>
+      <w:r>
+        <w:t>security_items</w:t>
+      </w:r>
+      <w:proofErr w:type="spellEnd"/>
+      <w:r>
+        <w:t>}</w:t>
       </w:r>
       <w:r>
         <w:t>.</w:t>
@@ -4319,19 +4979,98 @@
         <w:rPr>
           <w:bCs/>
         </w:rPr>
-        <w:t>{#confidentiality_items} * {</w:t>
-      </w:r>
-      <w:r>
-        <w:rPr>
-          <w:b/>
-        </w:rPr>
-        <w:t>item_title</w:t>
-      </w:r>
-      <w:r>
-        <w:rPr>
-          <w:bCs/>
-        </w:rPr>
-        <w:t>} : {item_description} {/confidentiality_items}</w:t>
+        <w:t xml:space="preserve">{#confidentiality_items} </w:t>
+      </w:r>
+    </w:p>
+    <w:p>
+      <w:pPr>
+        <w:pStyle w:val="Corpsdetexte"/>
+        <w:numPr>
+          <w:ilvl w:val="0"/>
+          <w:numId w:val="6"/>
+        </w:numPr>
+        <w:spacing w:before="104"/>
+        <w:rPr>
+          <w:bCs/>
+        </w:rPr>
+      </w:pPr>
+      <w:r>
+        <w:rPr>
+          <w:b/>
+        </w:rPr>
+        <w:t>{</w:t>
+      </w:r>
+      <w:proofErr w:type="spellStart"/>
+      <w:proofErr w:type="gramStart"/>
+      <w:r>
+        <w:rPr>
+          <w:b/>
+        </w:rPr>
+        <w:t>item</w:t>
+      </w:r>
+      <w:proofErr w:type="gramEnd"/>
+      <w:r>
+        <w:rPr>
+          <w:b/>
+        </w:rPr>
+        <w:t>_title</w:t>
+      </w:r>
+      <w:proofErr w:type="spellEnd"/>
+      <w:r>
+        <w:rPr>
+          <w:b/>
+        </w:rPr>
+        <w:t>}</w:t>
+      </w:r>
+      <w:r>
+        <w:rPr>
+          <w:bCs/>
+        </w:rPr>
+        <w:t xml:space="preserve"> : {</w:t>
+      </w:r>
+      <w:proofErr w:type="spellStart"/>
+      <w:r>
+        <w:rPr>
+          <w:bCs/>
+        </w:rPr>
+        <w:t>item_description</w:t>
+      </w:r>
+      <w:proofErr w:type="spellEnd"/>
+      <w:r>
+        <w:rPr>
+          <w:bCs/>
+        </w:rPr>
+        <w:t xml:space="preserve">} </w:t>
+      </w:r>
+    </w:p>
+    <w:p>
+      <w:pPr>
+        <w:pStyle w:val="Corpsdetexte"/>
+        <w:spacing w:before="104"/>
+        <w:ind w:firstLine="720"/>
+        <w:rPr>
+          <w:bCs/>
+        </w:rPr>
+      </w:pPr>
+      <w:r>
+        <w:rPr>
+          <w:bCs/>
+        </w:rPr>
+        <w:t>{/</w:t>
+      </w:r>
+      <w:proofErr w:type="spellStart"/>
+      <w:r>
+        <w:rPr>
+          <w:bCs/>
+        </w:rPr>
+        <w:t>confidentiality_items</w:t>
+      </w:r>
+      <w:proofErr w:type="spellEnd"/>
+      <w:r>
+        <w:rPr>
+          <w:bCs/>
+        </w:rPr>
+        <w:t>}</w:t>
       </w:r>
       <w:r>
         <w:rPr>
@@ -4399,19 +5138,101 @@
         <w:rPr>
           <w:bCs/>
         </w:rPr>
-        <w:t>{#robustness_items} * {</w:t>
-      </w:r>
-      <w:r>
-        <w:rPr>
-          <w:b/>
-        </w:rPr>
-        <w:t>item_title</w:t>
-      </w:r>
-      <w:r>
-        <w:rPr>
-          <w:bCs/>
-        </w:rPr>
-        <w:t>} : {item_description} {/robustness_items}</w:t>
+        <w:t>{#robustness_items}</w:t>
+      </w:r>
+    </w:p>
+    <w:p>
+      <w:pPr>
+        <w:pStyle w:val="Corpsdetexte"/>
+        <w:numPr>
+          <w:ilvl w:val="0"/>
+          <w:numId w:val="6"/>
+        </w:numPr>
+        <w:spacing w:before="252" w:line="345" w:lineRule="auto"/>
+        <w:ind w:right="245"/>
+        <w:jc w:val="both"/>
+        <w:rPr>
+          <w:bCs/>
+        </w:rPr>
+      </w:pPr>
+      <w:r>
+        <w:rPr>
+          <w:b/>
+        </w:rPr>
+        <w:t>{</w:t>
+      </w:r>
+      <w:proofErr w:type="spellStart"/>
+      <w:proofErr w:type="gramStart"/>
+      <w:r>
+        <w:rPr>
+          <w:b/>
+        </w:rPr>
+        <w:t>item</w:t>
+      </w:r>
+      <w:proofErr w:type="gramEnd"/>
+      <w:r>
+        <w:rPr>
+          <w:b/>
+        </w:rPr>
+        <w:t>_title</w:t>
+      </w:r>
+      <w:proofErr w:type="spellEnd"/>
+      <w:r>
+        <w:rPr>
+          <w:b/>
+        </w:rPr>
+        <w:t>}</w:t>
+      </w:r>
+      <w:r>
+        <w:rPr>
+          <w:bCs/>
+        </w:rPr>
+        <w:t xml:space="preserve"> : {</w:t>
+      </w:r>
+      <w:proofErr w:type="spellStart"/>
+      <w:r>
+        <w:rPr>
+          <w:bCs/>
+        </w:rPr>
+        <w:t>item_description</w:t>
+      </w:r>
+      <w:proofErr w:type="spellEnd"/>
+      <w:r>
+        <w:rPr>
+          <w:bCs/>
+        </w:rPr>
+        <w:t xml:space="preserve">} </w:t>
+      </w:r>
+    </w:p>
+    <w:p>
+      <w:pPr>
+        <w:pStyle w:val="Corpsdetexte"/>
+        <w:spacing w:before="252" w:line="345" w:lineRule="auto"/>
+        <w:ind w:left="720" w:right="245"/>
+        <w:jc w:val="both"/>
+        <w:rPr>
+          <w:bCs/>
+        </w:rPr>
+      </w:pPr>
+      <w:r>
+        <w:rPr>
+          <w:bCs/>
+        </w:rPr>
+        <w:t>{/</w:t>
+      </w:r>
+      <w:proofErr w:type="spellStart"/>
+      <w:r>
+        <w:rPr>
+          <w:bCs/>
+        </w:rPr>
+        <w:t>robustness_items</w:t>
+      </w:r>
+      <w:proofErr w:type="spellEnd"/>
+      <w:r>
+        <w:rPr>
+          <w:bCs/>
+        </w:rPr>
+        <w:t>}</w:t>
       </w:r>
       <w:r>
         <w:rPr>
@@ -4474,14 +5295,7 @@
           <w:color w:val="339933"/>
           <w:spacing w:val="-2"/>
         </w:rPr>
-        <w:t>év</w:t>
-      </w:r>
-      <w:r>
-        <w:rPr>
-          <w:color w:val="339933"/>
-          <w:spacing w:val="-2"/>
-        </w:rPr>
-        <w:t>olutivité</w:t>
+        <w:t>évolutivité</w:t>
       </w:r>
     </w:p>
     <w:p>
@@ -4500,6 +5314,87 @@
         <w:ind w:left="720" w:right="239"/>
         <w:jc w:val="both"/>
         <w:rPr>
+          <w:rFonts w:ascii="Arial" w:eastAsia="Arial" w:hAnsi="Arial" w:cs="Arial"/>
+          <w:bCs/>
+        </w:rPr>
+      </w:pPr>
+      <w:r>
+        <w:rPr>
+          <w:rFonts w:ascii="Arial" w:eastAsia="Arial" w:hAnsi="Arial" w:cs="Arial"/>
+          <w:bCs/>
+        </w:rPr>
+        <w:t>{#scalability_items}</w:t>
+      </w:r>
+    </w:p>
+    <w:p>
+      <w:pPr>
+        <w:pStyle w:val="Paragraphedeliste"/>
+        <w:numPr>
+          <w:ilvl w:val="0"/>
+          <w:numId w:val="6"/>
+        </w:numPr>
+        <w:spacing w:before="252" w:line="345" w:lineRule="auto"/>
+        <w:ind w:right="239"/>
+        <w:jc w:val="both"/>
+        <w:rPr>
+          <w:bCs/>
+        </w:rPr>
+      </w:pPr>
+      <w:r>
+        <w:rPr>
+          <w:b/>
+        </w:rPr>
+        <w:t>{</w:t>
+      </w:r>
+      <w:proofErr w:type="spellStart"/>
+      <w:proofErr w:type="gramStart"/>
+      <w:r>
+        <w:rPr>
+          <w:b/>
+        </w:rPr>
+        <w:t>item</w:t>
+      </w:r>
+      <w:proofErr w:type="gramEnd"/>
+      <w:r>
+        <w:rPr>
+          <w:b/>
+        </w:rPr>
+        <w:t>_title</w:t>
+      </w:r>
+      <w:proofErr w:type="spellEnd"/>
+      <w:r>
+        <w:rPr>
+          <w:b/>
+        </w:rPr>
+        <w:t>}</w:t>
+      </w:r>
+      <w:r>
+        <w:rPr>
+          <w:bCs/>
+        </w:rPr>
+        <w:t xml:space="preserve"> : {</w:t>
+      </w:r>
+      <w:proofErr w:type="spellStart"/>
+      <w:r>
+        <w:rPr>
+          <w:bCs/>
+        </w:rPr>
+        <w:t>item_description</w:t>
+      </w:r>
+      <w:proofErr w:type="spellEnd"/>
+      <w:r>
+        <w:rPr>
+          <w:bCs/>
+        </w:rPr>
+        <w:t xml:space="preserve">} </w:t>
+      </w:r>
+    </w:p>
+    <w:p>
+      <w:pPr>
+        <w:spacing w:before="252" w:line="345" w:lineRule="auto"/>
+        <w:ind w:left="720" w:right="239"/>
+        <w:jc w:val="both"/>
+        <w:rPr>
           <w:rFonts w:ascii="Arial" w:hAnsi="Arial"/>
           <w:bCs/>
         </w:rPr>
@@ -4509,21 +5404,23 @@
           <w:rFonts w:ascii="Arial" w:eastAsia="Arial" w:hAnsi="Arial" w:cs="Arial"/>
           <w:bCs/>
         </w:rPr>
-        <w:t>{#scalability_items} * {</w:t>
-      </w:r>
+        <w:t>{/</w:t>
+      </w:r>
+      <w:proofErr w:type="spellStart"/>
       <w:r>
         <w:rPr>
           <w:rFonts w:ascii="Arial" w:eastAsia="Arial" w:hAnsi="Arial" w:cs="Arial"/>
-          <w:b/>
-        </w:rPr>
-        <w:t>item_title</w:t>
-      </w:r>
+          <w:bCs/>
+        </w:rPr>
+        <w:t>scalability_items</w:t>
+      </w:r>
+      <w:proofErr w:type="spellEnd"/>
       <w:r>
         <w:rPr>
           <w:rFonts w:ascii="Arial" w:eastAsia="Arial" w:hAnsi="Arial" w:cs="Arial"/>
           <w:bCs/>
         </w:rPr>
-        <w:t>} : {item_description} {/scalability_items}</w:t>
+        <w:t>}</w:t>
       </w:r>
       <w:r>
         <w:rPr>
@@ -4562,6 +5459,7 @@
           <w:color w:val="339933"/>
           <w:spacing w:val="-2"/>
         </w:rPr>
+        <w:lastRenderedPageBreak/>
         <w:t>Ergonomie</w:t>
       </w:r>
     </w:p>
@@ -4589,19 +5487,101 @@
         <w:rPr>
           <w:bCs/>
         </w:rPr>
-        <w:t>{#ergonomics_items} * {</w:t>
-      </w:r>
-      <w:r>
-        <w:rPr>
-          <w:b/>
-        </w:rPr>
-        <w:t>item_title</w:t>
-      </w:r>
-      <w:r>
-        <w:rPr>
-          <w:bCs/>
-        </w:rPr>
-        <w:t>} : {item_description} {/ergonomics_items}</w:t>
+        <w:t xml:space="preserve">{#ergonomics_items} </w:t>
+      </w:r>
+    </w:p>
+    <w:p>
+      <w:pPr>
+        <w:pStyle w:val="Corpsdetexte"/>
+        <w:numPr>
+          <w:ilvl w:val="0"/>
+          <w:numId w:val="6"/>
+        </w:numPr>
+        <w:spacing w:before="252" w:line="345" w:lineRule="auto"/>
+        <w:ind w:right="245"/>
+        <w:jc w:val="both"/>
+        <w:rPr>
+          <w:bCs/>
+        </w:rPr>
+      </w:pPr>
+      <w:r>
+        <w:rPr>
+          <w:b/>
+        </w:rPr>
+        <w:t>{</w:t>
+      </w:r>
+      <w:proofErr w:type="spellStart"/>
+      <w:proofErr w:type="gramStart"/>
+      <w:r>
+        <w:rPr>
+          <w:b/>
+        </w:rPr>
+        <w:t>item</w:t>
+      </w:r>
+      <w:proofErr w:type="gramEnd"/>
+      <w:r>
+        <w:rPr>
+          <w:b/>
+        </w:rPr>
+        <w:t>_title</w:t>
+      </w:r>
+      <w:proofErr w:type="spellEnd"/>
+      <w:r>
+        <w:rPr>
+          <w:b/>
+        </w:rPr>
+        <w:t>}</w:t>
+      </w:r>
+      <w:r>
+        <w:rPr>
+          <w:bCs/>
+        </w:rPr>
+        <w:t xml:space="preserve"> : {</w:t>
+      </w:r>
+      <w:proofErr w:type="spellStart"/>
+      <w:r>
+        <w:rPr>
+          <w:bCs/>
+        </w:rPr>
+        <w:t>item_description</w:t>
+      </w:r>
+      <w:proofErr w:type="spellEnd"/>
+      <w:r>
+        <w:rPr>
+          <w:bCs/>
+        </w:rPr>
+        <w:t xml:space="preserve">} </w:t>
+      </w:r>
+    </w:p>
+    <w:p>
+      <w:pPr>
+        <w:pStyle w:val="Corpsdetexte"/>
+        <w:spacing w:before="252" w:line="345" w:lineRule="auto"/>
+        <w:ind w:left="720" w:right="245"/>
+        <w:jc w:val="both"/>
+        <w:rPr>
+          <w:bCs/>
+        </w:rPr>
+      </w:pPr>
+      <w:r>
+        <w:rPr>
+          <w:bCs/>
+        </w:rPr>
+        <w:t>{/</w:t>
+      </w:r>
+      <w:proofErr w:type="spellStart"/>
+      <w:r>
+        <w:rPr>
+          <w:bCs/>
+        </w:rPr>
+        <w:t>ergonomics_items</w:t>
+      </w:r>
+      <w:proofErr w:type="spellEnd"/>
+      <w:r>
+        <w:rPr>
+          <w:bCs/>
+        </w:rPr>
+        <w:t>}</w:t>
       </w:r>
       <w:r>
         <w:rPr>
@@ -4664,19 +5644,101 @@
         <w:rPr>
           <w:bCs/>
         </w:rPr>
-        <w:t>{#reliability_items} * {</w:t>
-      </w:r>
-      <w:r>
-        <w:rPr>
-          <w:b/>
-        </w:rPr>
-        <w:t>item_title</w:t>
-      </w:r>
-      <w:r>
-        <w:rPr>
-          <w:bCs/>
-        </w:rPr>
-        <w:t>} : {item_description} {/reliability_items}</w:t>
+        <w:t xml:space="preserve">{#reliability_items} </w:t>
+      </w:r>
+    </w:p>
+    <w:p>
+      <w:pPr>
+        <w:pStyle w:val="Corpsdetexte"/>
+        <w:numPr>
+          <w:ilvl w:val="0"/>
+          <w:numId w:val="6"/>
+        </w:numPr>
+        <w:spacing w:before="105"/>
+        <w:rPr>
+          <w:bCs/>
+        </w:rPr>
+      </w:pPr>
+      <w:r>
+        <w:rPr>
+          <w:b/>
+        </w:rPr>
+        <w:t>{</w:t>
+      </w:r>
+      <w:proofErr w:type="spellStart"/>
+      <w:proofErr w:type="gramStart"/>
+      <w:r>
+        <w:rPr>
+          <w:b/>
+        </w:rPr>
+        <w:t>item</w:t>
+      </w:r>
+      <w:proofErr w:type="gramEnd"/>
+      <w:r>
+        <w:rPr>
+          <w:b/>
+        </w:rPr>
+        <w:t>_title</w:t>
+      </w:r>
+      <w:proofErr w:type="spellEnd"/>
+      <w:r>
+        <w:rPr>
+          <w:b/>
+        </w:rPr>
+        <w:t>}</w:t>
+      </w:r>
+      <w:r>
+        <w:rPr>
+          <w:bCs/>
+        </w:rPr>
+        <w:t xml:space="preserve"> : {</w:t>
+      </w:r>
+      <w:proofErr w:type="spellStart"/>
+      <w:r>
+        <w:rPr>
+          <w:bCs/>
+        </w:rPr>
+        <w:t>item_description</w:t>
+      </w:r>
+      <w:proofErr w:type="spellEnd"/>
+      <w:r>
+        <w:rPr>
+          <w:bCs/>
+        </w:rPr>
+        <w:t xml:space="preserve">} </w:t>
+      </w:r>
+    </w:p>
+    <w:p>
+      <w:pPr>
+        <w:pStyle w:val="Corpsdetexte"/>
+        <w:numPr>
+          <w:ilvl w:val="0"/>
+          <w:numId w:val="6"/>
+        </w:numPr>
+        <w:spacing w:before="105"/>
+        <w:rPr>
+          <w:bCs/>
+        </w:rPr>
+      </w:pPr>
+      <w:r>
+        <w:rPr>
+          <w:bCs/>
+        </w:rPr>
+        <w:t>{/</w:t>
+      </w:r>
+      <w:proofErr w:type="spellStart"/>
+      <w:r>
+        <w:rPr>
+          <w:bCs/>
+        </w:rPr>
+        <w:t>reliability_items</w:t>
+      </w:r>
+      <w:proofErr w:type="spellEnd"/>
+      <w:r>
+        <w:rPr>
+          <w:bCs/>
+        </w:rPr>
+        <w:t>}</w:t>
       </w:r>
       <w:r>
         <w:rPr>
@@ -4777,6 +5839,83 @@
         <w:rPr>
           <w:bCs/>
         </w:rPr>
+      </w:pPr>
+      <w:r>
+        <w:rPr>
+          <w:bCs/>
+        </w:rPr>
+        <w:t xml:space="preserve">{#kpi_items} </w:t>
+      </w:r>
+    </w:p>
+    <w:p>
+      <w:pPr>
+        <w:pStyle w:val="Corpsdetexte"/>
+        <w:numPr>
+          <w:ilvl w:val="0"/>
+          <w:numId w:val="6"/>
+        </w:numPr>
+        <w:spacing w:before="105"/>
+        <w:rPr>
+          <w:bCs/>
+        </w:rPr>
+      </w:pPr>
+      <w:r>
+        <w:rPr>
+          <w:b/>
+        </w:rPr>
+        <w:t>{</w:t>
+      </w:r>
+      <w:proofErr w:type="spellStart"/>
+      <w:proofErr w:type="gramStart"/>
+      <w:r>
+        <w:rPr>
+          <w:b/>
+        </w:rPr>
+        <w:t>item</w:t>
+      </w:r>
+      <w:proofErr w:type="gramEnd"/>
+      <w:r>
+        <w:rPr>
+          <w:b/>
+        </w:rPr>
+        <w:t>_title</w:t>
+      </w:r>
+      <w:proofErr w:type="spellEnd"/>
+      <w:r>
+        <w:rPr>
+          <w:b/>
+        </w:rPr>
+        <w:t>}</w:t>
+      </w:r>
+      <w:r>
+        <w:rPr>
+          <w:bCs/>
+        </w:rPr>
+        <w:t xml:space="preserve"> : {</w:t>
+      </w:r>
+      <w:proofErr w:type="spellStart"/>
+      <w:r>
+        <w:rPr>
+          <w:bCs/>
+        </w:rPr>
+        <w:t>item_description</w:t>
+      </w:r>
+      <w:proofErr w:type="spellEnd"/>
+      <w:r>
+        <w:rPr>
+          <w:bCs/>
+        </w:rPr>
+        <w:t xml:space="preserve">} </w:t>
+      </w:r>
+    </w:p>
+    <w:p>
+      <w:pPr>
+        <w:pStyle w:val="Corpsdetexte"/>
+        <w:spacing w:before="105"/>
+        <w:ind w:left="720"/>
+        <w:rPr>
+          <w:bCs/>
+        </w:rPr>
         <w:sectPr>
           <w:pgSz w:w="12240" w:h="15840"/>
           <w:pgMar w:top="1260" w:right="360" w:bottom="1360" w:left="720" w:header="0" w:footer="1160" w:gutter="0"/>
@@ -4787,19 +5926,21 @@
         <w:rPr>
           <w:bCs/>
         </w:rPr>
-        <w:t>{#kpi_items} * {</w:t>
-      </w:r>
-      <w:r>
-        <w:rPr>
-          <w:b/>
-        </w:rPr>
-        <w:t>item_title</w:t>
-      </w:r>
-      <w:r>
-        <w:rPr>
-          <w:bCs/>
-        </w:rPr>
-        <w:t>} : {item_description} {/kpi_items}</w:t>
+        <w:t>{/</w:t>
+      </w:r>
+      <w:proofErr w:type="spellStart"/>
+      <w:r>
+        <w:rPr>
+          <w:bCs/>
+        </w:rPr>
+        <w:t>kpi_items</w:t>
+      </w:r>
+      <w:proofErr w:type="spellEnd"/>
+      <w:r>
+        <w:rPr>
+          <w:bCs/>
+        </w:rPr>
+        <w:t>}</w:t>
       </w:r>
       <w:r>
         <w:rPr>
@@ -4864,29 +6005,118 @@
         <w:spacing w:before="252" w:line="345" w:lineRule="auto"/>
         <w:ind w:left="720"/>
         <w:rPr>
-          <w:bCs/>
-        </w:rPr>
-      </w:pPr>
-      <w:r>
-        <w:rPr>
           <w:rFonts w:eastAsia="Trebuchet MS" w:cs="Trebuchet MS"/>
           <w:bCs/>
         </w:rPr>
-        <w:t>{#technical_constraints_items} * {</w:t>
-      </w:r>
+      </w:pPr>
       <w:r>
         <w:rPr>
           <w:rFonts w:eastAsia="Trebuchet MS" w:cs="Trebuchet MS"/>
-          <w:b/>
-        </w:rPr>
-        <w:t>item_title</w:t>
-      </w:r>
-      <w:r>
+          <w:bCs/>
+        </w:rPr>
+        <w:t>{#technical_constraints_items}</w:t>
+      </w:r>
+    </w:p>
+    <w:p>
+      <w:pPr>
+        <w:pStyle w:val="Corpsdetexte"/>
+        <w:numPr>
+          <w:ilvl w:val="0"/>
+          <w:numId w:val="6"/>
+        </w:numPr>
+        <w:spacing w:before="252" w:line="345" w:lineRule="auto"/>
         <w:rPr>
           <w:rFonts w:eastAsia="Trebuchet MS" w:cs="Trebuchet MS"/>
           <w:bCs/>
         </w:rPr>
-        <w:t>} : {item_description} {/technical_constraints_items}</w:t>
+      </w:pPr>
+      <w:r>
+        <w:rPr>
+          <w:rFonts w:eastAsia="Trebuchet MS" w:cs="Trebuchet MS"/>
+          <w:b/>
+        </w:rPr>
+        <w:t>{</w:t>
+      </w:r>
+      <w:proofErr w:type="spellStart"/>
+      <w:proofErr w:type="gramStart"/>
+      <w:r>
+        <w:rPr>
+          <w:rFonts w:eastAsia="Trebuchet MS" w:cs="Trebuchet MS"/>
+          <w:b/>
+        </w:rPr>
+        <w:t>item</w:t>
+      </w:r>
+      <w:proofErr w:type="gramEnd"/>
+      <w:r>
+        <w:rPr>
+          <w:rFonts w:eastAsia="Trebuchet MS" w:cs="Trebuchet MS"/>
+          <w:b/>
+        </w:rPr>
+        <w:t>_title</w:t>
+      </w:r>
+      <w:proofErr w:type="spellEnd"/>
+      <w:r>
+        <w:rPr>
+          <w:rFonts w:eastAsia="Trebuchet MS" w:cs="Trebuchet MS"/>
+          <w:b/>
+        </w:rPr>
+        <w:t>}</w:t>
+      </w:r>
+      <w:r>
+        <w:rPr>
+          <w:rFonts w:eastAsia="Trebuchet MS" w:cs="Trebuchet MS"/>
+          <w:bCs/>
+        </w:rPr>
+        <w:t xml:space="preserve"> : {</w:t>
+      </w:r>
+      <w:proofErr w:type="spellStart"/>
+      <w:r>
+        <w:rPr>
+          <w:rFonts w:eastAsia="Trebuchet MS" w:cs="Trebuchet MS"/>
+          <w:bCs/>
+        </w:rPr>
+        <w:t>item_description</w:t>
+      </w:r>
+      <w:proofErr w:type="spellEnd"/>
+      <w:r>
+        <w:rPr>
+          <w:rFonts w:eastAsia="Trebuchet MS" w:cs="Trebuchet MS"/>
+          <w:bCs/>
+        </w:rPr>
+        <w:t xml:space="preserve">} </w:t>
+      </w:r>
+    </w:p>
+    <w:p>
+      <w:pPr>
+        <w:pStyle w:val="Corpsdetexte"/>
+        <w:spacing w:before="252" w:line="345" w:lineRule="auto"/>
+        <w:ind w:left="720"/>
+        <w:rPr>
+          <w:bCs/>
+        </w:rPr>
+      </w:pPr>
+      <w:r>
+        <w:rPr>
+          <w:rFonts w:eastAsia="Trebuchet MS" w:cs="Trebuchet MS"/>
+          <w:bCs/>
+        </w:rPr>
+        <w:t>{/</w:t>
+      </w:r>
+      <w:proofErr w:type="spellStart"/>
+      <w:r>
+        <w:rPr>
+          <w:rFonts w:eastAsia="Trebuchet MS" w:cs="Trebuchet MS"/>
+          <w:bCs/>
+        </w:rPr>
+        <w:t>technical_constraints_items</w:t>
+      </w:r>
+      <w:proofErr w:type="spellEnd"/>
+      <w:r>
+        <w:rPr>
+          <w:rFonts w:eastAsia="Trebuchet MS" w:cs="Trebuchet MS"/>
+          <w:bCs/>
+        </w:rPr>
+        <w:t>}</w:t>
       </w:r>
       <w:r>
         <w:rPr>
@@ -5019,21 +6249,110 @@
           <w:rFonts w:eastAsia="Trebuchet MS" w:cs="Trebuchet MS"/>
           <w:bCs/>
         </w:rPr>
-        <w:t>{#conception_items} * {</w:t>
-      </w:r>
-      <w:r>
+        <w:t>{#conception_items}</w:t>
+      </w:r>
+    </w:p>
+    <w:p>
+      <w:pPr>
+        <w:pStyle w:val="Corpsdetexte"/>
+        <w:numPr>
+          <w:ilvl w:val="0"/>
+          <w:numId w:val="6"/>
+        </w:numPr>
+        <w:spacing w:before="204"/>
         <w:rPr>
           <w:rFonts w:eastAsia="Trebuchet MS" w:cs="Trebuchet MS"/>
-          <w:b/>
-        </w:rPr>
-        <w:t>item_name</w:t>
-      </w:r>
+          <w:bCs/>
+        </w:rPr>
+      </w:pPr>
       <w:r>
         <w:rPr>
           <w:rFonts w:eastAsia="Trebuchet MS" w:cs="Trebuchet MS"/>
-          <w:bCs/>
-        </w:rPr>
-        <w:t>} : {item_description} {/conception_items}</w:t>
+          <w:b/>
+        </w:rPr>
+        <w:t>{</w:t>
+      </w:r>
+      <w:proofErr w:type="spellStart"/>
+      <w:proofErr w:type="gramStart"/>
+      <w:r>
+        <w:rPr>
+          <w:rFonts w:eastAsia="Trebuchet MS" w:cs="Trebuchet MS"/>
+          <w:b/>
+        </w:rPr>
+        <w:t>item</w:t>
+      </w:r>
+      <w:proofErr w:type="gramEnd"/>
+      <w:r>
+        <w:rPr>
+          <w:rFonts w:eastAsia="Trebuchet MS" w:cs="Trebuchet MS"/>
+          <w:b/>
+        </w:rPr>
+        <w:t>_name</w:t>
+      </w:r>
+      <w:proofErr w:type="spellEnd"/>
+      <w:r>
+        <w:rPr>
+          <w:rFonts w:eastAsia="Trebuchet MS" w:cs="Trebuchet MS"/>
+          <w:b/>
+        </w:rPr>
+        <w:t>}</w:t>
+      </w:r>
+      <w:r>
+        <w:rPr>
+          <w:rFonts w:eastAsia="Trebuchet MS" w:cs="Trebuchet MS"/>
+          <w:bCs/>
+        </w:rPr>
+        <w:t xml:space="preserve"> : {</w:t>
+      </w:r>
+      <w:proofErr w:type="spellStart"/>
+      <w:r>
+        <w:rPr>
+          <w:rFonts w:eastAsia="Trebuchet MS" w:cs="Trebuchet MS"/>
+          <w:bCs/>
+        </w:rPr>
+        <w:t>item_description</w:t>
+      </w:r>
+      <w:proofErr w:type="spellEnd"/>
+      <w:r>
+        <w:rPr>
+          <w:rFonts w:eastAsia="Trebuchet MS" w:cs="Trebuchet MS"/>
+          <w:bCs/>
+        </w:rPr>
+        <w:t xml:space="preserve">} </w:t>
+      </w:r>
+    </w:p>
+    <w:p>
+      <w:pPr>
+        <w:pStyle w:val="Corpsdetexte"/>
+        <w:spacing w:before="204"/>
+        <w:ind w:left="704" w:firstLine="16"/>
+        <w:rPr>
+          <w:rFonts w:eastAsia="Trebuchet MS" w:cs="Trebuchet MS"/>
+          <w:bCs/>
+        </w:rPr>
+      </w:pPr>
+      <w:r>
+        <w:rPr>
+          <w:rFonts w:eastAsia="Trebuchet MS" w:cs="Trebuchet MS"/>
+          <w:bCs/>
+        </w:rPr>
+        <w:t>{/</w:t>
+      </w:r>
+      <w:proofErr w:type="spellStart"/>
+      <w:r>
+        <w:rPr>
+          <w:rFonts w:eastAsia="Trebuchet MS" w:cs="Trebuchet MS"/>
+          <w:bCs/>
+        </w:rPr>
+        <w:t>conception_items</w:t>
+      </w:r>
+      <w:proofErr w:type="spellEnd"/>
+      <w:r>
+        <w:rPr>
+          <w:rFonts w:eastAsia="Trebuchet MS" w:cs="Trebuchet MS"/>
+          <w:bCs/>
+        </w:rPr>
+        <w:t>}</w:t>
       </w:r>
     </w:p>
     <w:p>
@@ -5121,19 +6440,98 @@
         <w:rPr>
           <w:bCs/>
         </w:rPr>
-        <w:t>{#planning_items} * {</w:t>
-      </w:r>
-      <w:r>
-        <w:rPr>
-          <w:b/>
-        </w:rPr>
-        <w:t>item_name</w:t>
-      </w:r>
-      <w:r>
-        <w:rPr>
-          <w:bCs/>
-        </w:rPr>
-        <w:t>} : {item_description} {/planning_items}</w:t>
+        <w:t xml:space="preserve">{#planning_items} </w:t>
+      </w:r>
+    </w:p>
+    <w:p>
+      <w:pPr>
+        <w:pStyle w:val="Corpsdetexte"/>
+        <w:numPr>
+          <w:ilvl w:val="0"/>
+          <w:numId w:val="6"/>
+        </w:numPr>
+        <w:spacing w:before="252"/>
+        <w:rPr>
+          <w:bCs/>
+        </w:rPr>
+      </w:pPr>
+      <w:r>
+        <w:rPr>
+          <w:b/>
+        </w:rPr>
+        <w:t>{</w:t>
+      </w:r>
+      <w:proofErr w:type="spellStart"/>
+      <w:proofErr w:type="gramStart"/>
+      <w:r>
+        <w:rPr>
+          <w:b/>
+        </w:rPr>
+        <w:t>item</w:t>
+      </w:r>
+      <w:proofErr w:type="gramEnd"/>
+      <w:r>
+        <w:rPr>
+          <w:b/>
+        </w:rPr>
+        <w:t>_name</w:t>
+      </w:r>
+      <w:proofErr w:type="spellEnd"/>
+      <w:r>
+        <w:rPr>
+          <w:b/>
+        </w:rPr>
+        <w:t>}</w:t>
+      </w:r>
+      <w:r>
+        <w:rPr>
+          <w:bCs/>
+        </w:rPr>
+        <w:t xml:space="preserve"> : {</w:t>
+      </w:r>
+      <w:proofErr w:type="spellStart"/>
+      <w:r>
+        <w:rPr>
+          <w:bCs/>
+        </w:rPr>
+        <w:t>item_description</w:t>
+      </w:r>
+      <w:proofErr w:type="spellEnd"/>
+      <w:r>
+        <w:rPr>
+          <w:bCs/>
+        </w:rPr>
+        <w:t xml:space="preserve">} </w:t>
+      </w:r>
+    </w:p>
+    <w:p>
+      <w:pPr>
+        <w:pStyle w:val="Corpsdetexte"/>
+        <w:spacing w:before="252"/>
+        <w:ind w:left="720"/>
+        <w:rPr>
+          <w:bCs/>
+        </w:rPr>
+      </w:pPr>
+      <w:r>
+        <w:rPr>
+          <w:bCs/>
+        </w:rPr>
+        <w:t>{/</w:t>
+      </w:r>
+      <w:proofErr w:type="spellStart"/>
+      <w:r>
+        <w:rPr>
+          <w:bCs/>
+        </w:rPr>
+        <w:t>planning_items</w:t>
+      </w:r>
+      <w:proofErr w:type="spellEnd"/>
+      <w:r>
+        <w:rPr>
+          <w:bCs/>
+        </w:rPr>
+        <w:t>}</w:t>
       </w:r>
       <w:r>
         <w:rPr>
@@ -5202,7 +6600,29 @@
         <w:rPr>
           <w:bCs/>
         </w:rPr>
-        <w:t>{progiciel_description}</w:t>
+        <w:t>{</w:t>
+      </w:r>
+      <w:proofErr w:type="spellStart"/>
+      <w:proofErr w:type="gramStart"/>
+      <w:r>
+        <w:rPr>
+          <w:bCs/>
+        </w:rPr>
+        <w:t>progiciel</w:t>
+      </w:r>
+      <w:proofErr w:type="gramEnd"/>
+      <w:r>
+        <w:rPr>
+          <w:bCs/>
+        </w:rPr>
+        <w:t>_description</w:t>
+      </w:r>
+      <w:proofErr w:type="spellEnd"/>
+      <w:r>
+        <w:rPr>
+          <w:bCs/>
+        </w:rPr>
+        <w:t>}</w:t>
       </w:r>
     </w:p>
     <w:p>
@@ -5258,29 +6678,118 @@
         <w:spacing w:before="251" w:line="345" w:lineRule="auto"/>
         <w:ind w:left="720"/>
         <w:rPr>
-          <w:bCs/>
-        </w:rPr>
-      </w:pPr>
-      <w:r>
-        <w:rPr>
           <w:rFonts w:eastAsia="Trebuchet MS" w:cs="Trebuchet MS"/>
           <w:bCs/>
         </w:rPr>
-        <w:t xml:space="preserve">{#training_items} * </w:t>
-      </w:r>
+      </w:pPr>
       <w:r>
         <w:rPr>
           <w:rFonts w:eastAsia="Trebuchet MS" w:cs="Trebuchet MS"/>
-          <w:b/>
-        </w:rPr>
-        <w:t>{item_name}</w:t>
-      </w:r>
-      <w:r>
+          <w:bCs/>
+        </w:rPr>
+        <w:t xml:space="preserve">{#training_items} </w:t>
+      </w:r>
+    </w:p>
+    <w:p>
+      <w:pPr>
+        <w:pStyle w:val="Corpsdetexte"/>
+        <w:numPr>
+          <w:ilvl w:val="0"/>
+          <w:numId w:val="6"/>
+        </w:numPr>
+        <w:spacing w:before="251" w:line="345" w:lineRule="auto"/>
         <w:rPr>
           <w:rFonts w:eastAsia="Trebuchet MS" w:cs="Trebuchet MS"/>
           <w:bCs/>
         </w:rPr>
-        <w:t xml:space="preserve"> : {item_description} {/training_items}</w:t>
+      </w:pPr>
+      <w:r>
+        <w:rPr>
+          <w:rFonts w:eastAsia="Trebuchet MS" w:cs="Trebuchet MS"/>
+          <w:b/>
+        </w:rPr>
+        <w:t>{</w:t>
+      </w:r>
+      <w:proofErr w:type="spellStart"/>
+      <w:proofErr w:type="gramStart"/>
+      <w:r>
+        <w:rPr>
+          <w:rFonts w:eastAsia="Trebuchet MS" w:cs="Trebuchet MS"/>
+          <w:b/>
+        </w:rPr>
+        <w:t>item</w:t>
+      </w:r>
+      <w:proofErr w:type="gramEnd"/>
+      <w:r>
+        <w:rPr>
+          <w:rFonts w:eastAsia="Trebuchet MS" w:cs="Trebuchet MS"/>
+          <w:b/>
+        </w:rPr>
+        <w:t>_name</w:t>
+      </w:r>
+      <w:proofErr w:type="spellEnd"/>
+      <w:r>
+        <w:rPr>
+          <w:rFonts w:eastAsia="Trebuchet MS" w:cs="Trebuchet MS"/>
+          <w:b/>
+        </w:rPr>
+        <w:t>}</w:t>
+      </w:r>
+      <w:r>
+        <w:rPr>
+          <w:rFonts w:eastAsia="Trebuchet MS" w:cs="Trebuchet MS"/>
+          <w:bCs/>
+        </w:rPr>
+        <w:t xml:space="preserve"> : {</w:t>
+      </w:r>
+      <w:proofErr w:type="spellStart"/>
+      <w:r>
+        <w:rPr>
+          <w:rFonts w:eastAsia="Trebuchet MS" w:cs="Trebuchet MS"/>
+          <w:bCs/>
+        </w:rPr>
+        <w:t>item_description</w:t>
+      </w:r>
+      <w:proofErr w:type="spellEnd"/>
+      <w:r>
+        <w:rPr>
+          <w:rFonts w:eastAsia="Trebuchet MS" w:cs="Trebuchet MS"/>
+          <w:bCs/>
+        </w:rPr>
+        <w:t xml:space="preserve">} </w:t>
+      </w:r>
+    </w:p>
+    <w:p>
+      <w:pPr>
+        <w:pStyle w:val="Corpsdetexte"/>
+        <w:spacing w:before="251" w:line="345" w:lineRule="auto"/>
+        <w:ind w:left="720"/>
+        <w:rPr>
+          <w:bCs/>
+        </w:rPr>
+      </w:pPr>
+      <w:r>
+        <w:rPr>
+          <w:rFonts w:eastAsia="Trebuchet MS" w:cs="Trebuchet MS"/>
+          <w:bCs/>
+        </w:rPr>
+        <w:t>{/</w:t>
+      </w:r>
+      <w:proofErr w:type="spellStart"/>
+      <w:r>
+        <w:rPr>
+          <w:rFonts w:eastAsia="Trebuchet MS" w:cs="Trebuchet MS"/>
+          <w:bCs/>
+        </w:rPr>
+        <w:t>training_items</w:t>
+      </w:r>
+      <w:proofErr w:type="spellEnd"/>
+      <w:r>
+        <w:rPr>
+          <w:rFonts w:eastAsia="Trebuchet MS" w:cs="Trebuchet MS"/>
+          <w:bCs/>
+        </w:rPr>
+        <w:t>}</w:t>
       </w:r>
       <w:r>
         <w:rPr>
@@ -5340,19 +6849,98 @@
         <w:rPr>
           <w:bCs/>
         </w:rPr>
-        <w:t xml:space="preserve">{#usage_doc_items} * </w:t>
-      </w:r>
-      <w:r>
-        <w:rPr>
-          <w:b/>
-        </w:rPr>
-        <w:t>{item_name}</w:t>
-      </w:r>
-      <w:r>
-        <w:rPr>
-          <w:bCs/>
-        </w:rPr>
-        <w:t xml:space="preserve"> : {item_description} {/usage_doc_items}</w:t>
+        <w:t xml:space="preserve">{#usage_doc_items} </w:t>
+      </w:r>
+    </w:p>
+    <w:p>
+      <w:pPr>
+        <w:pStyle w:val="Corpsdetexte"/>
+        <w:numPr>
+          <w:ilvl w:val="0"/>
+          <w:numId w:val="6"/>
+        </w:numPr>
+        <w:spacing w:before="112"/>
+        <w:rPr>
+          <w:bCs/>
+        </w:rPr>
+      </w:pPr>
+      <w:r>
+        <w:rPr>
+          <w:b/>
+        </w:rPr>
+        <w:t>{</w:t>
+      </w:r>
+      <w:proofErr w:type="spellStart"/>
+      <w:proofErr w:type="gramStart"/>
+      <w:r>
+        <w:rPr>
+          <w:b/>
+        </w:rPr>
+        <w:t>item</w:t>
+      </w:r>
+      <w:proofErr w:type="gramEnd"/>
+      <w:r>
+        <w:rPr>
+          <w:b/>
+        </w:rPr>
+        <w:t>_name</w:t>
+      </w:r>
+      <w:proofErr w:type="spellEnd"/>
+      <w:r>
+        <w:rPr>
+          <w:b/>
+        </w:rPr>
+        <w:t>}</w:t>
+      </w:r>
+      <w:r>
+        <w:rPr>
+          <w:bCs/>
+        </w:rPr>
+        <w:t xml:space="preserve"> : {</w:t>
+      </w:r>
+      <w:proofErr w:type="spellStart"/>
+      <w:r>
+        <w:rPr>
+          <w:bCs/>
+        </w:rPr>
+        <w:t>item_description</w:t>
+      </w:r>
+      <w:proofErr w:type="spellEnd"/>
+      <w:r>
+        <w:rPr>
+          <w:bCs/>
+        </w:rPr>
+        <w:t xml:space="preserve">} </w:t>
+      </w:r>
+    </w:p>
+    <w:p>
+      <w:pPr>
+        <w:pStyle w:val="Corpsdetexte"/>
+        <w:spacing w:before="112"/>
+        <w:ind w:firstLine="720"/>
+        <w:rPr>
+          <w:bCs/>
+        </w:rPr>
+      </w:pPr>
+      <w:r>
+        <w:rPr>
+          <w:bCs/>
+        </w:rPr>
+        <w:t>{/</w:t>
+      </w:r>
+      <w:proofErr w:type="spellStart"/>
+      <w:r>
+        <w:rPr>
+          <w:bCs/>
+        </w:rPr>
+        <w:t>usage_doc_items</w:t>
+      </w:r>
+      <w:proofErr w:type="spellEnd"/>
+      <w:r>
+        <w:rPr>
+          <w:bCs/>
+        </w:rPr>
+        <w:t>}</w:t>
       </w:r>
     </w:p>
     <w:p>
@@ -5700,16 +7288,16 @@
         <w:tblLook w:val="01E0" w:firstRow="1" w:lastRow="1" w:firstColumn="1" w:lastColumn="1" w:noHBand="0" w:noVBand="0"/>
       </w:tblPr>
       <w:tblGrid>
-        <w:gridCol w:w="3595"/>
-        <w:gridCol w:w="3088"/>
+        <w:gridCol w:w="3918"/>
+        <w:gridCol w:w="3366"/>
       </w:tblGrid>
       <w:tr>
         <w:trPr>
-          <w:trHeight w:val="435"/>
+          <w:trHeight w:val="450"/>
         </w:trPr>
         <w:tc>
           <w:tcPr>
-            <w:tcW w:w="3595" w:type="dxa"/>
+            <w:tcW w:w="3918" w:type="dxa"/>
           </w:tcPr>
           <w:p>
             <w:pPr>
@@ -5743,20 +7331,28 @@
         </w:tc>
         <w:tc>
           <w:tcPr>
-            <w:tcW w:w="3088" w:type="dxa"/>
+            <w:tcW w:w="3366" w:type="dxa"/>
           </w:tcPr>
           <w:p>
             <w:pPr>
               <w:pStyle w:val="TableParagraph"/>
               <w:spacing w:line="268" w:lineRule="exact"/>
               <w:ind w:left="0" w:right="172"/>
-              <w:jc w:val="right"/>
+              <w:jc w:val="center"/>
               <w:rPr>
                 <w:rFonts w:ascii="Arial"/>
                 <w:b/>
                 <w:sz w:val="24"/>
               </w:rPr>
             </w:pPr>
+            <w:r>
+              <w:rPr>
+                <w:rFonts w:ascii="Arial"/>
+                <w:b/>
+                <w:sz w:val="24"/>
+              </w:rPr>
+              <w:t xml:space="preserve">           </w:t>
+            </w:r>
             <w:r>
               <w:rPr>
                 <w:rFonts w:ascii="Arial"/>
@@ -5779,11 +7375,11 @@
       </w:tr>
       <w:tr>
         <w:trPr>
-          <w:trHeight w:val="425"/>
+          <w:trHeight w:val="439"/>
         </w:trPr>
         <w:tc>
           <w:tcPr>
-            <w:tcW w:w="3595" w:type="dxa"/>
+            <w:tcW w:w="3918" w:type="dxa"/>
           </w:tcPr>
           <w:p>
             <w:pPr>
@@ -5823,7 +7419,7 @@
         </w:tc>
         <w:tc>
           <w:tcPr>
-            <w:tcW w:w="3088" w:type="dxa"/>
+            <w:tcW w:w="3366" w:type="dxa"/>
           </w:tcPr>
           <w:p>
             <w:pPr>
@@ -5837,6 +7433,13 @@
                 <w:color w:val="0D0D0D"/>
                 <w:w w:val="105"/>
               </w:rPr>
+              <w:t xml:space="preserve">         </w:t>
+            </w:r>
+            <w:r>
+              <w:rPr>
+                <w:color w:val="0D0D0D"/>
+                <w:w w:val="105"/>
+              </w:rPr>
               <w:t>LE</w:t>
             </w:r>
             <w:r>
@@ -5863,7 +7466,15 @@
               <w:t xml:space="preserve"> </w:t>
             </w:r>
             <w:r>
-              <w:t>{client_name}</w:t>
+              <w:t>{</w:t>
+            </w:r>
+            <w:proofErr w:type="spellStart"/>
+            <w:r>
+              <w:t>client_name</w:t>
+            </w:r>
+            <w:proofErr w:type="spellEnd"/>
+            <w:r>
+              <w:t>}</w:t>
             </w:r>
           </w:p>
         </w:tc>
@@ -6797,6 +8408,118 @@
     </w:lvl>
   </w:abstractNum>
   <w:abstractNum w:abstractNumId="2" w15:restartNumberingAfterBreak="0">
+    <w:nsid w:val="3E5D3EDB"/>
+    <w:multiLevelType w:val="hybridMultilevel"/>
+    <w:tmpl w:val="D74AEC7C"/>
+    <w:lvl w:ilvl="0" w:tplc="30AC9BCE">
+      <w:numFmt w:val="bullet"/>
+      <w:lvlText w:val="-"/>
+      <w:lvlJc w:val="left"/>
+      <w:pPr>
+        <w:ind w:left="1080" w:hanging="360"/>
+      </w:pPr>
+      <w:rPr>
+        <w:rFonts w:ascii="Arial" w:eastAsia="Arial" w:hAnsi="Arial" w:cs="Arial" w:hint="default"/>
+      </w:rPr>
+    </w:lvl>
+    <w:lvl w:ilvl="1" w:tplc="040C0003" w:tentative="1">
+      <w:start w:val="1"/>
+      <w:numFmt w:val="bullet"/>
+      <w:lvlText w:val="o"/>
+      <w:lvlJc w:val="left"/>
+      <w:pPr>
+        <w:ind w:left="1800" w:hanging="360"/>
+      </w:pPr>
+      <w:rPr>
+        <w:rFonts w:ascii="Courier New" w:hAnsi="Courier New" w:cs="Courier New" w:hint="default"/>
+      </w:rPr>
+    </w:lvl>
+    <w:lvl w:ilvl="2" w:tplc="040C0005" w:tentative="1">
+      <w:start w:val="1"/>
+      <w:numFmt w:val="bullet"/>
+      <w:lvlText w:val=""/>
+      <w:lvlJc w:val="left"/>
+      <w:pPr>
+        <w:ind w:left="2520" w:hanging="360"/>
+      </w:pPr>
+      <w:rPr>
+        <w:rFonts w:ascii="Wingdings" w:hAnsi="Wingdings" w:hint="default"/>
+      </w:rPr>
+    </w:lvl>
+    <w:lvl w:ilvl="3" w:tplc="040C0001" w:tentative="1">
+      <w:start w:val="1"/>
+      <w:numFmt w:val="bullet"/>
+      <w:lvlText w:val=""/>
+      <w:lvlJc w:val="left"/>
+      <w:pPr>
+        <w:ind w:left="3240" w:hanging="360"/>
+      </w:pPr>
+      <w:rPr>
+        <w:rFonts w:ascii="Symbol" w:hAnsi="Symbol" w:hint="default"/>
+      </w:rPr>
+    </w:lvl>
+    <w:lvl w:ilvl="4" w:tplc="040C0003" w:tentative="1">
+      <w:start w:val="1"/>
+      <w:numFmt w:val="bullet"/>
+      <w:lvlText w:val="o"/>
+      <w:lvlJc w:val="left"/>
+      <w:pPr>
+        <w:ind w:left="3960" w:hanging="360"/>
+      </w:pPr>
+      <w:rPr>
+        <w:rFonts w:ascii="Courier New" w:hAnsi="Courier New" w:cs="Courier New" w:hint="default"/>
+      </w:rPr>
+    </w:lvl>
+    <w:lvl w:ilvl="5" w:tplc="040C0005" w:tentative="1">
+      <w:start w:val="1"/>
+      <w:numFmt w:val="bullet"/>
+      <w:lvlText w:val=""/>
+      <w:lvlJc w:val="left"/>
+      <w:pPr>
+        <w:ind w:left="4680" w:hanging="360"/>
+      </w:pPr>
+      <w:rPr>
+        <w:rFonts w:ascii="Wingdings" w:hAnsi="Wingdings" w:hint="default"/>
+      </w:rPr>
+    </w:lvl>
+    <w:lvl w:ilvl="6" w:tplc="040C0001" w:tentative="1">
+      <w:start w:val="1"/>
+      <w:numFmt w:val="bullet"/>
+      <w:lvlText w:val=""/>
+      <w:lvlJc w:val="left"/>
+      <w:pPr>
+        <w:ind w:left="5400" w:hanging="360"/>
+      </w:pPr>
+      <w:rPr>
+        <w:rFonts w:ascii="Symbol" w:hAnsi="Symbol" w:hint="default"/>
+      </w:rPr>
+    </w:lvl>
+    <w:lvl w:ilvl="7" w:tplc="040C0003" w:tentative="1">
+      <w:start w:val="1"/>
+      <w:numFmt w:val="bullet"/>
+      <w:lvlText w:val="o"/>
+      <w:lvlJc w:val="left"/>
+      <w:pPr>
+        <w:ind w:left="6120" w:hanging="360"/>
+      </w:pPr>
+      <w:rPr>
+        <w:rFonts w:ascii="Courier New" w:hAnsi="Courier New" w:cs="Courier New" w:hint="default"/>
+      </w:rPr>
+    </w:lvl>
+    <w:lvl w:ilvl="8" w:tplc="040C0005" w:tentative="1">
+      <w:start w:val="1"/>
+      <w:numFmt w:val="bullet"/>
+      <w:lvlText w:val=""/>
+      <w:lvlJc w:val="left"/>
+      <w:pPr>
+        <w:ind w:left="6840" w:hanging="360"/>
+      </w:pPr>
+      <w:rPr>
+        <w:rFonts w:ascii="Wingdings" w:hAnsi="Wingdings" w:hint="default"/>
+      </w:rPr>
+    </w:lvl>
+  </w:abstractNum>
+  <w:abstractNum w:abstractNumId="3" w15:restartNumberingAfterBreak="0">
     <w:nsid w:val="5A814A66"/>
     <w:multiLevelType w:val="hybridMultilevel"/>
     <w:tmpl w:val="EC82F220"/>
@@ -6917,7 +8640,7 @@
       </w:rPr>
     </w:lvl>
   </w:abstractNum>
-  <w:abstractNum w:abstractNumId="3" w15:restartNumberingAfterBreak="0">
+  <w:abstractNum w:abstractNumId="4" w15:restartNumberingAfterBreak="0">
     <w:nsid w:val="6C345E01"/>
     <w:multiLevelType w:val="multilevel"/>
     <w:tmpl w:val="388CA258"/>
@@ -7060,8 +8783,120 @@
       </w:rPr>
     </w:lvl>
   </w:abstractNum>
+  <w:abstractNum w:abstractNumId="5" w15:restartNumberingAfterBreak="0">
+    <w:nsid w:val="6CFD6A01"/>
+    <w:multiLevelType w:val="hybridMultilevel"/>
+    <w:tmpl w:val="ED74430E"/>
+    <w:lvl w:ilvl="0" w:tplc="55AAADE6">
+      <w:numFmt w:val="bullet"/>
+      <w:lvlText w:val=""/>
+      <w:lvlJc w:val="left"/>
+      <w:pPr>
+        <w:ind w:left="1080" w:hanging="360"/>
+      </w:pPr>
+      <w:rPr>
+        <w:rFonts w:ascii="Symbol" w:eastAsia="Arial" w:hAnsi="Symbol" w:cs="Arial" w:hint="default"/>
+      </w:rPr>
+    </w:lvl>
+    <w:lvl w:ilvl="1" w:tplc="040C0003" w:tentative="1">
+      <w:start w:val="1"/>
+      <w:numFmt w:val="bullet"/>
+      <w:lvlText w:val="o"/>
+      <w:lvlJc w:val="left"/>
+      <w:pPr>
+        <w:ind w:left="1800" w:hanging="360"/>
+      </w:pPr>
+      <w:rPr>
+        <w:rFonts w:ascii="Courier New" w:hAnsi="Courier New" w:cs="Courier New" w:hint="default"/>
+      </w:rPr>
+    </w:lvl>
+    <w:lvl w:ilvl="2" w:tplc="040C0005" w:tentative="1">
+      <w:start w:val="1"/>
+      <w:numFmt w:val="bullet"/>
+      <w:lvlText w:val=""/>
+      <w:lvlJc w:val="left"/>
+      <w:pPr>
+        <w:ind w:left="2520" w:hanging="360"/>
+      </w:pPr>
+      <w:rPr>
+        <w:rFonts w:ascii="Wingdings" w:hAnsi="Wingdings" w:hint="default"/>
+      </w:rPr>
+    </w:lvl>
+    <w:lvl w:ilvl="3" w:tplc="040C0001" w:tentative="1">
+      <w:start w:val="1"/>
+      <w:numFmt w:val="bullet"/>
+      <w:lvlText w:val=""/>
+      <w:lvlJc w:val="left"/>
+      <w:pPr>
+        <w:ind w:left="3240" w:hanging="360"/>
+      </w:pPr>
+      <w:rPr>
+        <w:rFonts w:ascii="Symbol" w:hAnsi="Symbol" w:hint="default"/>
+      </w:rPr>
+    </w:lvl>
+    <w:lvl w:ilvl="4" w:tplc="040C0003" w:tentative="1">
+      <w:start w:val="1"/>
+      <w:numFmt w:val="bullet"/>
+      <w:lvlText w:val="o"/>
+      <w:lvlJc w:val="left"/>
+      <w:pPr>
+        <w:ind w:left="3960" w:hanging="360"/>
+      </w:pPr>
+      <w:rPr>
+        <w:rFonts w:ascii="Courier New" w:hAnsi="Courier New" w:cs="Courier New" w:hint="default"/>
+      </w:rPr>
+    </w:lvl>
+    <w:lvl w:ilvl="5" w:tplc="040C0005" w:tentative="1">
+      <w:start w:val="1"/>
+      <w:numFmt w:val="bullet"/>
+      <w:lvlText w:val=""/>
+      <w:lvlJc w:val="left"/>
+      <w:pPr>
+        <w:ind w:left="4680" w:hanging="360"/>
+      </w:pPr>
+      <w:rPr>
+        <w:rFonts w:ascii="Wingdings" w:hAnsi="Wingdings" w:hint="default"/>
+      </w:rPr>
+    </w:lvl>
+    <w:lvl w:ilvl="6" w:tplc="040C0001" w:tentative="1">
+      <w:start w:val="1"/>
+      <w:numFmt w:val="bullet"/>
+      <w:lvlText w:val=""/>
+      <w:lvlJc w:val="left"/>
+      <w:pPr>
+        <w:ind w:left="5400" w:hanging="360"/>
+      </w:pPr>
+      <w:rPr>
+        <w:rFonts w:ascii="Symbol" w:hAnsi="Symbol" w:hint="default"/>
+      </w:rPr>
+    </w:lvl>
+    <w:lvl w:ilvl="7" w:tplc="040C0003" w:tentative="1">
+      <w:start w:val="1"/>
+      <w:numFmt w:val="bullet"/>
+      <w:lvlText w:val="o"/>
+      <w:lvlJc w:val="left"/>
+      <w:pPr>
+        <w:ind w:left="6120" w:hanging="360"/>
+      </w:pPr>
+      <w:rPr>
+        <w:rFonts w:ascii="Courier New" w:hAnsi="Courier New" w:cs="Courier New" w:hint="default"/>
+      </w:rPr>
+    </w:lvl>
+    <w:lvl w:ilvl="8" w:tplc="040C0005" w:tentative="1">
+      <w:start w:val="1"/>
+      <w:numFmt w:val="bullet"/>
+      <w:lvlText w:val=""/>
+      <w:lvlJc w:val="left"/>
+      <w:pPr>
+        <w:ind w:left="6840" w:hanging="360"/>
+      </w:pPr>
+      <w:rPr>
+        <w:rFonts w:ascii="Wingdings" w:hAnsi="Wingdings" w:hint="default"/>
+      </w:rPr>
+    </w:lvl>
+  </w:abstractNum>
   <w:num w:numId="1">
-    <w:abstractNumId w:val="2"/>
+    <w:abstractNumId w:val="3"/>
   </w:num>
   <w:num w:numId="2">
     <w:abstractNumId w:val="1"/>
@@ -7070,7 +8905,13 @@
     <w:abstractNumId w:val="0"/>
   </w:num>
   <w:num w:numId="4">
-    <w:abstractNumId w:val="3"/>
+    <w:abstractNumId w:val="4"/>
+  </w:num>
+  <w:num w:numId="5">
+    <w:abstractNumId w:val="2"/>
+  </w:num>
+  <w:num w:numId="6">
+    <w:abstractNumId w:val="5"/>
   </w:num>
 </w:numbering>
 </file>

</xml_diff>